<commit_message>
6:15pm commit for Sunday May 12th daily coding journal
</commit_message>
<xml_diff>
--- a/May 2019/Sunday May 12th, 2019 Daily Coding Journal.docx
+++ b/May 2019/Sunday May 12th, 2019 Daily Coding Journal.docx
@@ -252,20 +252,2470 @@
         <w:pStyle w:val="Default"/>
         <w:spacing w:line="480" w:lineRule="auto"/>
         <w:rPr>
+          <w:shd w:val="clear" w:color="auto" w:fill="ffffff"/>
+        </w:rPr>
+      </w:pPr>
+      <w:r>
+        <w:rPr>
+          <w:shd w:val="clear" w:color="auto" w:fill="ffffff"/>
+          <w:rtl w:val="0"/>
+          <w:lang w:val="en-US"/>
+        </w:rPr>
+        <w:t xml:space="preserve">12:35 </w:t>
+      </w:r>
+      <w:r>
+        <w:rPr>
+          <w:shd w:val="clear" w:color="auto" w:fill="ffffff"/>
+          <w:rtl w:val="0"/>
+          <w:lang w:val="en-US"/>
+        </w:rPr>
+        <w:t xml:space="preserve">— </w:t>
+      </w:r>
+      <w:r>
+        <w:rPr>
+          <w:shd w:val="clear" w:color="auto" w:fill="ffffff"/>
+          <w:rtl w:val="0"/>
+          <w:lang w:val="en-US"/>
+        </w:rPr>
+        <w:t>I</w:t>
+      </w:r>
+      <w:r>
+        <w:rPr>
+          <w:shd w:val="clear" w:color="auto" w:fill="ffffff"/>
+          <w:rtl w:val="0"/>
+          <w:lang w:val="en-US"/>
+        </w:rPr>
+        <w:t>’</w:t>
+      </w:r>
+      <w:r>
+        <w:rPr>
+          <w:shd w:val="clear" w:color="auto" w:fill="ffffff"/>
+          <w:rtl w:val="0"/>
+          <w:lang w:val="en-US"/>
+        </w:rPr>
+        <w:t>m going to get something to eat and come back for another study session later.</w:t>
+      </w:r>
+    </w:p>
+    <w:p>
+      <w:pPr>
+        <w:pStyle w:val="Default"/>
+        <w:spacing w:line="480" w:lineRule="auto"/>
+        <w:rPr>
+          <w:shd w:val="clear" w:color="auto" w:fill="ffffff"/>
+        </w:rPr>
+      </w:pPr>
+    </w:p>
+    <w:p>
+      <w:pPr>
+        <w:pStyle w:val="Default"/>
+        <w:spacing w:line="480" w:lineRule="auto"/>
+        <w:rPr>
+          <w:shd w:val="clear" w:color="auto" w:fill="ffffff"/>
+        </w:rPr>
+      </w:pPr>
+      <w:r>
+        <w:rPr>
+          <w:shd w:val="clear" w:color="auto" w:fill="ffffff"/>
+          <w:rtl w:val="0"/>
+          <w:lang w:val="en-US"/>
+        </w:rPr>
+        <w:t xml:space="preserve">17:21 </w:t>
+      </w:r>
+      <w:r>
+        <w:rPr>
+          <w:shd w:val="clear" w:color="auto" w:fill="ffffff"/>
+          <w:rtl w:val="0"/>
+          <w:lang w:val="en-US"/>
+        </w:rPr>
+        <w:t xml:space="preserve">— </w:t>
+      </w:r>
+      <w:r>
+        <w:rPr>
+          <w:shd w:val="clear" w:color="auto" w:fill="ffffff"/>
+          <w:rtl w:val="0"/>
+          <w:lang w:val="en-US"/>
+        </w:rPr>
+        <w:t>I</w:t>
+      </w:r>
+      <w:r>
+        <w:rPr>
+          <w:shd w:val="clear" w:color="auto" w:fill="ffffff"/>
+          <w:rtl w:val="0"/>
+          <w:lang w:val="en-US"/>
+        </w:rPr>
+        <w:t>’</w:t>
+      </w:r>
+      <w:r>
+        <w:rPr>
+          <w:shd w:val="clear" w:color="auto" w:fill="ffffff"/>
+          <w:rtl w:val="0"/>
+          <w:lang w:val="en-US"/>
+        </w:rPr>
+        <w:t>m back again.</w:t>
+      </w:r>
+    </w:p>
+    <w:p>
+      <w:pPr>
+        <w:pStyle w:val="Default"/>
+        <w:spacing w:line="480" w:lineRule="auto"/>
+        <w:rPr>
+          <w:shd w:val="clear" w:color="auto" w:fill="ffffff"/>
+        </w:rPr>
+      </w:pPr>
+    </w:p>
+    <w:p>
+      <w:pPr>
+        <w:pStyle w:val="Default"/>
+        <w:spacing w:line="480" w:lineRule="auto"/>
+        <w:rPr>
+          <w:shd w:val="clear" w:color="auto" w:fill="ffffff"/>
+        </w:rPr>
+      </w:pPr>
+      <w:r>
+        <w:rPr>
+          <w:shd w:val="clear" w:color="auto" w:fill="ffffff"/>
+          <w:rtl w:val="0"/>
+          <w:lang w:val="en-US"/>
+        </w:rPr>
+        <w:t xml:space="preserve">17:23 </w:t>
+      </w:r>
+      <w:r>
+        <w:rPr>
+          <w:shd w:val="clear" w:color="auto" w:fill="ffffff"/>
+          <w:rtl w:val="0"/>
+          <w:lang w:val="en-US"/>
+        </w:rPr>
+        <w:t xml:space="preserve">— </w:t>
+      </w:r>
+      <w:r>
+        <w:rPr>
+          <w:shd w:val="clear" w:color="auto" w:fill="ffffff"/>
+          <w:rtl w:val="0"/>
+          <w:lang w:val="en-US"/>
+        </w:rPr>
+        <w:t>One quick thing I learned is that we can log multiple things inside of console.log method. For example we could write:</w:t>
+      </w:r>
+    </w:p>
+    <w:p>
+      <w:pPr>
+        <w:pStyle w:val="Default"/>
+        <w:spacing w:line="480" w:lineRule="auto"/>
+        <w:rPr>
+          <w:shd w:val="clear" w:color="auto" w:fill="ffffff"/>
+        </w:rPr>
+      </w:pPr>
+      <w:r>
+        <w:rPr>
+          <w:shd w:val="clear" w:color="auto" w:fill="ffffff"/>
+          <w:rtl w:val="0"/>
+          <w:lang w:val="en-US"/>
+        </w:rPr>
+        <w:t>console.log(</w:t>
+      </w:r>
+      <w:r>
+        <w:rPr>
+          <w:shd w:val="clear" w:color="auto" w:fill="ffffff"/>
+          <w:rtl w:val="0"/>
+          <w:lang w:val="en-US"/>
+        </w:rPr>
+        <w:t>“</w:t>
+      </w:r>
+      <w:r>
+        <w:rPr>
+          <w:shd w:val="clear" w:color="auto" w:fill="ffffff"/>
+          <w:rtl w:val="0"/>
+          <w:lang w:val="en-US"/>
+        </w:rPr>
+        <w:t>message</w:t>
+      </w:r>
+      <w:r>
+        <w:rPr>
+          <w:shd w:val="clear" w:color="auto" w:fill="ffffff"/>
+          <w:rtl w:val="0"/>
+          <w:lang w:val="en-US"/>
+        </w:rPr>
+        <w:t>”</w:t>
+      </w:r>
+      <w:r>
+        <w:rPr>
+          <w:shd w:val="clear" w:color="auto" w:fill="ffffff"/>
+          <w:rtl w:val="0"/>
+          <w:lang w:val="en-US"/>
+        </w:rPr>
+        <w:t>, variableName)</w:t>
+      </w:r>
+    </w:p>
+    <w:p>
+      <w:pPr>
+        <w:pStyle w:val="Default"/>
+        <w:spacing w:line="480" w:lineRule="auto"/>
+        <w:rPr>
+          <w:shd w:val="clear" w:color="auto" w:fill="ffffff"/>
+        </w:rPr>
+      </w:pPr>
+    </w:p>
+    <w:p>
+      <w:pPr>
+        <w:pStyle w:val="Default"/>
+        <w:spacing w:line="480" w:lineRule="auto"/>
+        <w:rPr>
+          <w:shd w:val="clear" w:color="auto" w:fill="ffffff"/>
+        </w:rPr>
+      </w:pPr>
+      <w:r>
+        <w:rPr>
+          <w:shd w:val="clear" w:color="auto" w:fill="ffffff"/>
+          <w:rtl w:val="0"/>
+          <w:lang w:val="en-US"/>
+        </w:rPr>
+        <w:t xml:space="preserve">17:25 </w:t>
+      </w:r>
+      <w:r>
+        <w:rPr>
+          <w:shd w:val="clear" w:color="auto" w:fill="ffffff"/>
+          <w:rtl w:val="0"/>
+          <w:lang w:val="en-US"/>
+        </w:rPr>
+        <w:t xml:space="preserve">— </w:t>
+      </w:r>
+      <w:r>
+        <w:rPr>
+          <w:shd w:val="clear" w:color="auto" w:fill="ffffff"/>
+          <w:rtl w:val="0"/>
+          <w:lang w:val="en-US"/>
+        </w:rPr>
+        <w:t>I always knew we could log multiple things inside of a console.log method using the plus operator but seeing the use of a comma was something new to me.</w:t>
+      </w:r>
+    </w:p>
+    <w:p>
+      <w:pPr>
+        <w:pStyle w:val="Default"/>
+        <w:spacing w:line="480" w:lineRule="auto"/>
+        <w:rPr>
+          <w:shd w:val="clear" w:color="auto" w:fill="ffffff"/>
+        </w:rPr>
+      </w:pPr>
+    </w:p>
+    <w:p>
+      <w:pPr>
+        <w:pStyle w:val="Default"/>
+        <w:spacing w:line="480" w:lineRule="auto"/>
+        <w:rPr>
+          <w:shd w:val="clear" w:color="auto" w:fill="ffffff"/>
+        </w:rPr>
+      </w:pPr>
+      <w:r>
+        <w:rPr>
+          <w:shd w:val="clear" w:color="auto" w:fill="ffffff"/>
+          <w:rtl w:val="0"/>
+          <w:lang w:val="en-US"/>
+        </w:rPr>
+        <w:t xml:space="preserve">17:37 </w:t>
+      </w:r>
+      <w:r>
+        <w:rPr>
+          <w:shd w:val="clear" w:color="auto" w:fill="ffffff"/>
+          <w:rtl w:val="0"/>
+          <w:lang w:val="en-US"/>
+        </w:rPr>
+        <w:t xml:space="preserve">— </w:t>
+      </w:r>
+      <w:r>
+        <w:rPr>
+          <w:shd w:val="clear" w:color="auto" w:fill="ffffff"/>
+          <w:rtl w:val="0"/>
+          <w:lang w:val="en-US"/>
+        </w:rPr>
+        <w:t>I</w:t>
+      </w:r>
+      <w:r>
+        <w:rPr>
+          <w:shd w:val="clear" w:color="auto" w:fill="ffffff"/>
+          <w:rtl w:val="0"/>
+          <w:lang w:val="en-US"/>
+        </w:rPr>
+        <w:t>’</w:t>
+      </w:r>
+      <w:r>
+        <w:rPr>
+          <w:shd w:val="clear" w:color="auto" w:fill="ffffff"/>
+          <w:rtl w:val="0"/>
+          <w:lang w:val="en-US"/>
+        </w:rPr>
+        <w:t>m kind of just meditating on the following line of code right now:</w:t>
+      </w:r>
+    </w:p>
+    <w:p>
+      <w:pPr>
+        <w:pStyle w:val="Default"/>
+        <w:spacing w:line="480" w:lineRule="auto"/>
+        <w:rPr>
+          <w:shd w:val="clear" w:color="auto" w:fill="ffffff"/>
+        </w:rPr>
+      </w:pPr>
+      <w:r>
+        <w:rPr>
+          <w:shd w:val="clear" w:color="auto" w:fill="ffffff"/>
+          <w:rtl w:val="0"/>
+          <w:lang w:val="en-US"/>
+        </w:rPr>
+        <w:t>onChange = {( ) =&gt; props.handleChange(props.item.id)}</w:t>
+      </w:r>
+    </w:p>
+    <w:p>
+      <w:pPr>
+        <w:pStyle w:val="Default"/>
+        <w:spacing w:line="480" w:lineRule="auto"/>
+        <w:rPr>
+          <w:shd w:val="clear" w:color="auto" w:fill="ffffff"/>
+        </w:rPr>
+      </w:pPr>
+    </w:p>
+    <w:p>
+      <w:pPr>
+        <w:pStyle w:val="Default"/>
+        <w:spacing w:line="480" w:lineRule="auto"/>
+        <w:rPr>
+          <w:shd w:val="clear" w:color="auto" w:fill="ffffff"/>
+        </w:rPr>
+      </w:pPr>
+      <w:r>
+        <w:rPr>
+          <w:shd w:val="clear" w:color="auto" w:fill="ffffff"/>
+          <w:rtl w:val="0"/>
+          <w:lang w:val="en-US"/>
+        </w:rPr>
+        <w:t xml:space="preserve">17:45 </w:t>
+      </w:r>
+      <w:r>
+        <w:rPr>
+          <w:shd w:val="clear" w:color="auto" w:fill="ffffff"/>
+          <w:rtl w:val="0"/>
+          <w:lang w:val="en-US"/>
+        </w:rPr>
+        <w:t xml:space="preserve">— </w:t>
+      </w:r>
+      <w:r>
+        <w:rPr>
+          <w:shd w:val="clear" w:color="auto" w:fill="ffffff"/>
+          <w:rtl w:val="0"/>
+          <w:lang w:val="en-US"/>
+        </w:rPr>
+        <w:t>When learning something unfamiliar, something I</w:t>
+      </w:r>
+      <w:r>
+        <w:rPr>
+          <w:shd w:val="clear" w:color="auto" w:fill="ffffff"/>
+          <w:rtl w:val="0"/>
+          <w:lang w:val="en-US"/>
+        </w:rPr>
+        <w:t>’</w:t>
+      </w:r>
+      <w:r>
+        <w:rPr>
+          <w:shd w:val="clear" w:color="auto" w:fill="ffffff"/>
+          <w:rtl w:val="0"/>
+          <w:lang w:val="en-US"/>
+        </w:rPr>
+        <w:t xml:space="preserve">ve found that really helps me to understand new concepts is to take code samples and write them by hand a few dozen times. </w:t>
+      </w:r>
+    </w:p>
+    <w:p>
+      <w:pPr>
+        <w:pStyle w:val="Default"/>
+        <w:spacing w:line="480" w:lineRule="auto"/>
+        <w:rPr>
+          <w:shd w:val="clear" w:color="auto" w:fill="ffffff"/>
+        </w:rPr>
+      </w:pPr>
+      <w:r>
+        <w:rPr>
+          <w:shd w:val="clear" w:color="auto" w:fill="ffffff"/>
+          <w:rtl w:val="0"/>
+          <w:lang w:val="en-US"/>
+        </w:rPr>
+        <w:t xml:space="preserve">(UPDATE: For reference, I spend the next 25 or so minutes looking at code from the following video: </w:t>
+      </w:r>
+      <w:r>
+        <w:rPr>
+          <w:rStyle w:val="Hyperlink.0"/>
+          <w:shd w:val="clear" w:color="auto" w:fill="ffffff"/>
+        </w:rPr>
+        <w:fldChar w:fldCharType="begin" w:fldLock="0"/>
+      </w:r>
+      <w:r>
+        <w:rPr>
+          <w:rStyle w:val="Hyperlink.0"/>
+          <w:shd w:val="clear" w:color="auto" w:fill="ffffff"/>
+        </w:rPr>
+        <w:instrText xml:space="preserve"> HYPERLINK "https://scrimba.com/p/p7P5Hd/cgDqBHP"</w:instrText>
+      </w:r>
+      <w:r>
+        <w:rPr>
+          <w:rStyle w:val="Hyperlink.0"/>
+          <w:shd w:val="clear" w:color="auto" w:fill="ffffff"/>
+        </w:rPr>
+        <w:fldChar w:fldCharType="separate" w:fldLock="0"/>
+      </w:r>
+      <w:r>
+        <w:rPr>
+          <w:rStyle w:val="Hyperlink.0"/>
+          <w:shd w:val="clear" w:color="auto" w:fill="ffffff"/>
+          <w:rtl w:val="0"/>
+          <w:lang w:val="en-US"/>
+        </w:rPr>
+        <w:t>https://scrimba.com/p/p7P5Hd/cgDqBHP</w:t>
+      </w:r>
+      <w:r>
+        <w:rPr>
+          <w:shd w:val="clear" w:color="auto" w:fill="ffffff"/>
+        </w:rPr>
+        <w:fldChar w:fldCharType="end" w:fldLock="0"/>
+      </w:r>
+      <w:r>
+        <w:rPr>
+          <w:shd w:val="clear" w:color="auto" w:fill="ffffff"/>
+          <w:rtl w:val="0"/>
+          <w:lang w:val="en-US"/>
+        </w:rPr>
+        <w:t>)</w:t>
+      </w:r>
+    </w:p>
+    <w:p>
+      <w:pPr>
+        <w:pStyle w:val="Default"/>
+        <w:spacing w:line="480" w:lineRule="auto"/>
+        <w:rPr>
+          <w:shd w:val="clear" w:color="auto" w:fill="ffffff"/>
+        </w:rPr>
+      </w:pPr>
+    </w:p>
+    <w:p>
+      <w:pPr>
+        <w:pStyle w:val="Default"/>
+        <w:spacing w:line="480" w:lineRule="auto"/>
+        <w:rPr>
+          <w:shd w:val="clear" w:color="auto" w:fill="ffffff"/>
+        </w:rPr>
+      </w:pPr>
+      <w:r>
+        <w:rPr>
+          <w:shd w:val="clear" w:color="auto" w:fill="ffffff"/>
+          <w:rtl w:val="0"/>
+          <w:lang w:val="en-US"/>
+        </w:rPr>
+        <w:t xml:space="preserve">17:46 </w:t>
+      </w:r>
+      <w:r>
+        <w:rPr>
+          <w:shd w:val="clear" w:color="auto" w:fill="ffffff"/>
+          <w:rtl w:val="0"/>
+          <w:lang w:val="en-US"/>
+        </w:rPr>
+        <w:t xml:space="preserve">— </w:t>
+      </w:r>
+      <w:r>
+        <w:rPr>
+          <w:shd w:val="clear" w:color="auto" w:fill="ffffff"/>
+          <w:rtl w:val="0"/>
+          <w:lang w:val="en-US"/>
+        </w:rPr>
+        <w:t>Here</w:t>
+      </w:r>
+      <w:r>
+        <w:rPr>
+          <w:shd w:val="clear" w:color="auto" w:fill="ffffff"/>
+          <w:rtl w:val="0"/>
+          <w:lang w:val="en-US"/>
+        </w:rPr>
+        <w:t>’</w:t>
+      </w:r>
+      <w:r>
+        <w:rPr>
+          <w:shd w:val="clear" w:color="auto" w:fill="ffffff"/>
+          <w:rtl w:val="0"/>
+          <w:lang w:val="en-US"/>
+        </w:rPr>
+        <w:t>s an example based on the code I was just looking at:</w:t>
+      </w:r>
+      <w:r>
+        <w:rPr>
+          <w:shd w:val="clear" w:color="auto" w:fill="ffffff"/>
+        </w:rPr>
+        <w:drawing>
+          <wp:anchor distT="152400" distB="152400" distL="152400" distR="152400" simplePos="0" relativeHeight="251659264" behindDoc="0" locked="0" layoutInCell="1" allowOverlap="1">
+            <wp:simplePos x="0" y="0"/>
+            <wp:positionH relativeFrom="margin">
+              <wp:posOffset>-6350</wp:posOffset>
+            </wp:positionH>
+            <wp:positionV relativeFrom="line">
+              <wp:posOffset>174294</wp:posOffset>
+            </wp:positionV>
+            <wp:extent cx="5943600" cy="3962400"/>
+            <wp:effectExtent l="0" t="0" r="0" b="0"/>
+            <wp:wrapTopAndBottom distT="152400" distB="152400"/>
+            <wp:docPr id="1073741825" name="officeArt object"/>
+            <wp:cNvGraphicFramePr/>
+            <a:graphic xmlns:a="http://schemas.openxmlformats.org/drawingml/2006/main">
+              <a:graphicData uri="http://schemas.openxmlformats.org/drawingml/2006/picture">
+                <pic:pic xmlns:pic="http://schemas.openxmlformats.org/drawingml/2006/picture">
+                  <pic:nvPicPr>
+                    <pic:cNvPr id="1073741825" name="Photo on 5-12-19 at 5.45 PM.jpg"/>
+                    <pic:cNvPicPr>
+                      <a:picLocks noChangeAspect="1"/>
+                    </pic:cNvPicPr>
+                  </pic:nvPicPr>
+                  <pic:blipFill>
+                    <a:blip r:embed="rId4">
+                      <a:extLst/>
+                    </a:blip>
+                    <a:stretch>
+                      <a:fillRect/>
+                    </a:stretch>
+                  </pic:blipFill>
+                  <pic:spPr>
+                    <a:xfrm>
+                      <a:off x="0" y="0"/>
+                      <a:ext cx="5943600" cy="3962400"/>
+                    </a:xfrm>
+                    <a:prstGeom prst="rect">
+                      <a:avLst/>
+                    </a:prstGeom>
+                    <a:ln w="12700" cap="flat">
+                      <a:noFill/>
+                      <a:miter lim="400000"/>
+                    </a:ln>
+                    <a:effectLst/>
+                  </pic:spPr>
+                </pic:pic>
+              </a:graphicData>
+            </a:graphic>
+          </wp:anchor>
+        </w:drawing>
+      </w:r>
+    </w:p>
+    <w:p>
+      <w:pPr>
+        <w:pStyle w:val="Default"/>
+        <w:spacing w:line="480" w:lineRule="auto"/>
+        <w:rPr>
+          <w:shd w:val="clear" w:color="auto" w:fill="ffffff"/>
+        </w:rPr>
+      </w:pPr>
+    </w:p>
+    <w:p>
+      <w:pPr>
+        <w:pStyle w:val="Default"/>
+        <w:spacing w:line="480" w:lineRule="auto"/>
+        <w:rPr>
+          <w:shd w:val="clear" w:color="auto" w:fill="ffffff"/>
+        </w:rPr>
+      </w:pPr>
+      <w:r>
+        <w:rPr>
+          <w:shd w:val="clear" w:color="auto" w:fill="ffffff"/>
+          <w:rtl w:val="0"/>
+          <w:lang w:val="en-US"/>
+        </w:rPr>
+        <w:t xml:space="preserve">17:47 </w:t>
+      </w:r>
+      <w:r>
+        <w:rPr>
+          <w:shd w:val="clear" w:color="auto" w:fill="ffffff"/>
+          <w:rtl w:val="0"/>
+          <w:lang w:val="en-US"/>
+        </w:rPr>
+        <w:t xml:space="preserve">— </w:t>
+      </w:r>
+      <w:r>
+        <w:rPr>
+          <w:shd w:val="clear" w:color="auto" w:fill="ffffff"/>
+          <w:rtl w:val="0"/>
+          <w:lang w:val="en-US"/>
+        </w:rPr>
+        <w:t>Apart from possibly forming some muscle memory on the correct syntax, I find this type of exercise useful because it forces the mind to focus on a small bit of code for extended periods of time. Usually the process I go through goes something like this:</w:t>
+      </w:r>
+    </w:p>
+    <w:p>
+      <w:pPr>
+        <w:pStyle w:val="Default"/>
+        <w:spacing w:line="480" w:lineRule="auto"/>
+        <w:rPr>
+          <w:shd w:val="clear" w:color="auto" w:fill="ffffff"/>
+        </w:rPr>
+      </w:pPr>
+      <w:r>
+        <w:rPr>
+          <w:shd w:val="clear" w:color="auto" w:fill="ffffff"/>
+          <w:rtl w:val="0"/>
+          <w:lang w:val="en-US"/>
+        </w:rPr>
+        <w:t>#1 Complete confusion</w:t>
+      </w:r>
+    </w:p>
+    <w:p>
+      <w:pPr>
+        <w:pStyle w:val="Default"/>
+        <w:spacing w:line="480" w:lineRule="auto"/>
+        <w:rPr>
+          <w:shd w:val="clear" w:color="auto" w:fill="ffffff"/>
+        </w:rPr>
+      </w:pPr>
+      <w:r>
+        <w:rPr>
+          <w:shd w:val="clear" w:color="auto" w:fill="ffffff"/>
+          <w:rtl w:val="0"/>
+          <w:lang w:val="en-US"/>
+        </w:rPr>
+        <w:t>#2 Write the code by hand several times</w:t>
+      </w:r>
+    </w:p>
+    <w:p>
+      <w:pPr>
+        <w:pStyle w:val="Default"/>
+        <w:spacing w:line="480" w:lineRule="auto"/>
+        <w:rPr>
+          <w:shd w:val="clear" w:color="auto" w:fill="ffffff"/>
+        </w:rPr>
+      </w:pPr>
+      <w:r>
+        <w:rPr>
+          <w:shd w:val="clear" w:color="auto" w:fill="ffffff"/>
+          <w:rtl w:val="0"/>
+          <w:lang w:val="en-US"/>
+        </w:rPr>
+        <w:t>#3 Begin to think about why the code works the way it does</w:t>
+      </w:r>
+    </w:p>
+    <w:p>
+      <w:pPr>
+        <w:pStyle w:val="Default"/>
+        <w:spacing w:line="480" w:lineRule="auto"/>
+        <w:rPr>
+          <w:shd w:val="clear" w:color="auto" w:fill="ffffff"/>
+        </w:rPr>
+      </w:pPr>
+      <w:r>
+        <w:rPr>
+          <w:shd w:val="clear" w:color="auto" w:fill="ffffff"/>
+          <w:rtl w:val="0"/>
+          <w:lang w:val="en-US"/>
+        </w:rPr>
+        <w:t>#4 Continue writing the code by hand several more times</w:t>
+      </w:r>
+    </w:p>
+    <w:p>
+      <w:pPr>
+        <w:pStyle w:val="Default"/>
+        <w:spacing w:line="480" w:lineRule="auto"/>
+        <w:rPr>
+          <w:shd w:val="clear" w:color="auto" w:fill="ffffff"/>
+        </w:rPr>
+      </w:pPr>
+      <w:r>
+        <w:rPr>
+          <w:shd w:val="clear" w:color="auto" w:fill="ffffff"/>
+          <w:rtl w:val="0"/>
+          <w:lang w:val="en-US"/>
+        </w:rPr>
+        <w:t>#5 Begin to have a surface level understanding of the code</w:t>
+      </w:r>
+    </w:p>
+    <w:p>
+      <w:pPr>
+        <w:pStyle w:val="Default"/>
+        <w:spacing w:line="480" w:lineRule="auto"/>
+        <w:rPr>
+          <w:shd w:val="clear" w:color="auto" w:fill="ffffff"/>
+        </w:rPr>
+      </w:pPr>
+      <w:r>
+        <w:rPr>
+          <w:shd w:val="clear" w:color="auto" w:fill="ffffff"/>
+          <w:rtl w:val="0"/>
+          <w:lang w:val="en-US"/>
+        </w:rPr>
+        <w:t>#6 Write the code by hand several more times</w:t>
+      </w:r>
+    </w:p>
+    <w:p>
+      <w:pPr>
+        <w:pStyle w:val="Default"/>
+        <w:spacing w:line="480" w:lineRule="auto"/>
+        <w:rPr>
+          <w:shd w:val="clear" w:color="auto" w:fill="ffffff"/>
+        </w:rPr>
+      </w:pPr>
+      <w:r>
+        <w:rPr>
+          <w:shd w:val="clear" w:color="auto" w:fill="ffffff"/>
+          <w:rtl w:val="0"/>
+          <w:lang w:val="en-US"/>
+        </w:rPr>
+        <w:t>#7 Begin being able to replicate some of the code in my application</w:t>
+      </w:r>
+    </w:p>
+    <w:p>
+      <w:pPr>
+        <w:pStyle w:val="Default"/>
+        <w:spacing w:line="480" w:lineRule="auto"/>
+        <w:rPr>
+          <w:shd w:val="clear" w:color="auto" w:fill="ffffff"/>
+        </w:rPr>
+      </w:pPr>
+      <w:r>
+        <w:rPr>
+          <w:shd w:val="clear" w:color="auto" w:fill="ffffff"/>
+          <w:rtl w:val="0"/>
+          <w:lang w:val="en-US"/>
+        </w:rPr>
+        <w:t>#8 Begin to understand the concept at a deeper level after being forced to use it in several real life applications throughout my projects</w:t>
+      </w:r>
+    </w:p>
+    <w:p>
+      <w:pPr>
+        <w:pStyle w:val="Default"/>
+        <w:spacing w:line="480" w:lineRule="auto"/>
+        <w:rPr>
+          <w:shd w:val="clear" w:color="auto" w:fill="ffffff"/>
+        </w:rPr>
+      </w:pPr>
+    </w:p>
+    <w:p>
+      <w:pPr>
+        <w:pStyle w:val="Default"/>
+        <w:spacing w:line="480" w:lineRule="auto"/>
+        <w:rPr>
+          <w:shd w:val="clear" w:color="auto" w:fill="ffffff"/>
+        </w:rPr>
+      </w:pPr>
+      <w:r>
+        <w:rPr>
+          <w:shd w:val="clear" w:color="auto" w:fill="ffffff"/>
+          <w:rtl w:val="0"/>
+          <w:lang w:val="en-US"/>
+        </w:rPr>
+        <w:t xml:space="preserve">17:51 </w:t>
+      </w:r>
+      <w:r>
+        <w:rPr>
+          <w:shd w:val="clear" w:color="auto" w:fill="ffffff"/>
+          <w:rtl w:val="0"/>
+          <w:lang w:val="en-US"/>
+        </w:rPr>
+        <w:t xml:space="preserve">— </w:t>
+      </w:r>
+      <w:r>
+        <w:rPr>
+          <w:shd w:val="clear" w:color="auto" w:fill="ffffff"/>
+          <w:rtl w:val="0"/>
+          <w:lang w:val="en-US"/>
+        </w:rPr>
+        <w:t>Looking at the code above, I</w:t>
+      </w:r>
+      <w:r>
+        <w:rPr>
+          <w:shd w:val="clear" w:color="auto" w:fill="ffffff"/>
+          <w:rtl w:val="0"/>
+          <w:lang w:val="en-US"/>
+        </w:rPr>
+        <w:t>’</w:t>
+      </w:r>
+      <w:r>
+        <w:rPr>
+          <w:shd w:val="clear" w:color="auto" w:fill="ffffff"/>
+          <w:rtl w:val="0"/>
+          <w:lang w:val="en-US"/>
+        </w:rPr>
+        <w:t>m probably at about step #5 thus far. Based on my current understanding, I</w:t>
+      </w:r>
+      <w:r>
+        <w:rPr>
+          <w:shd w:val="clear" w:color="auto" w:fill="ffffff"/>
+          <w:rtl w:val="0"/>
+          <w:lang w:val="en-US"/>
+        </w:rPr>
+        <w:t>’</w:t>
+      </w:r>
+      <w:r>
+        <w:rPr>
+          <w:shd w:val="clear" w:color="auto" w:fill="ffffff"/>
+          <w:rtl w:val="0"/>
+          <w:lang w:val="en-US"/>
+        </w:rPr>
+        <w:t>d theorize that the code is doing something like this:</w:t>
+      </w:r>
+    </w:p>
+    <w:p>
+      <w:pPr>
+        <w:pStyle w:val="Default"/>
+        <w:spacing w:line="480" w:lineRule="auto"/>
+        <w:rPr>
+          <w:i w:val="0"/>
+          <w:iCs w:val="0"/>
+          <w:shd w:val="clear" w:color="auto" w:fill="ffffff"/>
+        </w:rPr>
+      </w:pPr>
+      <w:r>
+        <w:rPr>
+          <w:i w:val="1"/>
+          <w:iCs w:val="1"/>
+          <w:shd w:val="clear" w:color="auto" w:fill="ffffff"/>
+          <w:rtl w:val="0"/>
+          <w:lang w:val="en-US"/>
+        </w:rPr>
+        <w:t xml:space="preserve">onChange </w:t>
+      </w:r>
+      <w:r>
+        <w:rPr>
+          <w:i w:val="0"/>
+          <w:iCs w:val="0"/>
+          <w:shd w:val="clear" w:color="auto" w:fill="ffffff"/>
+          <w:rtl w:val="0"/>
+          <w:lang w:val="en-US"/>
+        </w:rPr>
+        <w:t xml:space="preserve">— </w:t>
+      </w:r>
+      <w:r>
+        <w:rPr>
+          <w:i w:val="0"/>
+          <w:iCs w:val="0"/>
+          <w:shd w:val="clear" w:color="auto" w:fill="ffffff"/>
+          <w:rtl w:val="0"/>
+          <w:lang w:val="en-US"/>
+        </w:rPr>
+        <w:t>This is the easiest part to understand. This is the event handler that</w:t>
+      </w:r>
+      <w:r>
+        <w:rPr>
+          <w:i w:val="0"/>
+          <w:iCs w:val="0"/>
+          <w:shd w:val="clear" w:color="auto" w:fill="ffffff"/>
+          <w:rtl w:val="0"/>
+          <w:lang w:val="en-US"/>
+        </w:rPr>
+        <w:t>’</w:t>
+      </w:r>
+      <w:r>
+        <w:rPr>
+          <w:i w:val="0"/>
+          <w:iCs w:val="0"/>
+          <w:shd w:val="clear" w:color="auto" w:fill="ffffff"/>
+          <w:rtl w:val="0"/>
+          <w:lang w:val="en-US"/>
+        </w:rPr>
+        <w:t xml:space="preserve">s </w:t>
+      </w:r>
+      <w:r>
+        <w:rPr>
+          <w:i w:val="0"/>
+          <w:iCs w:val="0"/>
+          <w:shd w:val="clear" w:color="auto" w:fill="ffffff"/>
+          <w:rtl w:val="0"/>
+          <w:lang w:val="en-US"/>
+        </w:rPr>
+        <w:t>“</w:t>
+      </w:r>
+      <w:r>
+        <w:rPr>
+          <w:i w:val="0"/>
+          <w:iCs w:val="0"/>
+          <w:shd w:val="clear" w:color="auto" w:fill="ffffff"/>
+          <w:rtl w:val="0"/>
+          <w:lang w:val="en-US"/>
+        </w:rPr>
+        <w:t>listening</w:t>
+      </w:r>
+      <w:r>
+        <w:rPr>
+          <w:i w:val="0"/>
+          <w:iCs w:val="0"/>
+          <w:shd w:val="clear" w:color="auto" w:fill="ffffff"/>
+          <w:rtl w:val="0"/>
+          <w:lang w:val="en-US"/>
+        </w:rPr>
+        <w:t xml:space="preserve">” </w:t>
+      </w:r>
+      <w:r>
+        <w:rPr>
+          <w:i w:val="0"/>
+          <w:iCs w:val="0"/>
+          <w:shd w:val="clear" w:color="auto" w:fill="ffffff"/>
+          <w:rtl w:val="0"/>
+          <w:lang w:val="en-US"/>
+        </w:rPr>
+        <w:t>for some event.</w:t>
+      </w:r>
+    </w:p>
+    <w:p>
+      <w:pPr>
+        <w:pStyle w:val="Default"/>
+        <w:spacing w:line="480" w:lineRule="auto"/>
+        <w:rPr>
+          <w:i w:val="0"/>
+          <w:iCs w:val="0"/>
+          <w:shd w:val="clear" w:color="auto" w:fill="ffffff"/>
+        </w:rPr>
+      </w:pPr>
+    </w:p>
+    <w:p>
+      <w:pPr>
+        <w:pStyle w:val="Default"/>
+        <w:spacing w:line="480" w:lineRule="auto"/>
+        <w:rPr>
+          <w:i w:val="0"/>
+          <w:iCs w:val="0"/>
+          <w:shd w:val="clear" w:color="auto" w:fill="ffffff"/>
+        </w:rPr>
+      </w:pPr>
+      <w:r>
+        <w:rPr>
+          <w:i w:val="1"/>
+          <w:iCs w:val="1"/>
+          <w:shd w:val="clear" w:color="auto" w:fill="ffffff"/>
+          <w:rtl w:val="0"/>
+          <w:lang w:val="en-US"/>
+        </w:rPr>
+        <w:t xml:space="preserve">{ } </w:t>
+      </w:r>
+      <w:r>
+        <w:rPr>
+          <w:i w:val="0"/>
+          <w:iCs w:val="0"/>
+          <w:shd w:val="clear" w:color="auto" w:fill="ffffff"/>
+          <w:rtl w:val="0"/>
+          <w:lang w:val="en-US"/>
+        </w:rPr>
+        <w:t xml:space="preserve">— </w:t>
+      </w:r>
+      <w:r>
+        <w:rPr>
+          <w:i w:val="0"/>
+          <w:iCs w:val="0"/>
+          <w:shd w:val="clear" w:color="auto" w:fill="ffffff"/>
+          <w:rtl w:val="0"/>
+          <w:lang w:val="en-US"/>
+        </w:rPr>
+        <w:t>Because we</w:t>
+      </w:r>
+      <w:r>
+        <w:rPr>
+          <w:i w:val="0"/>
+          <w:iCs w:val="0"/>
+          <w:shd w:val="clear" w:color="auto" w:fill="ffffff"/>
+          <w:rtl w:val="0"/>
+          <w:lang w:val="en-US"/>
+        </w:rPr>
+        <w:t>’</w:t>
+      </w:r>
+      <w:r>
+        <w:rPr>
+          <w:i w:val="0"/>
+          <w:iCs w:val="0"/>
+          <w:shd w:val="clear" w:color="auto" w:fill="ffffff"/>
+          <w:rtl w:val="0"/>
+          <w:lang w:val="en-US"/>
+        </w:rPr>
+        <w:t>re using JavaScript inside of JSX, we need to use these curly braces</w:t>
+      </w:r>
+    </w:p>
+    <w:p>
+      <w:pPr>
+        <w:pStyle w:val="Default"/>
+        <w:spacing w:line="480" w:lineRule="auto"/>
+        <w:rPr>
+          <w:i w:val="0"/>
+          <w:iCs w:val="0"/>
+          <w:shd w:val="clear" w:color="auto" w:fill="ffffff"/>
+        </w:rPr>
+      </w:pPr>
+    </w:p>
+    <w:p>
+      <w:pPr>
+        <w:pStyle w:val="Default"/>
+        <w:spacing w:line="480" w:lineRule="auto"/>
+        <w:rPr>
+          <w:i w:val="0"/>
+          <w:iCs w:val="0"/>
+          <w:shd w:val="clear" w:color="auto" w:fill="ffffff"/>
+        </w:rPr>
+      </w:pPr>
+      <w:r>
+        <w:rPr>
+          <w:i w:val="1"/>
+          <w:iCs w:val="1"/>
+          <w:shd w:val="clear" w:color="auto" w:fill="ffffff"/>
+          <w:rtl w:val="0"/>
+          <w:lang w:val="en-US"/>
+        </w:rPr>
+        <w:t xml:space="preserve">( ) =&gt; </w:t>
+      </w:r>
+      <w:r>
+        <w:rPr>
+          <w:i w:val="0"/>
+          <w:iCs w:val="0"/>
+          <w:shd w:val="clear" w:color="auto" w:fill="ffffff"/>
+          <w:rtl w:val="0"/>
+          <w:lang w:val="en-US"/>
+        </w:rPr>
+        <w:t xml:space="preserve">— </w:t>
+      </w:r>
+      <w:r>
+        <w:rPr>
+          <w:i w:val="0"/>
+          <w:iCs w:val="0"/>
+          <w:shd w:val="clear" w:color="auto" w:fill="ffffff"/>
+          <w:rtl w:val="0"/>
+          <w:lang w:val="en-US"/>
+        </w:rPr>
+        <w:t xml:space="preserve">My understanding of this part is a bit shaky. It seems to me, however, that our event handlers look for some kind of </w:t>
+      </w:r>
+      <w:r>
+        <w:rPr>
+          <w:i w:val="0"/>
+          <w:iCs w:val="0"/>
+          <w:shd w:val="clear" w:color="auto" w:fill="ffffff"/>
+          <w:rtl w:val="0"/>
+          <w:lang w:val="en-US"/>
+        </w:rPr>
+        <w:t>“</w:t>
+      </w:r>
+      <w:r>
+        <w:rPr>
+          <w:i w:val="0"/>
+          <w:iCs w:val="0"/>
+          <w:shd w:val="clear" w:color="auto" w:fill="ffffff"/>
+          <w:rtl w:val="0"/>
+          <w:lang w:val="en-US"/>
+        </w:rPr>
+        <w:t>event</w:t>
+      </w:r>
+      <w:r>
+        <w:rPr>
+          <w:i w:val="0"/>
+          <w:iCs w:val="0"/>
+          <w:shd w:val="clear" w:color="auto" w:fill="ffffff"/>
+          <w:rtl w:val="0"/>
+          <w:lang w:val="en-US"/>
+        </w:rPr>
+        <w:t xml:space="preserve">” </w:t>
+      </w:r>
+      <w:r>
+        <w:rPr>
+          <w:i w:val="0"/>
+          <w:iCs w:val="0"/>
+          <w:shd w:val="clear" w:color="auto" w:fill="ffffff"/>
+          <w:rtl w:val="0"/>
+          <w:lang w:val="en-US"/>
+        </w:rPr>
+        <w:t>to occur when they fire. For that reason we need to create an empty function that</w:t>
+      </w:r>
+      <w:r>
+        <w:rPr>
+          <w:i w:val="0"/>
+          <w:iCs w:val="0"/>
+          <w:shd w:val="clear" w:color="auto" w:fill="ffffff"/>
+          <w:rtl w:val="0"/>
+          <w:lang w:val="en-US"/>
+        </w:rPr>
+        <w:t>’</w:t>
+      </w:r>
+      <w:r>
+        <w:rPr>
+          <w:i w:val="0"/>
+          <w:iCs w:val="0"/>
+          <w:shd w:val="clear" w:color="auto" w:fill="ffffff"/>
+          <w:rtl w:val="0"/>
+          <w:lang w:val="en-US"/>
+        </w:rPr>
+        <w:t xml:space="preserve">s returned as the </w:t>
+      </w:r>
+      <w:r>
+        <w:rPr>
+          <w:i w:val="0"/>
+          <w:iCs w:val="0"/>
+          <w:shd w:val="clear" w:color="auto" w:fill="ffffff"/>
+          <w:rtl w:val="0"/>
+          <w:lang w:val="en-US"/>
+        </w:rPr>
+        <w:t>“</w:t>
+      </w:r>
+      <w:r>
+        <w:rPr>
+          <w:i w:val="0"/>
+          <w:iCs w:val="0"/>
+          <w:shd w:val="clear" w:color="auto" w:fill="ffffff"/>
+          <w:rtl w:val="0"/>
+          <w:lang w:val="en-US"/>
+        </w:rPr>
+        <w:t>event</w:t>
+      </w:r>
+      <w:r>
+        <w:rPr>
+          <w:i w:val="0"/>
+          <w:iCs w:val="0"/>
+          <w:shd w:val="clear" w:color="auto" w:fill="ffffff"/>
+          <w:rtl w:val="0"/>
+          <w:lang w:val="en-US"/>
+        </w:rPr>
+        <w:t xml:space="preserve">” </w:t>
+      </w:r>
+      <w:r>
+        <w:rPr>
+          <w:i w:val="0"/>
+          <w:iCs w:val="0"/>
+          <w:shd w:val="clear" w:color="auto" w:fill="ffffff"/>
+          <w:rtl w:val="0"/>
+          <w:lang w:val="en-US"/>
+        </w:rPr>
+        <w:t>and that function can then return props.handleChange.</w:t>
+      </w:r>
+    </w:p>
+    <w:p>
+      <w:pPr>
+        <w:pStyle w:val="Default"/>
+        <w:spacing w:line="480" w:lineRule="auto"/>
+        <w:rPr>
+          <w:i w:val="0"/>
+          <w:iCs w:val="0"/>
+          <w:shd w:val="clear" w:color="auto" w:fill="ffffff"/>
+        </w:rPr>
+      </w:pPr>
+    </w:p>
+    <w:p>
+      <w:pPr>
+        <w:pStyle w:val="Default"/>
+        <w:spacing w:line="480" w:lineRule="auto"/>
+        <w:rPr>
+          <w:i w:val="0"/>
+          <w:iCs w:val="0"/>
+          <w:shd w:val="clear" w:color="auto" w:fill="ffffff"/>
+        </w:rPr>
+      </w:pPr>
+      <w:r>
+        <w:rPr>
+          <w:i w:val="1"/>
+          <w:iCs w:val="1"/>
+          <w:shd w:val="clear" w:color="auto" w:fill="ffffff"/>
+          <w:rtl w:val="0"/>
+          <w:lang w:val="en-US"/>
+        </w:rPr>
+        <w:t xml:space="preserve">props.handleChange </w:t>
+      </w:r>
+      <w:r>
+        <w:rPr>
+          <w:i w:val="0"/>
+          <w:iCs w:val="0"/>
+          <w:shd w:val="clear" w:color="auto" w:fill="ffffff"/>
+          <w:rtl w:val="0"/>
+          <w:lang w:val="en-US"/>
+        </w:rPr>
+        <w:t xml:space="preserve">— </w:t>
+      </w:r>
+      <w:r>
+        <w:rPr>
+          <w:i w:val="0"/>
+          <w:iCs w:val="0"/>
+          <w:shd w:val="clear" w:color="auto" w:fill="ffffff"/>
+          <w:rtl w:val="0"/>
+          <w:lang w:val="en-US"/>
+        </w:rPr>
+        <w:t>Taking a look at the wider context of code:</w:t>
+      </w:r>
+    </w:p>
+    <w:p>
+      <w:pPr>
+        <w:pStyle w:val="Default"/>
+        <w:spacing w:line="400" w:lineRule="atLeast"/>
+        <w:jc w:val="left"/>
+        <w:rPr>
+          <w:rFonts w:ascii="Times" w:cs="Times" w:hAnsi="Times" w:eastAsia="Times"/>
+          <w:color w:val="d4d4d4"/>
+          <w:sz w:val="26"/>
+          <w:szCs w:val="26"/>
+          <w:shd w:val="clear" w:color="auto" w:fill="ffffff"/>
+        </w:rPr>
+      </w:pPr>
+      <w:r>
+        <w:rPr>
+          <w:rFonts w:ascii="Times" w:hAnsi="Times"/>
+          <w:color w:val="ea9b80"/>
+          <w:sz w:val="26"/>
+          <w:szCs w:val="26"/>
+          <w:shd w:val="clear" w:color="auto" w:fill="282f33"/>
+          <w:rtl w:val="0"/>
+          <w:lang w:val="en-US"/>
+        </w:rPr>
+        <w:t>function</w:t>
+      </w:r>
+      <w:r>
+        <w:rPr>
+          <w:rFonts w:ascii="Times" w:hAnsi="Times"/>
+          <w:color w:val="d4d4d4"/>
+          <w:sz w:val="26"/>
+          <w:szCs w:val="26"/>
+          <w:shd w:val="clear" w:color="auto" w:fill="282f33"/>
+          <w:rtl w:val="0"/>
+          <w:lang w:val="en-US"/>
+        </w:rPr>
+        <w:t xml:space="preserve"> TodoItem(props) {</w:t>
+      </w:r>
+    </w:p>
+    <w:p>
+      <w:pPr>
+        <w:pStyle w:val="Default"/>
+        <w:spacing w:line="400" w:lineRule="atLeast"/>
+        <w:jc w:val="left"/>
+        <w:rPr>
+          <w:rFonts w:ascii="Times" w:cs="Times" w:hAnsi="Times" w:eastAsia="Times"/>
+          <w:color w:val="d4d4d4"/>
+          <w:sz w:val="26"/>
+          <w:szCs w:val="26"/>
+          <w:shd w:val="clear" w:color="auto" w:fill="ffffff"/>
+        </w:rPr>
+      </w:pPr>
+      <w:r>
+        <w:rPr>
+          <w:rFonts w:ascii="Times" w:hAnsi="Times"/>
+          <w:color w:val="d4d4d4"/>
+          <w:sz w:val="26"/>
+          <w:szCs w:val="26"/>
+          <w:shd w:val="clear" w:color="auto" w:fill="282f33"/>
+          <w:rtl w:val="0"/>
+          <w:lang w:val="en-US"/>
+        </w:rPr>
+        <w:t xml:space="preserve">    </w:t>
+      </w:r>
+      <w:r>
+        <w:rPr>
+          <w:rFonts w:ascii="Times" w:hAnsi="Times"/>
+          <w:color w:val="ea9b80"/>
+          <w:sz w:val="26"/>
+          <w:szCs w:val="26"/>
+          <w:shd w:val="clear" w:color="auto" w:fill="282f33"/>
+          <w:rtl w:val="0"/>
+          <w:lang w:val="en-US"/>
+        </w:rPr>
+        <w:t>return</w:t>
+      </w:r>
+      <w:r>
+        <w:rPr>
+          <w:rFonts w:ascii="Times" w:hAnsi="Times"/>
+          <w:color w:val="d4d4d4"/>
+          <w:sz w:val="26"/>
+          <w:szCs w:val="26"/>
+          <w:shd w:val="clear" w:color="auto" w:fill="282f33"/>
+          <w:rtl w:val="0"/>
+          <w:lang w:val="en-US"/>
+        </w:rPr>
+        <w:t xml:space="preserve"> (</w:t>
+      </w:r>
+    </w:p>
+    <w:p>
+      <w:pPr>
+        <w:pStyle w:val="Default"/>
+        <w:spacing w:line="400" w:lineRule="atLeast"/>
+        <w:jc w:val="left"/>
+        <w:rPr>
+          <w:rFonts w:ascii="Times" w:cs="Times" w:hAnsi="Times" w:eastAsia="Times"/>
+          <w:color w:val="d4d4d4"/>
+          <w:sz w:val="26"/>
+          <w:szCs w:val="26"/>
+          <w:shd w:val="clear" w:color="auto" w:fill="ffffff"/>
+        </w:rPr>
+      </w:pPr>
+      <w:r>
+        <w:rPr>
+          <w:rFonts w:ascii="Times" w:hAnsi="Times"/>
+          <w:color w:val="d4d4d4"/>
+          <w:sz w:val="26"/>
+          <w:szCs w:val="26"/>
+          <w:shd w:val="clear" w:color="auto" w:fill="282f33"/>
+          <w:rtl w:val="0"/>
+          <w:lang w:val="en-US"/>
+        </w:rPr>
+        <w:t xml:space="preserve">        &lt;</w:t>
+      </w:r>
+      <w:r>
+        <w:rPr>
+          <w:rFonts w:ascii="Times" w:hAnsi="Times"/>
+          <w:color w:val="d9bb73"/>
+          <w:sz w:val="26"/>
+          <w:szCs w:val="26"/>
+          <w:shd w:val="clear" w:color="auto" w:fill="282f33"/>
+          <w:rtl w:val="0"/>
+          <w:lang w:val="en-US"/>
+        </w:rPr>
+        <w:t>div</w:t>
+      </w:r>
+      <w:r>
+        <w:rPr>
+          <w:rFonts w:ascii="Times" w:hAnsi="Times"/>
+          <w:color w:val="d4d4d4"/>
+          <w:sz w:val="26"/>
+          <w:szCs w:val="26"/>
+          <w:shd w:val="clear" w:color="auto" w:fill="282f33"/>
+          <w:rtl w:val="0"/>
+          <w:lang w:val="en-US"/>
+        </w:rPr>
+        <w:t xml:space="preserve"> </w:t>
+      </w:r>
+      <w:r>
+        <w:rPr>
+          <w:rFonts w:ascii="Times" w:hAnsi="Times"/>
+          <w:color w:val="a7c9de"/>
+          <w:sz w:val="26"/>
+          <w:szCs w:val="26"/>
+          <w:shd w:val="clear" w:color="auto" w:fill="282f33"/>
+          <w:rtl w:val="0"/>
+          <w:lang w:val="en-US"/>
+        </w:rPr>
+        <w:t>className</w:t>
+      </w:r>
+      <w:r>
+        <w:rPr>
+          <w:rFonts w:ascii="Times" w:hAnsi="Times"/>
+          <w:color w:val="dcdcdc"/>
+          <w:sz w:val="26"/>
+          <w:szCs w:val="26"/>
+          <w:shd w:val="clear" w:color="auto" w:fill="282f33"/>
+          <w:rtl w:val="0"/>
+          <w:lang w:val="en-US"/>
+        </w:rPr>
+        <w:t>=</w:t>
+      </w:r>
+      <w:r>
+        <w:rPr>
+          <w:rFonts w:ascii="Times" w:hAnsi="Times"/>
+          <w:color w:val="598da6"/>
+          <w:sz w:val="26"/>
+          <w:szCs w:val="26"/>
+          <w:shd w:val="clear" w:color="auto" w:fill="282f33"/>
+          <w:rtl w:val="0"/>
+          <w:lang w:val="en-US"/>
+        </w:rPr>
+        <w:t>"todo-item"</w:t>
+      </w:r>
+      <w:r>
+        <w:rPr>
+          <w:rFonts w:ascii="Times" w:hAnsi="Times"/>
+          <w:color w:val="d4d4d4"/>
+          <w:sz w:val="26"/>
+          <w:szCs w:val="26"/>
+          <w:shd w:val="clear" w:color="auto" w:fill="282f33"/>
+          <w:rtl w:val="0"/>
+          <w:lang w:val="en-US"/>
+        </w:rPr>
+        <w:t>&gt;</w:t>
+      </w:r>
+    </w:p>
+    <w:p>
+      <w:pPr>
+        <w:pStyle w:val="Default"/>
+        <w:spacing w:line="400" w:lineRule="atLeast"/>
+        <w:jc w:val="left"/>
+        <w:rPr>
+          <w:rFonts w:ascii="Times" w:cs="Times" w:hAnsi="Times" w:eastAsia="Times"/>
+          <w:color w:val="d4d4d4"/>
+          <w:sz w:val="26"/>
+          <w:szCs w:val="26"/>
+          <w:shd w:val="clear" w:color="auto" w:fill="ffffff"/>
+        </w:rPr>
+      </w:pPr>
+      <w:r>
+        <w:rPr>
+          <w:rFonts w:ascii="Times" w:hAnsi="Times"/>
+          <w:color w:val="d4d4d4"/>
+          <w:sz w:val="26"/>
+          <w:szCs w:val="26"/>
+          <w:shd w:val="clear" w:color="auto" w:fill="282f33"/>
+          <w:rtl w:val="0"/>
+          <w:lang w:val="en-US"/>
+        </w:rPr>
+        <w:t xml:space="preserve">            &lt;</w:t>
+      </w:r>
+      <w:r>
+        <w:rPr>
+          <w:rFonts w:ascii="Times" w:hAnsi="Times"/>
+          <w:color w:val="d9bb73"/>
+          <w:sz w:val="26"/>
+          <w:szCs w:val="26"/>
+          <w:shd w:val="clear" w:color="auto" w:fill="282f33"/>
+          <w:rtl w:val="0"/>
+          <w:lang w:val="en-US"/>
+        </w:rPr>
+        <w:t>input</w:t>
+      </w:r>
+      <w:r>
+        <w:rPr>
+          <w:rFonts w:ascii="Times" w:hAnsi="Times"/>
+          <w:color w:val="d4d4d4"/>
+          <w:sz w:val="26"/>
+          <w:szCs w:val="26"/>
+          <w:shd w:val="clear" w:color="auto" w:fill="282f33"/>
+          <w:rtl w:val="0"/>
+          <w:lang w:val="en-US"/>
+        </w:rPr>
+        <w:t xml:space="preserve"> </w:t>
+      </w:r>
+    </w:p>
+    <w:p>
+      <w:pPr>
+        <w:pStyle w:val="Default"/>
+        <w:spacing w:line="400" w:lineRule="atLeast"/>
+        <w:jc w:val="left"/>
+        <w:rPr>
+          <w:rFonts w:ascii="Times" w:cs="Times" w:hAnsi="Times" w:eastAsia="Times"/>
+          <w:color w:val="d4d4d4"/>
+          <w:sz w:val="26"/>
+          <w:szCs w:val="26"/>
+          <w:shd w:val="clear" w:color="auto" w:fill="ffffff"/>
+        </w:rPr>
+      </w:pPr>
+      <w:r>
+        <w:rPr>
+          <w:rFonts w:ascii="Times" w:hAnsi="Times"/>
+          <w:color w:val="d4d4d4"/>
+          <w:sz w:val="26"/>
+          <w:szCs w:val="26"/>
+          <w:shd w:val="clear" w:color="auto" w:fill="282f33"/>
+          <w:rtl w:val="0"/>
+          <w:lang w:val="en-US"/>
+        </w:rPr>
+        <w:t xml:space="preserve">                </w:t>
+      </w:r>
+      <w:r>
+        <w:rPr>
+          <w:rFonts w:ascii="Times" w:hAnsi="Times"/>
+          <w:color w:val="a7c9de"/>
+          <w:sz w:val="26"/>
+          <w:szCs w:val="26"/>
+          <w:shd w:val="clear" w:color="auto" w:fill="282f33"/>
+          <w:rtl w:val="0"/>
+          <w:lang w:val="en-US"/>
+        </w:rPr>
+        <w:t>type</w:t>
+      </w:r>
+      <w:r>
+        <w:rPr>
+          <w:rFonts w:ascii="Times" w:hAnsi="Times"/>
+          <w:color w:val="dcdcdc"/>
+          <w:sz w:val="26"/>
+          <w:szCs w:val="26"/>
+          <w:shd w:val="clear" w:color="auto" w:fill="282f33"/>
+          <w:rtl w:val="0"/>
+          <w:lang w:val="en-US"/>
+        </w:rPr>
+        <w:t>=</w:t>
+      </w:r>
+      <w:r>
+        <w:rPr>
+          <w:rFonts w:ascii="Times" w:hAnsi="Times"/>
+          <w:color w:val="598da6"/>
+          <w:sz w:val="26"/>
+          <w:szCs w:val="26"/>
+          <w:shd w:val="clear" w:color="auto" w:fill="282f33"/>
+          <w:rtl w:val="0"/>
+          <w:lang w:val="en-US"/>
+        </w:rPr>
+        <w:t>"checkbox"</w:t>
+      </w:r>
+      <w:r>
+        <w:rPr>
+          <w:rFonts w:ascii="Times" w:hAnsi="Times"/>
+          <w:color w:val="d4d4d4"/>
+          <w:sz w:val="26"/>
+          <w:szCs w:val="26"/>
+          <w:shd w:val="clear" w:color="auto" w:fill="282f33"/>
+          <w:rtl w:val="0"/>
+          <w:lang w:val="en-US"/>
+        </w:rPr>
+        <w:t xml:space="preserve"> </w:t>
+      </w:r>
+    </w:p>
+    <w:p>
+      <w:pPr>
+        <w:pStyle w:val="Default"/>
+        <w:spacing w:line="400" w:lineRule="atLeast"/>
+        <w:jc w:val="left"/>
+        <w:rPr>
+          <w:rFonts w:ascii="Times" w:cs="Times" w:hAnsi="Times" w:eastAsia="Times"/>
+          <w:color w:val="d4d4d4"/>
+          <w:sz w:val="26"/>
+          <w:szCs w:val="26"/>
+          <w:shd w:val="clear" w:color="auto" w:fill="ffffff"/>
+        </w:rPr>
+      </w:pPr>
+      <w:r>
+        <w:rPr>
+          <w:rFonts w:ascii="Times" w:hAnsi="Times"/>
+          <w:color w:val="d4d4d4"/>
+          <w:sz w:val="26"/>
+          <w:szCs w:val="26"/>
+          <w:shd w:val="clear" w:color="auto" w:fill="282f33"/>
+          <w:rtl w:val="0"/>
+          <w:lang w:val="en-US"/>
+        </w:rPr>
+        <w:t xml:space="preserve">                </w:t>
+      </w:r>
+      <w:r>
+        <w:rPr>
+          <w:rFonts w:ascii="Times" w:hAnsi="Times"/>
+          <w:color w:val="a7c9de"/>
+          <w:sz w:val="26"/>
+          <w:szCs w:val="26"/>
+          <w:shd w:val="clear" w:color="auto" w:fill="282f33"/>
+          <w:rtl w:val="0"/>
+          <w:lang w:val="en-US"/>
+        </w:rPr>
+        <w:t>checked</w:t>
+      </w:r>
+      <w:r>
+        <w:rPr>
+          <w:rFonts w:ascii="Times" w:hAnsi="Times"/>
+          <w:color w:val="dcdcdc"/>
+          <w:sz w:val="26"/>
+          <w:szCs w:val="26"/>
+          <w:shd w:val="clear" w:color="auto" w:fill="282f33"/>
+          <w:rtl w:val="0"/>
+          <w:lang w:val="en-US"/>
+        </w:rPr>
+        <w:t>={</w:t>
+      </w:r>
+      <w:r>
+        <w:rPr>
+          <w:rFonts w:ascii="Times" w:hAnsi="Times"/>
+          <w:color w:val="d4d4d4"/>
+          <w:sz w:val="26"/>
+          <w:szCs w:val="26"/>
+          <w:shd w:val="clear" w:color="auto" w:fill="282f33"/>
+          <w:rtl w:val="0"/>
+          <w:lang w:val="en-US"/>
+        </w:rPr>
+        <w:t>props</w:t>
+      </w:r>
+      <w:r>
+        <w:rPr>
+          <w:rFonts w:ascii="Times" w:hAnsi="Times"/>
+          <w:color w:val="dcdcdc"/>
+          <w:sz w:val="26"/>
+          <w:szCs w:val="26"/>
+          <w:shd w:val="clear" w:color="auto" w:fill="282f33"/>
+          <w:rtl w:val="0"/>
+          <w:lang w:val="en-US"/>
+        </w:rPr>
+        <w:t>.</w:t>
+      </w:r>
+      <w:r>
+        <w:rPr>
+          <w:rFonts w:ascii="Times" w:hAnsi="Times"/>
+          <w:color w:val="d4d4d4"/>
+          <w:sz w:val="26"/>
+          <w:szCs w:val="26"/>
+          <w:shd w:val="clear" w:color="auto" w:fill="282f33"/>
+          <w:rtl w:val="0"/>
+          <w:lang w:val="en-US"/>
+        </w:rPr>
+        <w:t>item</w:t>
+      </w:r>
+      <w:r>
+        <w:rPr>
+          <w:rFonts w:ascii="Times" w:hAnsi="Times"/>
+          <w:color w:val="dcdcdc"/>
+          <w:sz w:val="26"/>
+          <w:szCs w:val="26"/>
+          <w:shd w:val="clear" w:color="auto" w:fill="282f33"/>
+          <w:rtl w:val="0"/>
+          <w:lang w:val="en-US"/>
+        </w:rPr>
+        <w:t>.</w:t>
+      </w:r>
+      <w:r>
+        <w:rPr>
+          <w:rFonts w:ascii="Times" w:hAnsi="Times"/>
+          <w:color w:val="d4d4d4"/>
+          <w:sz w:val="26"/>
+          <w:szCs w:val="26"/>
+          <w:shd w:val="clear" w:color="auto" w:fill="282f33"/>
+          <w:rtl w:val="0"/>
+          <w:lang w:val="en-US"/>
+        </w:rPr>
+        <w:t>completed</w:t>
+      </w:r>
+      <w:r>
+        <w:rPr>
+          <w:rFonts w:ascii="Times" w:hAnsi="Times"/>
+          <w:color w:val="dcdcdc"/>
+          <w:sz w:val="26"/>
+          <w:szCs w:val="26"/>
+          <w:shd w:val="clear" w:color="auto" w:fill="282f33"/>
+          <w:rtl w:val="0"/>
+          <w:lang w:val="en-US"/>
+        </w:rPr>
+        <w:t>}</w:t>
+      </w:r>
+      <w:r>
+        <w:rPr>
+          <w:rFonts w:ascii="Times" w:hAnsi="Times"/>
+          <w:color w:val="d4d4d4"/>
+          <w:sz w:val="26"/>
+          <w:szCs w:val="26"/>
+          <w:shd w:val="clear" w:color="auto" w:fill="282f33"/>
+          <w:rtl w:val="0"/>
+          <w:lang w:val="en-US"/>
+        </w:rPr>
+        <w:t xml:space="preserve"> </w:t>
+      </w:r>
+    </w:p>
+    <w:p>
+      <w:pPr>
+        <w:pStyle w:val="Default"/>
+        <w:spacing w:line="400" w:lineRule="atLeast"/>
+        <w:jc w:val="left"/>
+        <w:rPr>
+          <w:rFonts w:ascii="Times" w:cs="Times" w:hAnsi="Times" w:eastAsia="Times"/>
+          <w:color w:val="d4d4d4"/>
+          <w:sz w:val="26"/>
+          <w:szCs w:val="26"/>
+          <w:shd w:val="clear" w:color="auto" w:fill="ffffff"/>
+        </w:rPr>
+      </w:pPr>
+      <w:r>
+        <w:rPr>
+          <w:rFonts w:ascii="Times" w:hAnsi="Times"/>
+          <w:color w:val="d4d4d4"/>
+          <w:sz w:val="26"/>
+          <w:szCs w:val="26"/>
+          <w:shd w:val="clear" w:color="auto" w:fill="282f33"/>
+          <w:rtl w:val="0"/>
+          <w:lang w:val="en-US"/>
+        </w:rPr>
+        <w:t xml:space="preserve">                </w:t>
+      </w:r>
+      <w:r>
+        <w:rPr>
+          <w:rFonts w:ascii="Times" w:hAnsi="Times"/>
+          <w:color w:val="a7c9de"/>
+          <w:sz w:val="26"/>
+          <w:szCs w:val="26"/>
+          <w:shd w:val="clear" w:color="auto" w:fill="282f33"/>
+          <w:rtl w:val="0"/>
+          <w:lang w:val="en-US"/>
+        </w:rPr>
+        <w:t>onChange</w:t>
+      </w:r>
+      <w:r>
+        <w:rPr>
+          <w:rFonts w:ascii="Times" w:hAnsi="Times"/>
+          <w:color w:val="dcdcdc"/>
+          <w:sz w:val="26"/>
+          <w:szCs w:val="26"/>
+          <w:shd w:val="clear" w:color="auto" w:fill="282f33"/>
+          <w:rtl w:val="0"/>
+          <w:lang w:val="en-US"/>
+        </w:rPr>
+        <w:t>={</w:t>
+      </w:r>
+      <w:r>
+        <w:rPr>
+          <w:rFonts w:ascii="Times" w:hAnsi="Times"/>
+          <w:color w:val="d4d4d4"/>
+          <w:sz w:val="26"/>
+          <w:szCs w:val="26"/>
+          <w:shd w:val="clear" w:color="auto" w:fill="282f33"/>
+          <w:rtl w:val="0"/>
+          <w:lang w:val="en-US"/>
+        </w:rPr>
+        <w:t>() =&gt; props</w:t>
+      </w:r>
+      <w:r>
+        <w:rPr>
+          <w:rFonts w:ascii="Times" w:hAnsi="Times"/>
+          <w:color w:val="dcdcdc"/>
+          <w:sz w:val="26"/>
+          <w:szCs w:val="26"/>
+          <w:shd w:val="clear" w:color="auto" w:fill="282f33"/>
+          <w:rtl w:val="0"/>
+          <w:lang w:val="en-US"/>
+        </w:rPr>
+        <w:t>.</w:t>
+      </w:r>
+      <w:r>
+        <w:rPr>
+          <w:rFonts w:ascii="Times" w:hAnsi="Times"/>
+          <w:color w:val="d4d4d4"/>
+          <w:sz w:val="26"/>
+          <w:szCs w:val="26"/>
+          <w:shd w:val="clear" w:color="auto" w:fill="282f33"/>
+          <w:rtl w:val="0"/>
+          <w:lang w:val="en-US"/>
+        </w:rPr>
+        <w:t>handleChange(props</w:t>
+      </w:r>
+      <w:r>
+        <w:rPr>
+          <w:rFonts w:ascii="Times" w:hAnsi="Times"/>
+          <w:color w:val="dcdcdc"/>
+          <w:sz w:val="26"/>
+          <w:szCs w:val="26"/>
+          <w:shd w:val="clear" w:color="auto" w:fill="282f33"/>
+          <w:rtl w:val="0"/>
+          <w:lang w:val="en-US"/>
+        </w:rPr>
+        <w:t>.</w:t>
+      </w:r>
+      <w:r>
+        <w:rPr>
+          <w:rFonts w:ascii="Times" w:hAnsi="Times"/>
+          <w:color w:val="d4d4d4"/>
+          <w:sz w:val="26"/>
+          <w:szCs w:val="26"/>
+          <w:shd w:val="clear" w:color="auto" w:fill="282f33"/>
+          <w:rtl w:val="0"/>
+          <w:lang w:val="en-US"/>
+        </w:rPr>
+        <w:t>item</w:t>
+      </w:r>
+      <w:r>
+        <w:rPr>
+          <w:rFonts w:ascii="Times" w:hAnsi="Times"/>
+          <w:color w:val="dcdcdc"/>
+          <w:sz w:val="26"/>
+          <w:szCs w:val="26"/>
+          <w:shd w:val="clear" w:color="auto" w:fill="282f33"/>
+          <w:rtl w:val="0"/>
+          <w:lang w:val="en-US"/>
+        </w:rPr>
+        <w:t>.</w:t>
+      </w:r>
+      <w:r>
+        <w:rPr>
+          <w:rFonts w:ascii="Times" w:hAnsi="Times"/>
+          <w:color w:val="d4d4d4"/>
+          <w:sz w:val="26"/>
+          <w:szCs w:val="26"/>
+          <w:shd w:val="clear" w:color="auto" w:fill="282f33"/>
+          <w:rtl w:val="0"/>
+          <w:lang w:val="en-US"/>
+        </w:rPr>
+        <w:t>id)</w:t>
+      </w:r>
+      <w:r>
+        <w:rPr>
+          <w:rFonts w:ascii="Times" w:hAnsi="Times"/>
+          <w:color w:val="dcdcdc"/>
+          <w:sz w:val="26"/>
+          <w:szCs w:val="26"/>
+          <w:shd w:val="clear" w:color="auto" w:fill="282f33"/>
+          <w:rtl w:val="0"/>
+          <w:lang w:val="en-US"/>
+        </w:rPr>
+        <w:t>}</w:t>
+      </w:r>
+    </w:p>
+    <w:p>
+      <w:pPr>
+        <w:pStyle w:val="Default"/>
+        <w:spacing w:line="400" w:lineRule="atLeast"/>
+        <w:jc w:val="left"/>
+        <w:rPr>
+          <w:rFonts w:ascii="Times" w:cs="Times" w:hAnsi="Times" w:eastAsia="Times"/>
+          <w:color w:val="d4d4d4"/>
+          <w:sz w:val="26"/>
+          <w:szCs w:val="26"/>
+          <w:shd w:val="clear" w:color="auto" w:fill="ffffff"/>
+        </w:rPr>
+      </w:pPr>
+      <w:r>
+        <w:rPr>
+          <w:rFonts w:ascii="Times" w:hAnsi="Times"/>
+          <w:color w:val="d4d4d4"/>
+          <w:sz w:val="26"/>
+          <w:szCs w:val="26"/>
+          <w:shd w:val="clear" w:color="auto" w:fill="282f33"/>
+          <w:rtl w:val="0"/>
+          <w:lang w:val="en-US"/>
+        </w:rPr>
+        <w:t xml:space="preserve">            </w:t>
+      </w:r>
+      <w:r>
+        <w:rPr>
+          <w:rFonts w:ascii="Times" w:hAnsi="Times"/>
+          <w:color w:val="dcdcdc"/>
+          <w:sz w:val="26"/>
+          <w:szCs w:val="26"/>
+          <w:shd w:val="clear" w:color="auto" w:fill="282f33"/>
+          <w:rtl w:val="0"/>
+          <w:lang w:val="en-US"/>
+        </w:rPr>
+        <w:t>/&gt;</w:t>
+      </w:r>
+    </w:p>
+    <w:p>
+      <w:pPr>
+        <w:pStyle w:val="Default"/>
+        <w:spacing w:line="400" w:lineRule="atLeast"/>
+        <w:jc w:val="left"/>
+        <w:rPr>
+          <w:rFonts w:ascii="Times" w:cs="Times" w:hAnsi="Times" w:eastAsia="Times"/>
+          <w:color w:val="d4d4d4"/>
+          <w:sz w:val="26"/>
+          <w:szCs w:val="26"/>
+          <w:shd w:val="clear" w:color="auto" w:fill="ffffff"/>
+        </w:rPr>
+      </w:pPr>
+      <w:r>
+        <w:rPr>
+          <w:rFonts w:ascii="Times" w:hAnsi="Times"/>
+          <w:color w:val="d4d4d4"/>
+          <w:sz w:val="26"/>
+          <w:szCs w:val="26"/>
+          <w:shd w:val="clear" w:color="auto" w:fill="282f33"/>
+          <w:rtl w:val="0"/>
+          <w:lang w:val="en-US"/>
+        </w:rPr>
+        <w:t xml:space="preserve">            &lt;</w:t>
+      </w:r>
+      <w:r>
+        <w:rPr>
+          <w:rFonts w:ascii="Times" w:hAnsi="Times"/>
+          <w:color w:val="d9bb73"/>
+          <w:sz w:val="26"/>
+          <w:szCs w:val="26"/>
+          <w:shd w:val="clear" w:color="auto" w:fill="282f33"/>
+          <w:rtl w:val="0"/>
+          <w:lang w:val="en-US"/>
+        </w:rPr>
+        <w:t>p</w:t>
+      </w:r>
+      <w:r>
+        <w:rPr>
+          <w:rFonts w:ascii="Times" w:hAnsi="Times"/>
+          <w:color w:val="d4d4d4"/>
+          <w:sz w:val="26"/>
+          <w:szCs w:val="26"/>
+          <w:shd w:val="clear" w:color="auto" w:fill="282f33"/>
+          <w:rtl w:val="0"/>
+          <w:lang w:val="en-US"/>
+        </w:rPr>
+        <w:t>&gt;</w:t>
+      </w:r>
+      <w:r>
+        <w:rPr>
+          <w:rFonts w:ascii="Times" w:hAnsi="Times"/>
+          <w:color w:val="dcdcdc"/>
+          <w:sz w:val="26"/>
+          <w:szCs w:val="26"/>
+          <w:shd w:val="clear" w:color="auto" w:fill="282f33"/>
+          <w:rtl w:val="0"/>
+          <w:lang w:val="en-US"/>
+        </w:rPr>
+        <w:t>{</w:t>
+      </w:r>
+      <w:r>
+        <w:rPr>
+          <w:rFonts w:ascii="Times" w:hAnsi="Times"/>
+          <w:color w:val="d4d4d4"/>
+          <w:sz w:val="26"/>
+          <w:szCs w:val="26"/>
+          <w:shd w:val="clear" w:color="auto" w:fill="282f33"/>
+          <w:rtl w:val="0"/>
+          <w:lang w:val="en-US"/>
+        </w:rPr>
+        <w:t>props</w:t>
+      </w:r>
+      <w:r>
+        <w:rPr>
+          <w:rFonts w:ascii="Times" w:hAnsi="Times"/>
+          <w:color w:val="dcdcdc"/>
+          <w:sz w:val="26"/>
+          <w:szCs w:val="26"/>
+          <w:shd w:val="clear" w:color="auto" w:fill="282f33"/>
+          <w:rtl w:val="0"/>
+          <w:lang w:val="en-US"/>
+        </w:rPr>
+        <w:t>.</w:t>
+      </w:r>
+      <w:r>
+        <w:rPr>
+          <w:rFonts w:ascii="Times" w:hAnsi="Times"/>
+          <w:color w:val="d4d4d4"/>
+          <w:sz w:val="26"/>
+          <w:szCs w:val="26"/>
+          <w:shd w:val="clear" w:color="auto" w:fill="282f33"/>
+          <w:rtl w:val="0"/>
+          <w:lang w:val="en-US"/>
+        </w:rPr>
+        <w:t>item</w:t>
+      </w:r>
+      <w:r>
+        <w:rPr>
+          <w:rFonts w:ascii="Times" w:hAnsi="Times"/>
+          <w:color w:val="dcdcdc"/>
+          <w:sz w:val="26"/>
+          <w:szCs w:val="26"/>
+          <w:shd w:val="clear" w:color="auto" w:fill="282f33"/>
+          <w:rtl w:val="0"/>
+          <w:lang w:val="en-US"/>
+        </w:rPr>
+        <w:t>.</w:t>
+      </w:r>
+      <w:r>
+        <w:rPr>
+          <w:rFonts w:ascii="Times" w:hAnsi="Times"/>
+          <w:color w:val="d4d4d4"/>
+          <w:sz w:val="26"/>
+          <w:szCs w:val="26"/>
+          <w:shd w:val="clear" w:color="auto" w:fill="282f33"/>
+          <w:rtl w:val="0"/>
+          <w:lang w:val="en-US"/>
+        </w:rPr>
+        <w:t>text</w:t>
+      </w:r>
+      <w:r>
+        <w:rPr>
+          <w:rFonts w:ascii="Times" w:hAnsi="Times"/>
+          <w:color w:val="dcdcdc"/>
+          <w:sz w:val="26"/>
+          <w:szCs w:val="26"/>
+          <w:shd w:val="clear" w:color="auto" w:fill="282f33"/>
+          <w:rtl w:val="0"/>
+          <w:lang w:val="en-US"/>
+        </w:rPr>
+        <w:t>}&lt;/</w:t>
+      </w:r>
+      <w:r>
+        <w:rPr>
+          <w:rFonts w:ascii="Times" w:hAnsi="Times"/>
+          <w:color w:val="d9bb73"/>
+          <w:sz w:val="26"/>
+          <w:szCs w:val="26"/>
+          <w:shd w:val="clear" w:color="auto" w:fill="282f33"/>
+          <w:rtl w:val="0"/>
+          <w:lang w:val="en-US"/>
+        </w:rPr>
+        <w:t>p</w:t>
+      </w:r>
+      <w:r>
+        <w:rPr>
+          <w:rFonts w:ascii="Times" w:hAnsi="Times"/>
+          <w:color w:val="dcdcdc"/>
+          <w:sz w:val="26"/>
+          <w:szCs w:val="26"/>
+          <w:shd w:val="clear" w:color="auto" w:fill="282f33"/>
+          <w:rtl w:val="0"/>
+          <w:lang w:val="en-US"/>
+        </w:rPr>
+        <w:t>&gt;</w:t>
+      </w:r>
+    </w:p>
+    <w:p>
+      <w:pPr>
+        <w:pStyle w:val="Default"/>
+        <w:spacing w:line="400" w:lineRule="atLeast"/>
+        <w:jc w:val="left"/>
+        <w:rPr>
+          <w:rFonts w:ascii="Times" w:cs="Times" w:hAnsi="Times" w:eastAsia="Times"/>
+          <w:color w:val="d4d4d4"/>
+          <w:sz w:val="26"/>
+          <w:szCs w:val="26"/>
+          <w:shd w:val="clear" w:color="auto" w:fill="ffffff"/>
+        </w:rPr>
+      </w:pPr>
+      <w:r>
+        <w:rPr>
+          <w:rFonts w:ascii="Times" w:hAnsi="Times"/>
+          <w:color w:val="d4d4d4"/>
+          <w:sz w:val="26"/>
+          <w:szCs w:val="26"/>
+          <w:shd w:val="clear" w:color="auto" w:fill="282f33"/>
+          <w:rtl w:val="0"/>
+          <w:lang w:val="en-US"/>
+        </w:rPr>
+        <w:t xml:space="preserve">        </w:t>
+      </w:r>
+      <w:r>
+        <w:rPr>
+          <w:rFonts w:ascii="Times" w:hAnsi="Times"/>
+          <w:color w:val="dcdcdc"/>
+          <w:sz w:val="26"/>
+          <w:szCs w:val="26"/>
+          <w:shd w:val="clear" w:color="auto" w:fill="282f33"/>
+          <w:rtl w:val="0"/>
+          <w:lang w:val="en-US"/>
+        </w:rPr>
+        <w:t>&lt;/</w:t>
+      </w:r>
+      <w:r>
+        <w:rPr>
+          <w:rFonts w:ascii="Times" w:hAnsi="Times"/>
+          <w:color w:val="d9bb73"/>
+          <w:sz w:val="26"/>
+          <w:szCs w:val="26"/>
+          <w:shd w:val="clear" w:color="auto" w:fill="282f33"/>
+          <w:rtl w:val="0"/>
+          <w:lang w:val="en-US"/>
+        </w:rPr>
+        <w:t>div</w:t>
+      </w:r>
+      <w:r>
+        <w:rPr>
+          <w:rFonts w:ascii="Times" w:hAnsi="Times"/>
+          <w:color w:val="dcdcdc"/>
+          <w:sz w:val="26"/>
+          <w:szCs w:val="26"/>
+          <w:shd w:val="clear" w:color="auto" w:fill="282f33"/>
+          <w:rtl w:val="0"/>
+          <w:lang w:val="en-US"/>
+        </w:rPr>
+        <w:t>&gt;</w:t>
+      </w:r>
+    </w:p>
+    <w:p>
+      <w:pPr>
+        <w:pStyle w:val="Default"/>
+        <w:spacing w:line="400" w:lineRule="atLeast"/>
+        <w:jc w:val="left"/>
+        <w:rPr>
+          <w:rFonts w:ascii="Times" w:cs="Times" w:hAnsi="Times" w:eastAsia="Times"/>
+          <w:color w:val="d4d4d4"/>
+          <w:sz w:val="26"/>
+          <w:szCs w:val="26"/>
+          <w:shd w:val="clear" w:color="auto" w:fill="ffffff"/>
+        </w:rPr>
+      </w:pPr>
+      <w:r>
+        <w:rPr>
+          <w:rFonts w:ascii="Times" w:hAnsi="Times"/>
+          <w:color w:val="d4d4d4"/>
+          <w:sz w:val="26"/>
+          <w:szCs w:val="26"/>
+          <w:shd w:val="clear" w:color="auto" w:fill="282f33"/>
+          <w:rtl w:val="0"/>
+          <w:lang w:val="en-US"/>
+        </w:rPr>
+        <w:t xml:space="preserve">    )</w:t>
+      </w:r>
+    </w:p>
+    <w:p>
+      <w:pPr>
+        <w:pStyle w:val="Default"/>
+        <w:spacing w:line="400" w:lineRule="atLeast"/>
+        <w:jc w:val="left"/>
+        <w:rPr>
+          <w:rFonts w:ascii="Times" w:cs="Times" w:hAnsi="Times" w:eastAsia="Times"/>
+          <w:color w:val="d4d4d4"/>
+          <w:sz w:val="26"/>
+          <w:szCs w:val="26"/>
+          <w:shd w:val="clear" w:color="auto" w:fill="ffffff"/>
+        </w:rPr>
+      </w:pPr>
+      <w:r>
+        <w:rPr>
+          <w:rFonts w:ascii="Times" w:hAnsi="Times"/>
+          <w:color w:val="d4d4d4"/>
+          <w:sz w:val="26"/>
+          <w:szCs w:val="26"/>
+          <w:shd w:val="clear" w:color="auto" w:fill="282f33"/>
+          <w:rtl w:val="0"/>
+          <w:lang w:val="en-US"/>
+        </w:rPr>
+        <w:t>}</w:t>
+      </w:r>
+    </w:p>
+    <w:p>
+      <w:pPr>
+        <w:pStyle w:val="Default"/>
+        <w:spacing w:line="480" w:lineRule="auto"/>
+        <w:rPr>
+          <w:i w:val="0"/>
+          <w:iCs w:val="0"/>
+          <w:shd w:val="clear" w:color="auto" w:fill="ffffff"/>
+        </w:rPr>
+      </w:pPr>
+      <w:r>
+        <w:rPr>
+          <w:i w:val="0"/>
+          <w:iCs w:val="0"/>
+          <w:shd w:val="clear" w:color="auto" w:fill="ffffff"/>
+          <w:rtl w:val="0"/>
+          <w:lang w:val="en-US"/>
+        </w:rPr>
+        <w:t>handleChange is actually being passed into TodoItem as one of its props. That is why it is necessary for our referencing of this method to include props and as such be written as props.handleChange.</w:t>
+      </w:r>
+    </w:p>
+    <w:p>
+      <w:pPr>
+        <w:pStyle w:val="Default"/>
+        <w:spacing w:line="480" w:lineRule="auto"/>
+        <w:rPr>
+          <w:i w:val="0"/>
+          <w:iCs w:val="0"/>
+          <w:shd w:val="clear" w:color="auto" w:fill="ffffff"/>
+        </w:rPr>
+      </w:pPr>
+    </w:p>
+    <w:p>
+      <w:pPr>
+        <w:pStyle w:val="Default"/>
+        <w:spacing w:line="480" w:lineRule="auto"/>
+        <w:rPr>
+          <w:i w:val="0"/>
+          <w:iCs w:val="0"/>
+          <w:shd w:val="clear" w:color="auto" w:fill="ffffff"/>
+        </w:rPr>
+      </w:pPr>
+      <w:r>
+        <w:rPr>
+          <w:i w:val="1"/>
+          <w:iCs w:val="1"/>
+          <w:shd w:val="clear" w:color="auto" w:fill="ffffff"/>
+          <w:rtl w:val="0"/>
+          <w:lang w:val="en-US"/>
+        </w:rPr>
+        <w:t xml:space="preserve">props.item.id </w:t>
+      </w:r>
+      <w:r>
+        <w:rPr>
+          <w:i w:val="0"/>
+          <w:iCs w:val="0"/>
+          <w:shd w:val="clear" w:color="auto" w:fill="ffffff"/>
+          <w:rtl w:val="0"/>
+          <w:lang w:val="en-US"/>
+        </w:rPr>
+        <w:t xml:space="preserve">— </w:t>
+      </w:r>
+      <w:r>
+        <w:rPr>
+          <w:i w:val="0"/>
+          <w:iCs w:val="0"/>
+          <w:shd w:val="clear" w:color="auto" w:fill="ffffff"/>
+          <w:rtl w:val="0"/>
+          <w:lang w:val="en-US"/>
+        </w:rPr>
+        <w:t>What</w:t>
+      </w:r>
+      <w:r>
+        <w:rPr>
+          <w:i w:val="0"/>
+          <w:iCs w:val="0"/>
+          <w:shd w:val="clear" w:color="auto" w:fill="ffffff"/>
+          <w:rtl w:val="0"/>
+          <w:lang w:val="en-US"/>
+        </w:rPr>
+        <w:t>’</w:t>
+      </w:r>
+      <w:r>
+        <w:rPr>
+          <w:i w:val="0"/>
+          <w:iCs w:val="0"/>
+          <w:shd w:val="clear" w:color="auto" w:fill="ffffff"/>
+          <w:rtl w:val="0"/>
+          <w:lang w:val="en-US"/>
+        </w:rPr>
+        <w:t xml:space="preserve">s going on here? Well, in our handleChange method, remember that handleChange takes in an id as an argument. Where does that come from? It comes from </w:t>
+      </w:r>
+      <w:r>
+        <w:rPr>
+          <w:i w:val="1"/>
+          <w:iCs w:val="1"/>
+          <w:shd w:val="clear" w:color="auto" w:fill="ffffff"/>
+          <w:rtl w:val="0"/>
+          <w:lang w:val="en-US"/>
+        </w:rPr>
+        <w:t>props.item.id</w:t>
+      </w:r>
+      <w:r>
+        <w:rPr>
+          <w:i w:val="0"/>
+          <w:iCs w:val="0"/>
+          <w:shd w:val="clear" w:color="auto" w:fill="ffffff"/>
+          <w:rtl w:val="0"/>
+          <w:lang w:val="en-US"/>
+        </w:rPr>
+        <w:t xml:space="preserve">.  Why does </w:t>
+      </w:r>
+      <w:r>
+        <w:rPr>
+          <w:i w:val="1"/>
+          <w:iCs w:val="1"/>
+          <w:shd w:val="clear" w:color="auto" w:fill="ffffff"/>
+          <w:rtl w:val="0"/>
+          <w:lang w:val="en-US"/>
+        </w:rPr>
+        <w:t>props.item.id</w:t>
+      </w:r>
+      <w:r>
+        <w:rPr>
+          <w:i w:val="0"/>
+          <w:iCs w:val="0"/>
+          <w:shd w:val="clear" w:color="auto" w:fill="ffffff"/>
+          <w:rtl w:val="0"/>
+          <w:lang w:val="en-US"/>
+        </w:rPr>
+        <w:t xml:space="preserve"> have the relevant values that we are looking for? Because using the map method, we took data from a JSON file (or for simplicity sake in this course, another .js file), and passed item for our argument as we mapped each item in our array into a new component. </w:t>
+      </w:r>
+    </w:p>
+    <w:p>
+      <w:pPr>
+        <w:pStyle w:val="Default"/>
+        <w:spacing w:line="480" w:lineRule="auto"/>
+        <w:rPr>
+          <w:i w:val="0"/>
+          <w:iCs w:val="0"/>
+          <w:shd w:val="clear" w:color="auto" w:fill="ffffff"/>
+        </w:rPr>
+      </w:pPr>
+    </w:p>
+    <w:p>
+      <w:pPr>
+        <w:pStyle w:val="Default"/>
+        <w:spacing w:line="480" w:lineRule="auto"/>
+        <w:rPr>
+          <w:i w:val="1"/>
+          <w:iCs w:val="1"/>
+          <w:shd w:val="clear" w:color="auto" w:fill="ffffff"/>
+        </w:rPr>
+      </w:pPr>
+      <w:r>
+        <w:rPr>
+          <w:i w:val="0"/>
+          <w:iCs w:val="0"/>
+          <w:shd w:val="clear" w:color="auto" w:fill="ffffff"/>
+          <w:rtl w:val="0"/>
+          <w:lang w:val="en-US"/>
+        </w:rPr>
+        <w:t>Basically, what we</w:t>
+      </w:r>
+      <w:r>
+        <w:rPr>
+          <w:i w:val="0"/>
+          <w:iCs w:val="0"/>
+          <w:shd w:val="clear" w:color="auto" w:fill="ffffff"/>
+          <w:rtl w:val="0"/>
+          <w:lang w:val="en-US"/>
+        </w:rPr>
+        <w:t>’</w:t>
+      </w:r>
+      <w:r>
+        <w:rPr>
+          <w:i w:val="0"/>
+          <w:iCs w:val="0"/>
+          <w:shd w:val="clear" w:color="auto" w:fill="ffffff"/>
+          <w:rtl w:val="0"/>
+          <w:lang w:val="en-US"/>
+        </w:rPr>
+        <w:t>re saying is take this item</w:t>
+      </w:r>
+      <w:r>
+        <w:rPr>
+          <w:i w:val="0"/>
+          <w:iCs w:val="0"/>
+          <w:shd w:val="clear" w:color="auto" w:fill="ffffff"/>
+          <w:rtl w:val="0"/>
+          <w:lang w:val="en-US"/>
+        </w:rPr>
+        <w:t>’</w:t>
+      </w:r>
+      <w:r>
+        <w:rPr>
+          <w:i w:val="0"/>
+          <w:iCs w:val="0"/>
+          <w:shd w:val="clear" w:color="auto" w:fill="ffffff"/>
+          <w:rtl w:val="0"/>
+          <w:lang w:val="en-US"/>
+        </w:rPr>
+        <w:t>s id and pass it into our handleChange method. Then, take this item</w:t>
+      </w:r>
+      <w:r>
+        <w:rPr>
+          <w:i w:val="0"/>
+          <w:iCs w:val="0"/>
+          <w:shd w:val="clear" w:color="auto" w:fill="ffffff"/>
+          <w:rtl w:val="0"/>
+          <w:lang w:val="en-US"/>
+        </w:rPr>
+        <w:t>’</w:t>
+      </w:r>
+      <w:r>
+        <w:rPr>
+          <w:i w:val="0"/>
+          <w:iCs w:val="0"/>
+          <w:shd w:val="clear" w:color="auto" w:fill="ffffff"/>
+          <w:rtl w:val="0"/>
+          <w:lang w:val="en-US"/>
+        </w:rPr>
+        <w:t>s if and pass it into our handleChange method, and so on until we</w:t>
+      </w:r>
+      <w:r>
+        <w:rPr>
+          <w:i w:val="0"/>
+          <w:iCs w:val="0"/>
+          <w:shd w:val="clear" w:color="auto" w:fill="ffffff"/>
+          <w:rtl w:val="0"/>
+          <w:lang w:val="en-US"/>
+        </w:rPr>
+        <w:t>’</w:t>
+      </w:r>
+      <w:r>
+        <w:rPr>
+          <w:i w:val="0"/>
+          <w:iCs w:val="0"/>
+          <w:shd w:val="clear" w:color="auto" w:fill="ffffff"/>
+          <w:rtl w:val="0"/>
+          <w:lang w:val="en-US"/>
+        </w:rPr>
+        <w:t>ve gone through all of the items.</w:t>
+      </w:r>
+    </w:p>
+    <w:p>
+      <w:pPr>
+        <w:pStyle w:val="Default"/>
+        <w:spacing w:line="480" w:lineRule="auto"/>
+        <w:rPr>
+          <w:i w:val="0"/>
+          <w:iCs w:val="0"/>
+          <w:shd w:val="clear" w:color="auto" w:fill="ffffff"/>
+        </w:rPr>
+      </w:pPr>
+    </w:p>
+    <w:p>
+      <w:pPr>
+        <w:pStyle w:val="Default"/>
+        <w:spacing w:line="480" w:lineRule="auto"/>
+        <w:rPr>
+          <w:i w:val="0"/>
+          <w:iCs w:val="0"/>
+          <w:shd w:val="clear" w:color="auto" w:fill="ffffff"/>
+        </w:rPr>
+      </w:pPr>
+      <w:r>
+        <w:rPr>
+          <w:i w:val="0"/>
+          <w:iCs w:val="0"/>
+          <w:shd w:val="clear" w:color="auto" w:fill="ffffff"/>
+          <w:rtl w:val="0"/>
+          <w:lang w:val="en-US"/>
+        </w:rPr>
+        <w:t xml:space="preserve">18:09 </w:t>
+      </w:r>
+      <w:r>
+        <w:rPr>
+          <w:i w:val="0"/>
+          <w:iCs w:val="0"/>
+          <w:shd w:val="clear" w:color="auto" w:fill="ffffff"/>
+          <w:rtl w:val="0"/>
+          <w:lang w:val="en-US"/>
+        </w:rPr>
+        <w:t xml:space="preserve">— </w:t>
+      </w:r>
+      <w:r>
+        <w:rPr>
+          <w:i w:val="0"/>
+          <w:iCs w:val="0"/>
+          <w:shd w:val="clear" w:color="auto" w:fill="ffffff"/>
+          <w:rtl w:val="0"/>
+          <w:lang w:val="en-US"/>
+        </w:rPr>
+        <w:t>While I</w:t>
+      </w:r>
+      <w:r>
+        <w:rPr>
+          <w:i w:val="0"/>
+          <w:iCs w:val="0"/>
+          <w:shd w:val="clear" w:color="auto" w:fill="ffffff"/>
+          <w:rtl w:val="0"/>
+          <w:lang w:val="en-US"/>
+        </w:rPr>
+        <w:t>’</w:t>
+      </w:r>
+      <w:r>
+        <w:rPr>
+          <w:i w:val="0"/>
+          <w:iCs w:val="0"/>
+          <w:shd w:val="clear" w:color="auto" w:fill="ffffff"/>
+          <w:rtl w:val="0"/>
+          <w:lang w:val="en-US"/>
+        </w:rPr>
+        <w:t>m sure I didn</w:t>
+      </w:r>
+      <w:r>
+        <w:rPr>
+          <w:i w:val="0"/>
+          <w:iCs w:val="0"/>
+          <w:shd w:val="clear" w:color="auto" w:fill="ffffff"/>
+          <w:rtl w:val="0"/>
+          <w:lang w:val="en-US"/>
+        </w:rPr>
+        <w:t>’</w:t>
+      </w:r>
+      <w:r>
+        <w:rPr>
+          <w:i w:val="0"/>
+          <w:iCs w:val="0"/>
+          <w:shd w:val="clear" w:color="auto" w:fill="ffffff"/>
+          <w:rtl w:val="0"/>
+          <w:lang w:val="en-US"/>
+        </w:rPr>
+        <w:t>t explain all of the above in a perfectly coherent manner, pushing oneself to explain concepts also forces oneself to look at every isolated part of a component (no pun intended) to understand the greater whole. I feel as if I</w:t>
+      </w:r>
+      <w:r>
+        <w:rPr>
+          <w:i w:val="0"/>
+          <w:iCs w:val="0"/>
+          <w:shd w:val="clear" w:color="auto" w:fill="ffffff"/>
+          <w:rtl w:val="0"/>
+          <w:lang w:val="en-US"/>
+        </w:rPr>
+        <w:t>’</w:t>
+      </w:r>
+      <w:r>
+        <w:rPr>
+          <w:i w:val="0"/>
+          <w:iCs w:val="0"/>
+          <w:shd w:val="clear" w:color="auto" w:fill="ffffff"/>
+          <w:rtl w:val="0"/>
+          <w:lang w:val="en-US"/>
+        </w:rPr>
+        <w:t>ve done just that with the code above.</w:t>
+      </w:r>
+    </w:p>
+    <w:p>
+      <w:pPr>
+        <w:pStyle w:val="Default"/>
+        <w:spacing w:line="480" w:lineRule="auto"/>
+        <w:rPr>
+          <w:i w:val="0"/>
+          <w:iCs w:val="0"/>
+          <w:shd w:val="clear" w:color="auto" w:fill="ffffff"/>
+        </w:rPr>
+      </w:pPr>
+    </w:p>
+    <w:p>
+      <w:pPr>
+        <w:pStyle w:val="Default"/>
+        <w:spacing w:line="480" w:lineRule="auto"/>
+        <w:rPr>
+          <w:i w:val="1"/>
+          <w:iCs w:val="1"/>
           <w:u w:color="000000"/>
           <w:shd w:val="clear" w:color="auto" w:fill="ffffff"/>
         </w:rPr>
       </w:pPr>
       <w:r>
         <w:rPr>
-          <w:shd w:val="clear" w:color="auto" w:fill="ffffff"/>
-          <w:rtl w:val="0"/>
-          <w:lang w:val="en-US"/>
-        </w:rPr>
-        <w:t xml:space="preserve">12:35 </w:t>
-      </w:r>
-      <w:r>
-        <w:rPr>
+          <w:i w:val="0"/>
+          <w:iCs w:val="0"/>
+          <w:shd w:val="clear" w:color="auto" w:fill="ffffff"/>
+          <w:rtl w:val="0"/>
+          <w:lang w:val="en-US"/>
+        </w:rPr>
+        <w:t xml:space="preserve">18:11 </w:t>
+      </w:r>
+      <w:r>
+        <w:rPr>
+          <w:i w:val="0"/>
+          <w:iCs w:val="0"/>
           <w:shd w:val="clear" w:color="auto" w:fill="ffffff"/>
           <w:rtl w:val="0"/>
           <w:lang w:val="en-US"/>
@@ -274,14 +2724,18 @@
       </w:r>
       <w:r>
         <w:rPr>
-          <w:shd w:val="clear" w:color="auto" w:fill="ffffff"/>
-          <w:rtl w:val="0"/>
-          <w:lang w:val="en-US"/>
-        </w:rPr>
-        <w:t>I</w:t>
-      </w:r>
-      <w:r>
-        <w:rPr>
+          <w:i w:val="0"/>
+          <w:iCs w:val="0"/>
+          <w:shd w:val="clear" w:color="auto" w:fill="ffffff"/>
+          <w:rtl w:val="0"/>
+          <w:lang w:val="en-US"/>
+        </w:rPr>
+        <w:t>Anyway, I</w:t>
+      </w:r>
+      <w:r>
+        <w:rPr>
+          <w:i w:val="0"/>
+          <w:iCs w:val="0"/>
           <w:shd w:val="clear" w:color="auto" w:fill="ffffff"/>
           <w:rtl w:val="0"/>
           <w:lang w:val="en-US"/>
@@ -290,11 +2744,53 @@
       </w:r>
       <w:r>
         <w:rPr>
-          <w:shd w:val="clear" w:color="auto" w:fill="ffffff"/>
-          <w:rtl w:val="0"/>
-          <w:lang w:val="en-US"/>
-        </w:rPr>
-        <w:t>m going to get something to eat and come back for another study session later.</w:t>
+          <w:i w:val="0"/>
+          <w:iCs w:val="0"/>
+          <w:shd w:val="clear" w:color="auto" w:fill="ffffff"/>
+          <w:rtl w:val="0"/>
+          <w:lang w:val="en-US"/>
+        </w:rPr>
+        <w:t>d call this a successful pomodoro session. I</w:t>
+      </w:r>
+      <w:r>
+        <w:rPr>
+          <w:i w:val="0"/>
+          <w:iCs w:val="0"/>
+          <w:shd w:val="clear" w:color="auto" w:fill="ffffff"/>
+          <w:rtl w:val="0"/>
+          <w:lang w:val="en-US"/>
+        </w:rPr>
+        <w:t>’</w:t>
+      </w:r>
+      <w:r>
+        <w:rPr>
+          <w:i w:val="0"/>
+          <w:iCs w:val="0"/>
+          <w:shd w:val="clear" w:color="auto" w:fill="ffffff"/>
+          <w:rtl w:val="0"/>
+          <w:lang w:val="en-US"/>
+        </w:rPr>
+        <w:t>m going to go to the bathroom and go for a quick walk. Then I</w:t>
+      </w:r>
+      <w:r>
+        <w:rPr>
+          <w:i w:val="0"/>
+          <w:iCs w:val="0"/>
+          <w:shd w:val="clear" w:color="auto" w:fill="ffffff"/>
+          <w:rtl w:val="0"/>
+          <w:lang w:val="en-US"/>
+        </w:rPr>
+        <w:t>’</w:t>
+      </w:r>
+      <w:r>
+        <w:rPr>
+          <w:i w:val="0"/>
+          <w:iCs w:val="0"/>
+          <w:shd w:val="clear" w:color="auto" w:fill="ffffff"/>
+          <w:rtl w:val="0"/>
+          <w:lang w:val="en-US"/>
+        </w:rPr>
+        <w:t>ll try to squeeze one more pomodoro session in before dinner.</w:t>
       </w:r>
     </w:p>
     <w:p>
@@ -409,8 +2905,8 @@
       </w:r>
     </w:p>
     <w:sectPr>
-      <w:headerReference w:type="default" r:id="rId4"/>
-      <w:footerReference w:type="default" r:id="rId5"/>
+      <w:headerReference w:type="default" r:id="rId5"/>
+      <w:footerReference w:type="default" r:id="rId6"/>
       <w:pgSz w:w="12240" w:h="15840" w:orient="portrait"/>
       <w:pgMar w:top="1440" w:right="1440" w:bottom="1440" w:left="1440" w:header="720" w:footer="864"/>
       <w:bidi w:val="0"/>
@@ -626,6 +3122,15 @@
       <w:u w:val="none" w:color="000000"/>
       <w:vertAlign w:val="baseline"/>
       <w:lang w:val="en-US"/>
+    </w:rPr>
+  </w:style>
+  <w:style w:type="character" w:styleId="Hyperlink.0">
+    <w:name w:val="Hyperlink.0"/>
+    <w:basedOn w:val="Hyperlink"/>
+    <w:next w:val="Hyperlink.0"/>
+    <w:rPr>
+      <w:color w:val="0000ff"/>
+      <w:u w:val="single" w:color="0000ff"/>
     </w:rPr>
   </w:style>
 </w:styles>

</xml_diff>

<commit_message>
end of day commit daily coding journal sunday may 12th
</commit_message>
<xml_diff>
--- a/May 2019/Sunday May 12th, 2019 Daily Coding Journal.docx
+++ b/May 2019/Sunday May 12th, 2019 Daily Coding Journal.docx
@@ -2696,6 +2696,2394 @@
         <w:pStyle w:val="Default"/>
         <w:spacing w:line="480" w:lineRule="auto"/>
         <w:rPr>
+          <w:i w:val="0"/>
+          <w:iCs w:val="0"/>
+          <w:shd w:val="clear" w:color="auto" w:fill="ffffff"/>
+        </w:rPr>
+      </w:pPr>
+      <w:r>
+        <w:rPr>
+          <w:i w:val="0"/>
+          <w:iCs w:val="0"/>
+          <w:shd w:val="clear" w:color="auto" w:fill="ffffff"/>
+          <w:rtl w:val="0"/>
+          <w:lang w:val="en-US"/>
+        </w:rPr>
+        <w:t xml:space="preserve">18:11 </w:t>
+      </w:r>
+      <w:r>
+        <w:rPr>
+          <w:i w:val="0"/>
+          <w:iCs w:val="0"/>
+          <w:shd w:val="clear" w:color="auto" w:fill="ffffff"/>
+          <w:rtl w:val="0"/>
+          <w:lang w:val="en-US"/>
+        </w:rPr>
+        <w:t xml:space="preserve">— </w:t>
+      </w:r>
+      <w:r>
+        <w:rPr>
+          <w:i w:val="0"/>
+          <w:iCs w:val="0"/>
+          <w:shd w:val="clear" w:color="auto" w:fill="ffffff"/>
+          <w:rtl w:val="0"/>
+          <w:lang w:val="en-US"/>
+        </w:rPr>
+        <w:t>Anyway, I</w:t>
+      </w:r>
+      <w:r>
+        <w:rPr>
+          <w:i w:val="0"/>
+          <w:iCs w:val="0"/>
+          <w:shd w:val="clear" w:color="auto" w:fill="ffffff"/>
+          <w:rtl w:val="0"/>
+          <w:lang w:val="en-US"/>
+        </w:rPr>
+        <w:t>’</w:t>
+      </w:r>
+      <w:r>
+        <w:rPr>
+          <w:i w:val="0"/>
+          <w:iCs w:val="0"/>
+          <w:shd w:val="clear" w:color="auto" w:fill="ffffff"/>
+          <w:rtl w:val="0"/>
+          <w:lang w:val="en-US"/>
+        </w:rPr>
+        <w:t>d call this a successful pomodoro session. I</w:t>
+      </w:r>
+      <w:r>
+        <w:rPr>
+          <w:i w:val="0"/>
+          <w:iCs w:val="0"/>
+          <w:shd w:val="clear" w:color="auto" w:fill="ffffff"/>
+          <w:rtl w:val="0"/>
+          <w:lang w:val="en-US"/>
+        </w:rPr>
+        <w:t>’</w:t>
+      </w:r>
+      <w:r>
+        <w:rPr>
+          <w:i w:val="0"/>
+          <w:iCs w:val="0"/>
+          <w:shd w:val="clear" w:color="auto" w:fill="ffffff"/>
+          <w:rtl w:val="0"/>
+          <w:lang w:val="en-US"/>
+        </w:rPr>
+        <w:t>m going to go to the bathroom and go for a quick walk. Then I</w:t>
+      </w:r>
+      <w:r>
+        <w:rPr>
+          <w:i w:val="0"/>
+          <w:iCs w:val="0"/>
+          <w:shd w:val="clear" w:color="auto" w:fill="ffffff"/>
+          <w:rtl w:val="0"/>
+          <w:lang w:val="en-US"/>
+        </w:rPr>
+        <w:t>’</w:t>
+      </w:r>
+      <w:r>
+        <w:rPr>
+          <w:i w:val="0"/>
+          <w:iCs w:val="0"/>
+          <w:shd w:val="clear" w:color="auto" w:fill="ffffff"/>
+          <w:rtl w:val="0"/>
+          <w:lang w:val="en-US"/>
+        </w:rPr>
+        <w:t>ll try to squeeze one more pomodoro session in before dinner.</w:t>
+      </w:r>
+    </w:p>
+    <w:p>
+      <w:pPr>
+        <w:pStyle w:val="Default"/>
+        <w:spacing w:line="480" w:lineRule="auto"/>
+        <w:rPr>
+          <w:i w:val="0"/>
+          <w:iCs w:val="0"/>
+          <w:shd w:val="clear" w:color="auto" w:fill="ffffff"/>
+        </w:rPr>
+      </w:pPr>
+    </w:p>
+    <w:p>
+      <w:pPr>
+        <w:pStyle w:val="Default"/>
+        <w:spacing w:line="480" w:lineRule="auto"/>
+        <w:rPr>
+          <w:i w:val="0"/>
+          <w:iCs w:val="0"/>
+          <w:shd w:val="clear" w:color="auto" w:fill="ffffff"/>
+        </w:rPr>
+      </w:pPr>
+      <w:r>
+        <w:rPr>
+          <w:i w:val="0"/>
+          <w:iCs w:val="0"/>
+          <w:shd w:val="clear" w:color="auto" w:fill="ffffff"/>
+          <w:rtl w:val="0"/>
+          <w:lang w:val="en-US"/>
+        </w:rPr>
+        <w:t xml:space="preserve">23:06 </w:t>
+      </w:r>
+      <w:r>
+        <w:rPr>
+          <w:i w:val="0"/>
+          <w:iCs w:val="0"/>
+          <w:shd w:val="clear" w:color="auto" w:fill="ffffff"/>
+          <w:rtl w:val="0"/>
+          <w:lang w:val="en-US"/>
+        </w:rPr>
+        <w:t xml:space="preserve">— </w:t>
+      </w:r>
+      <w:r>
+        <w:rPr>
+          <w:i w:val="0"/>
+          <w:iCs w:val="0"/>
+          <w:shd w:val="clear" w:color="auto" w:fill="ffffff"/>
+          <w:rtl w:val="0"/>
+          <w:lang w:val="en-US"/>
+        </w:rPr>
+        <w:t>So, we</w:t>
+      </w:r>
+      <w:r>
+        <w:rPr>
+          <w:i w:val="0"/>
+          <w:iCs w:val="0"/>
+          <w:shd w:val="clear" w:color="auto" w:fill="ffffff"/>
+          <w:rtl w:val="0"/>
+          <w:lang w:val="en-US"/>
+        </w:rPr>
+        <w:t>’</w:t>
+      </w:r>
+      <w:r>
+        <w:rPr>
+          <w:i w:val="0"/>
+          <w:iCs w:val="0"/>
+          <w:shd w:val="clear" w:color="auto" w:fill="ffffff"/>
+          <w:rtl w:val="0"/>
+          <w:lang w:val="en-US"/>
+        </w:rPr>
+        <w:t>re a little bit out of order now. My doll arrived at the convenience store about 45 minutes early so I didn</w:t>
+      </w:r>
+      <w:r>
+        <w:rPr>
+          <w:i w:val="0"/>
+          <w:iCs w:val="0"/>
+          <w:shd w:val="clear" w:color="auto" w:fill="ffffff"/>
+          <w:rtl w:val="0"/>
+          <w:lang w:val="en-US"/>
+        </w:rPr>
+        <w:t>’</w:t>
+      </w:r>
+      <w:r>
+        <w:rPr>
+          <w:i w:val="0"/>
+          <w:iCs w:val="0"/>
+          <w:shd w:val="clear" w:color="auto" w:fill="ffffff"/>
+          <w:rtl w:val="0"/>
+          <w:lang w:val="en-US"/>
+        </w:rPr>
+        <w:t>t have time to get that pomodoro session in before dinner. No problem, we</w:t>
+      </w:r>
+      <w:r>
+        <w:rPr>
+          <w:i w:val="0"/>
+          <w:iCs w:val="0"/>
+          <w:shd w:val="clear" w:color="auto" w:fill="ffffff"/>
+          <w:rtl w:val="0"/>
+          <w:lang w:val="en-US"/>
+        </w:rPr>
+        <w:t>’</w:t>
+      </w:r>
+      <w:r>
+        <w:rPr>
+          <w:i w:val="0"/>
+          <w:iCs w:val="0"/>
+          <w:shd w:val="clear" w:color="auto" w:fill="ffffff"/>
+          <w:rtl w:val="0"/>
+          <w:lang w:val="en-US"/>
+        </w:rPr>
+        <w:t xml:space="preserve">ll get it in now. </w:t>
+      </w:r>
+    </w:p>
+    <w:p>
+      <w:pPr>
+        <w:pStyle w:val="Default"/>
+        <w:spacing w:line="480" w:lineRule="auto"/>
+        <w:rPr>
+          <w:i w:val="0"/>
+          <w:iCs w:val="0"/>
+          <w:shd w:val="clear" w:color="auto" w:fill="ffffff"/>
+        </w:rPr>
+      </w:pPr>
+    </w:p>
+    <w:p>
+      <w:pPr>
+        <w:pStyle w:val="Default"/>
+        <w:spacing w:line="480" w:lineRule="auto"/>
+        <w:rPr>
+          <w:i w:val="0"/>
+          <w:iCs w:val="0"/>
+          <w:shd w:val="clear" w:color="auto" w:fill="ffffff"/>
+        </w:rPr>
+      </w:pPr>
+      <w:r>
+        <w:rPr>
+          <w:i w:val="0"/>
+          <w:iCs w:val="0"/>
+          <w:shd w:val="clear" w:color="auto" w:fill="ffffff"/>
+          <w:rtl w:val="0"/>
+          <w:lang w:val="en-US"/>
+        </w:rPr>
+        <w:t xml:space="preserve">23:11 </w:t>
+      </w:r>
+      <w:r>
+        <w:rPr>
+          <w:i w:val="0"/>
+          <w:iCs w:val="0"/>
+          <w:shd w:val="clear" w:color="auto" w:fill="ffffff"/>
+          <w:rtl w:val="0"/>
+          <w:lang w:val="en-US"/>
+        </w:rPr>
+        <w:t xml:space="preserve">— </w:t>
+      </w:r>
+      <w:r>
+        <w:rPr>
+          <w:i w:val="0"/>
+          <w:iCs w:val="0"/>
+          <w:shd w:val="clear" w:color="auto" w:fill="ffffff"/>
+          <w:rtl w:val="0"/>
+          <w:lang w:val="en-US"/>
+        </w:rPr>
+        <w:t>It looks like I retained all the information I practiced earlier today. Now, let</w:t>
+      </w:r>
+      <w:r>
+        <w:rPr>
+          <w:i w:val="0"/>
+          <w:iCs w:val="0"/>
+          <w:shd w:val="clear" w:color="auto" w:fill="ffffff"/>
+          <w:rtl w:val="0"/>
+          <w:lang w:val="en-US"/>
+        </w:rPr>
+        <w:t>’</w:t>
+      </w:r>
+      <w:r>
+        <w:rPr>
+          <w:i w:val="0"/>
+          <w:iCs w:val="0"/>
+          <w:shd w:val="clear" w:color="auto" w:fill="ffffff"/>
+          <w:rtl w:val="0"/>
+          <w:lang w:val="en-US"/>
+        </w:rPr>
+        <w:t>s see if I can push any further</w:t>
+      </w:r>
+      <w:r>
+        <w:rPr>
+          <w:i w:val="0"/>
+          <w:iCs w:val="0"/>
+          <w:shd w:val="clear" w:color="auto" w:fill="ffffff"/>
+          <w:rtl w:val="0"/>
+          <w:lang w:val="en-US"/>
+        </w:rPr>
+        <w:t>…</w:t>
+      </w:r>
+    </w:p>
+    <w:p>
+      <w:pPr>
+        <w:pStyle w:val="Default"/>
+        <w:spacing w:line="480" w:lineRule="auto"/>
+        <w:rPr>
+          <w:i w:val="0"/>
+          <w:iCs w:val="0"/>
+          <w:shd w:val="clear" w:color="auto" w:fill="ffffff"/>
+        </w:rPr>
+      </w:pPr>
+    </w:p>
+    <w:p>
+      <w:pPr>
+        <w:pStyle w:val="Default"/>
+        <w:spacing w:line="480" w:lineRule="auto"/>
+        <w:rPr>
+          <w:i w:val="0"/>
+          <w:iCs w:val="0"/>
+          <w:shd w:val="clear" w:color="auto" w:fill="ffffff"/>
+        </w:rPr>
+      </w:pPr>
+      <w:r>
+        <w:rPr>
+          <w:i w:val="0"/>
+          <w:iCs w:val="0"/>
+          <w:shd w:val="clear" w:color="auto" w:fill="ffffff"/>
+          <w:rtl w:val="0"/>
+          <w:lang w:val="en-US"/>
+        </w:rPr>
+        <w:t xml:space="preserve">23:16 </w:t>
+      </w:r>
+      <w:r>
+        <w:rPr>
+          <w:i w:val="0"/>
+          <w:iCs w:val="0"/>
+          <w:shd w:val="clear" w:color="auto" w:fill="ffffff"/>
+          <w:rtl w:val="0"/>
+          <w:lang w:val="en-US"/>
+        </w:rPr>
+        <w:t xml:space="preserve">— </w:t>
+      </w:r>
+      <w:r>
+        <w:rPr>
+          <w:i w:val="0"/>
+          <w:iCs w:val="0"/>
+          <w:shd w:val="clear" w:color="auto" w:fill="ffffff"/>
+          <w:rtl w:val="0"/>
+          <w:lang w:val="en-US"/>
+        </w:rPr>
+        <w:t>I know I need to implement the .map method and an if statement to change the state of my task if its id is equal to the id of the todo-item that is clicked. But, how can I go about doing that?</w:t>
+      </w:r>
+    </w:p>
+    <w:p>
+      <w:pPr>
+        <w:pStyle w:val="Default"/>
+        <w:spacing w:line="480" w:lineRule="auto"/>
+        <w:rPr>
+          <w:i w:val="0"/>
+          <w:iCs w:val="0"/>
+          <w:shd w:val="clear" w:color="auto" w:fill="ffffff"/>
+        </w:rPr>
+      </w:pPr>
+    </w:p>
+    <w:p>
+      <w:pPr>
+        <w:pStyle w:val="Default"/>
+        <w:spacing w:line="480" w:lineRule="auto"/>
+        <w:rPr>
+          <w:i w:val="0"/>
+          <w:iCs w:val="0"/>
+          <w:shd w:val="clear" w:color="auto" w:fill="ffffff"/>
+        </w:rPr>
+      </w:pPr>
+      <w:r>
+        <w:rPr>
+          <w:i w:val="0"/>
+          <w:iCs w:val="0"/>
+          <w:shd w:val="clear" w:color="auto" w:fill="ffffff"/>
+          <w:rtl w:val="0"/>
+          <w:lang w:val="en-US"/>
+        </w:rPr>
+        <w:t xml:space="preserve">23:26 </w:t>
+      </w:r>
+      <w:r>
+        <w:rPr>
+          <w:i w:val="0"/>
+          <w:iCs w:val="0"/>
+          <w:shd w:val="clear" w:color="auto" w:fill="ffffff"/>
+          <w:rtl w:val="0"/>
+          <w:lang w:val="en-US"/>
+        </w:rPr>
+        <w:t xml:space="preserve">— </w:t>
+      </w:r>
+      <w:r>
+        <w:rPr>
+          <w:i w:val="0"/>
+          <w:iCs w:val="0"/>
+          <w:shd w:val="clear" w:color="auto" w:fill="ffffff"/>
+          <w:rtl w:val="0"/>
+          <w:lang w:val="en-US"/>
+        </w:rPr>
+        <w:t>I</w:t>
+      </w:r>
+      <w:r>
+        <w:rPr>
+          <w:i w:val="0"/>
+          <w:iCs w:val="0"/>
+          <w:shd w:val="clear" w:color="auto" w:fill="ffffff"/>
+          <w:rtl w:val="0"/>
+          <w:lang w:val="en-US"/>
+        </w:rPr>
+        <w:t>’</w:t>
+      </w:r>
+      <w:r>
+        <w:rPr>
+          <w:i w:val="0"/>
+          <w:iCs w:val="0"/>
+          <w:shd w:val="clear" w:color="auto" w:fill="ffffff"/>
+          <w:rtl w:val="0"/>
+          <w:lang w:val="en-US"/>
+        </w:rPr>
+        <w:t>m doing some basic debugging stuff to try to see if I</w:t>
+      </w:r>
+      <w:r>
+        <w:rPr>
+          <w:i w:val="0"/>
+          <w:iCs w:val="0"/>
+          <w:shd w:val="clear" w:color="auto" w:fill="ffffff"/>
+          <w:rtl w:val="0"/>
+          <w:lang w:val="en-US"/>
+        </w:rPr>
+        <w:t>’</w:t>
+      </w:r>
+      <w:r>
+        <w:rPr>
+          <w:i w:val="0"/>
+          <w:iCs w:val="0"/>
+          <w:shd w:val="clear" w:color="auto" w:fill="ffffff"/>
+          <w:rtl w:val="0"/>
+          <w:lang w:val="en-US"/>
+        </w:rPr>
+        <w:t>m on the right track. Seemingly as soon as I fix one error, however, I get another one:</w:t>
+      </w:r>
+    </w:p>
+    <w:p>
+      <w:pPr>
+        <w:pStyle w:val="Default"/>
+        <w:spacing w:line="360" w:lineRule="atLeast"/>
+        <w:jc w:val="left"/>
+        <w:rPr>
+          <w:rFonts w:ascii="Times" w:cs="Times" w:hAnsi="Times" w:eastAsia="Times"/>
+          <w:color w:val="d4d4d4"/>
+          <w:sz w:val="24"/>
+          <w:szCs w:val="24"/>
+          <w:shd w:val="clear" w:color="auto" w:fill="ffffff"/>
+        </w:rPr>
+      </w:pPr>
+      <w:r>
+        <w:rPr>
+          <w:rFonts w:ascii="Times" w:hAnsi="Times"/>
+          <w:color w:val="d4d4d4"/>
+          <w:sz w:val="24"/>
+          <w:szCs w:val="24"/>
+          <w:shd w:val="clear" w:color="auto" w:fill="282f33"/>
+          <w:rtl w:val="0"/>
+          <w:lang w:val="en-US"/>
+        </w:rPr>
+        <w:t xml:space="preserve">  handleChange(id) {</w:t>
+      </w:r>
+    </w:p>
+    <w:p>
+      <w:pPr>
+        <w:pStyle w:val="Default"/>
+        <w:spacing w:line="360" w:lineRule="atLeast"/>
+        <w:jc w:val="left"/>
+        <w:rPr>
+          <w:rFonts w:ascii="Times" w:cs="Times" w:hAnsi="Times" w:eastAsia="Times"/>
+          <w:color w:val="d4d4d4"/>
+          <w:sz w:val="24"/>
+          <w:szCs w:val="24"/>
+          <w:shd w:val="clear" w:color="auto" w:fill="ffffff"/>
+        </w:rPr>
+      </w:pPr>
+      <w:r>
+        <w:rPr>
+          <w:rFonts w:ascii="Times" w:hAnsi="Times"/>
+          <w:color w:val="d4d4d4"/>
+          <w:sz w:val="24"/>
+          <w:szCs w:val="24"/>
+          <w:shd w:val="clear" w:color="auto" w:fill="282f33"/>
+          <w:rtl w:val="0"/>
+          <w:lang w:val="en-US"/>
+        </w:rPr>
+        <w:t xml:space="preserve">        </w:t>
+      </w:r>
+    </w:p>
+    <w:p>
+      <w:pPr>
+        <w:pStyle w:val="Default"/>
+        <w:spacing w:line="360" w:lineRule="atLeast"/>
+        <w:jc w:val="left"/>
+        <w:rPr>
+          <w:rFonts w:ascii="Times" w:cs="Times" w:hAnsi="Times" w:eastAsia="Times"/>
+          <w:color w:val="d4d4d4"/>
+          <w:sz w:val="24"/>
+          <w:szCs w:val="24"/>
+          <w:shd w:val="clear" w:color="auto" w:fill="ffffff"/>
+        </w:rPr>
+      </w:pPr>
+      <w:r>
+        <w:rPr>
+          <w:rFonts w:ascii="Times" w:hAnsi="Times"/>
+          <w:color w:val="d4d4d4"/>
+          <w:sz w:val="24"/>
+          <w:szCs w:val="24"/>
+          <w:shd w:val="clear" w:color="auto" w:fill="282f33"/>
+          <w:rtl w:val="0"/>
+          <w:lang w:val="en-US"/>
+        </w:rPr>
+        <w:t xml:space="preserve">        </w:t>
+      </w:r>
+      <w:r>
+        <w:rPr>
+          <w:rFonts w:ascii="Times" w:hAnsi="Times"/>
+          <w:color w:val="ea9b80"/>
+          <w:sz w:val="24"/>
+          <w:szCs w:val="24"/>
+          <w:shd w:val="clear" w:color="auto" w:fill="282f33"/>
+          <w:rtl w:val="0"/>
+          <w:lang w:val="en-US"/>
+        </w:rPr>
+        <w:t>this</w:t>
+      </w:r>
+      <w:r>
+        <w:rPr>
+          <w:rFonts w:ascii="Times" w:hAnsi="Times"/>
+          <w:color w:val="dcdcdc"/>
+          <w:sz w:val="24"/>
+          <w:szCs w:val="24"/>
+          <w:shd w:val="clear" w:color="auto" w:fill="282f33"/>
+          <w:rtl w:val="0"/>
+          <w:lang w:val="en-US"/>
+        </w:rPr>
+        <w:t>.</w:t>
+      </w:r>
+      <w:r>
+        <w:rPr>
+          <w:rFonts w:ascii="Times" w:hAnsi="Times"/>
+          <w:color w:val="d4d4d4"/>
+          <w:sz w:val="24"/>
+          <w:szCs w:val="24"/>
+          <w:shd w:val="clear" w:color="auto" w:fill="282f33"/>
+          <w:rtl w:val="0"/>
+          <w:lang w:val="en-US"/>
+        </w:rPr>
+        <w:t>setState(</w:t>
+      </w:r>
+      <w:r>
+        <w:rPr>
+          <w:rFonts w:ascii="Times" w:hAnsi="Times"/>
+          <w:color w:val="ea9b80"/>
+          <w:sz w:val="24"/>
+          <w:szCs w:val="24"/>
+          <w:shd w:val="clear" w:color="auto" w:fill="282f33"/>
+          <w:rtl w:val="0"/>
+          <w:lang w:val="en-US"/>
+        </w:rPr>
+        <w:t>this</w:t>
+      </w:r>
+      <w:r>
+        <w:rPr>
+          <w:rFonts w:ascii="Times" w:hAnsi="Times"/>
+          <w:color w:val="dcdcdc"/>
+          <w:sz w:val="24"/>
+          <w:szCs w:val="24"/>
+          <w:shd w:val="clear" w:color="auto" w:fill="282f33"/>
+          <w:rtl w:val="0"/>
+          <w:lang w:val="en-US"/>
+        </w:rPr>
+        <w:t>.</w:t>
+      </w:r>
+      <w:r>
+        <w:rPr>
+          <w:rFonts w:ascii="Times" w:hAnsi="Times"/>
+          <w:color w:val="d4d4d4"/>
+          <w:sz w:val="24"/>
+          <w:szCs w:val="24"/>
+          <w:shd w:val="clear" w:color="auto" w:fill="282f33"/>
+          <w:rtl w:val="0"/>
+          <w:lang w:val="en-US"/>
+        </w:rPr>
+        <w:t>todoItems</w:t>
+      </w:r>
+      <w:r>
+        <w:rPr>
+          <w:rFonts w:ascii="Times" w:hAnsi="Times"/>
+          <w:color w:val="dcdcdc"/>
+          <w:sz w:val="24"/>
+          <w:szCs w:val="24"/>
+          <w:shd w:val="clear" w:color="auto" w:fill="282f33"/>
+          <w:rtl w:val="0"/>
+          <w:lang w:val="en-US"/>
+        </w:rPr>
+        <w:t>.</w:t>
+      </w:r>
+      <w:r>
+        <w:rPr>
+          <w:rFonts w:ascii="Times" w:hAnsi="Times"/>
+          <w:color w:val="d4d4d4"/>
+          <w:sz w:val="24"/>
+          <w:szCs w:val="24"/>
+          <w:shd w:val="clear" w:color="auto" w:fill="282f33"/>
+          <w:rtl w:val="0"/>
+          <w:lang w:val="en-US"/>
+        </w:rPr>
+        <w:t>map( (item) =&gt; {</w:t>
+      </w:r>
+    </w:p>
+    <w:p>
+      <w:pPr>
+        <w:pStyle w:val="Default"/>
+        <w:spacing w:line="360" w:lineRule="atLeast"/>
+        <w:jc w:val="left"/>
+        <w:rPr>
+          <w:rFonts w:ascii="Times" w:cs="Times" w:hAnsi="Times" w:eastAsia="Times"/>
+          <w:color w:val="d4d4d4"/>
+          <w:sz w:val="24"/>
+          <w:szCs w:val="24"/>
+          <w:shd w:val="clear" w:color="auto" w:fill="ffffff"/>
+        </w:rPr>
+      </w:pPr>
+      <w:r>
+        <w:rPr>
+          <w:rFonts w:ascii="Times" w:hAnsi="Times"/>
+          <w:color w:val="d4d4d4"/>
+          <w:sz w:val="24"/>
+          <w:szCs w:val="24"/>
+          <w:shd w:val="clear" w:color="auto" w:fill="282f33"/>
+          <w:rtl w:val="0"/>
+          <w:lang w:val="en-US"/>
+        </w:rPr>
+        <w:t xml:space="preserve">            </w:t>
+      </w:r>
+      <w:r>
+        <w:rPr>
+          <w:rFonts w:ascii="Times" w:hAnsi="Times"/>
+          <w:color w:val="ea9b80"/>
+          <w:sz w:val="24"/>
+          <w:szCs w:val="24"/>
+          <w:shd w:val="clear" w:color="auto" w:fill="282f33"/>
+          <w:rtl w:val="0"/>
+          <w:lang w:val="en-US"/>
+        </w:rPr>
+        <w:t>if</w:t>
+      </w:r>
+      <w:r>
+        <w:rPr>
+          <w:rFonts w:ascii="Times" w:hAnsi="Times"/>
+          <w:color w:val="d4d4d4"/>
+          <w:sz w:val="24"/>
+          <w:szCs w:val="24"/>
+          <w:shd w:val="clear" w:color="auto" w:fill="282f33"/>
+          <w:rtl w:val="0"/>
+          <w:lang w:val="en-US"/>
+        </w:rPr>
+        <w:t xml:space="preserve"> (item</w:t>
+      </w:r>
+      <w:r>
+        <w:rPr>
+          <w:rFonts w:ascii="Times" w:hAnsi="Times"/>
+          <w:color w:val="dcdcdc"/>
+          <w:sz w:val="24"/>
+          <w:szCs w:val="24"/>
+          <w:shd w:val="clear" w:color="auto" w:fill="282f33"/>
+          <w:rtl w:val="0"/>
+          <w:lang w:val="en-US"/>
+        </w:rPr>
+        <w:t>.</w:t>
+      </w:r>
+      <w:r>
+        <w:rPr>
+          <w:rFonts w:ascii="Times" w:hAnsi="Times"/>
+          <w:color w:val="d4d4d4"/>
+          <w:sz w:val="24"/>
+          <w:szCs w:val="24"/>
+          <w:shd w:val="clear" w:color="auto" w:fill="282f33"/>
+          <w:rtl w:val="0"/>
+          <w:lang w:val="en-US"/>
+        </w:rPr>
+        <w:t xml:space="preserve">id </w:t>
+      </w:r>
+      <w:r>
+        <w:rPr>
+          <w:rFonts w:ascii="Times" w:hAnsi="Times"/>
+          <w:color w:val="ea9b80"/>
+          <w:sz w:val="24"/>
+          <w:szCs w:val="24"/>
+          <w:shd w:val="clear" w:color="auto" w:fill="282f33"/>
+          <w:rtl w:val="0"/>
+          <w:lang w:val="en-US"/>
+        </w:rPr>
+        <w:t>=</w:t>
+      </w:r>
+      <w:r>
+        <w:rPr>
+          <w:rFonts w:ascii="Times" w:hAnsi="Times"/>
+          <w:color w:val="d4d4d4"/>
+          <w:sz w:val="24"/>
+          <w:szCs w:val="24"/>
+          <w:shd w:val="clear" w:color="auto" w:fill="282f33"/>
+          <w:rtl w:val="0"/>
+          <w:lang w:val="en-US"/>
+        </w:rPr>
+        <w:t xml:space="preserve"> </w:t>
+      </w:r>
+      <w:r>
+        <w:rPr>
+          <w:rFonts w:ascii="Times" w:hAnsi="Times"/>
+          <w:color w:val="598da6"/>
+          <w:sz w:val="24"/>
+          <w:szCs w:val="24"/>
+          <w:shd w:val="clear" w:color="auto" w:fill="282f33"/>
+          <w:rtl w:val="0"/>
+          <w:lang w:val="en-US"/>
+        </w:rPr>
+        <w:t>1</w:t>
+      </w:r>
+      <w:r>
+        <w:rPr>
+          <w:rFonts w:ascii="Times" w:hAnsi="Times"/>
+          <w:color w:val="d4d4d4"/>
+          <w:sz w:val="24"/>
+          <w:szCs w:val="24"/>
+          <w:shd w:val="clear" w:color="auto" w:fill="282f33"/>
+          <w:rtl w:val="0"/>
+          <w:lang w:val="en-US"/>
+        </w:rPr>
+        <w:t>) {</w:t>
+      </w:r>
+    </w:p>
+    <w:p>
+      <w:pPr>
+        <w:pStyle w:val="Default"/>
+        <w:spacing w:line="360" w:lineRule="atLeast"/>
+        <w:jc w:val="left"/>
+        <w:rPr>
+          <w:rFonts w:ascii="Times" w:cs="Times" w:hAnsi="Times" w:eastAsia="Times"/>
+          <w:color w:val="d4d4d4"/>
+          <w:sz w:val="24"/>
+          <w:szCs w:val="24"/>
+          <w:shd w:val="clear" w:color="auto" w:fill="ffffff"/>
+        </w:rPr>
+      </w:pPr>
+      <w:r>
+        <w:rPr>
+          <w:rFonts w:ascii="Times" w:hAnsi="Times"/>
+          <w:color w:val="d4d4d4"/>
+          <w:sz w:val="24"/>
+          <w:szCs w:val="24"/>
+          <w:shd w:val="clear" w:color="auto" w:fill="282f33"/>
+          <w:rtl w:val="0"/>
+          <w:lang w:val="en-US"/>
+        </w:rPr>
+        <w:t xml:space="preserve">                console</w:t>
+      </w:r>
+      <w:r>
+        <w:rPr>
+          <w:rFonts w:ascii="Times" w:hAnsi="Times"/>
+          <w:color w:val="dcdcdc"/>
+          <w:sz w:val="24"/>
+          <w:szCs w:val="24"/>
+          <w:shd w:val="clear" w:color="auto" w:fill="282f33"/>
+          <w:rtl w:val="0"/>
+          <w:lang w:val="en-US"/>
+        </w:rPr>
+        <w:t>.</w:t>
+      </w:r>
+      <w:r>
+        <w:rPr>
+          <w:rFonts w:ascii="Times" w:hAnsi="Times"/>
+          <w:color w:val="d4d4d4"/>
+          <w:sz w:val="24"/>
+          <w:szCs w:val="24"/>
+          <w:shd w:val="clear" w:color="auto" w:fill="282f33"/>
+          <w:rtl w:val="0"/>
+          <w:lang w:val="en-US"/>
+        </w:rPr>
+        <w:t>log(</w:t>
+      </w:r>
+      <w:r>
+        <w:rPr>
+          <w:rFonts w:ascii="Times" w:hAnsi="Times"/>
+          <w:color w:val="7da4b7"/>
+          <w:sz w:val="24"/>
+          <w:szCs w:val="24"/>
+          <w:shd w:val="clear" w:color="auto" w:fill="282f33"/>
+          <w:rtl w:val="0"/>
+          <w:lang w:val="en-US"/>
+        </w:rPr>
+        <w:t>"take out the trash confirmed"</w:t>
+      </w:r>
+      <w:r>
+        <w:rPr>
+          <w:rFonts w:ascii="Times" w:hAnsi="Times"/>
+          <w:color w:val="d4d4d4"/>
+          <w:sz w:val="24"/>
+          <w:szCs w:val="24"/>
+          <w:shd w:val="clear" w:color="auto" w:fill="282f33"/>
+          <w:rtl w:val="0"/>
+          <w:lang w:val="en-US"/>
+        </w:rPr>
+        <w:t>)</w:t>
+      </w:r>
+    </w:p>
+    <w:p>
+      <w:pPr>
+        <w:pStyle w:val="Default"/>
+        <w:spacing w:line="360" w:lineRule="atLeast"/>
+        <w:jc w:val="left"/>
+        <w:rPr>
+          <w:rFonts w:ascii="Times" w:cs="Times" w:hAnsi="Times" w:eastAsia="Times"/>
+          <w:color w:val="d4d4d4"/>
+          <w:sz w:val="24"/>
+          <w:szCs w:val="24"/>
+          <w:shd w:val="clear" w:color="auto" w:fill="ffffff"/>
+        </w:rPr>
+      </w:pPr>
+      <w:r>
+        <w:rPr>
+          <w:rFonts w:ascii="Times" w:hAnsi="Times"/>
+          <w:color w:val="d4d4d4"/>
+          <w:sz w:val="24"/>
+          <w:szCs w:val="24"/>
+          <w:shd w:val="clear" w:color="auto" w:fill="282f33"/>
+          <w:rtl w:val="0"/>
+          <w:lang w:val="en-US"/>
+        </w:rPr>
+        <w:t xml:space="preserve">            }</w:t>
+      </w:r>
+    </w:p>
+    <w:p>
+      <w:pPr>
+        <w:pStyle w:val="Default"/>
+        <w:spacing w:line="360" w:lineRule="atLeast"/>
+        <w:jc w:val="left"/>
+        <w:rPr>
+          <w:rFonts w:ascii="Times" w:cs="Times" w:hAnsi="Times" w:eastAsia="Times"/>
+          <w:color w:val="d4d4d4"/>
+          <w:sz w:val="24"/>
+          <w:szCs w:val="24"/>
+          <w:shd w:val="clear" w:color="auto" w:fill="ffffff"/>
+        </w:rPr>
+      </w:pPr>
+      <w:r>
+        <w:rPr>
+          <w:rFonts w:ascii="Times" w:hAnsi="Times"/>
+          <w:color w:val="d4d4d4"/>
+          <w:sz w:val="24"/>
+          <w:szCs w:val="24"/>
+          <w:shd w:val="clear" w:color="auto" w:fill="282f33"/>
+          <w:rtl w:val="0"/>
+          <w:lang w:val="en-US"/>
+        </w:rPr>
+        <w:t xml:space="preserve">        }))</w:t>
+      </w:r>
+    </w:p>
+    <w:p>
+      <w:pPr>
+        <w:pStyle w:val="Default"/>
+        <w:spacing w:line="360" w:lineRule="atLeast"/>
+        <w:jc w:val="left"/>
+        <w:rPr>
+          <w:rFonts w:ascii="Times" w:cs="Times" w:hAnsi="Times" w:eastAsia="Times"/>
+          <w:color w:val="d4d4d4"/>
+          <w:sz w:val="24"/>
+          <w:szCs w:val="24"/>
+          <w:shd w:val="clear" w:color="auto" w:fill="ffffff"/>
+        </w:rPr>
+      </w:pPr>
+    </w:p>
+    <w:p>
+      <w:pPr>
+        <w:pStyle w:val="Default"/>
+        <w:spacing w:line="480" w:lineRule="auto"/>
+        <w:rPr>
+          <w:i w:val="0"/>
+          <w:iCs w:val="0"/>
+          <w:shd w:val="clear" w:color="auto" w:fill="ffffff"/>
+        </w:rPr>
+      </w:pPr>
+      <w:r>
+        <w:rPr>
+          <w:i w:val="0"/>
+          <w:iCs w:val="0"/>
+          <w:shd w:val="clear" w:color="auto" w:fill="ffffff"/>
+          <w:rtl w:val="0"/>
+          <w:lang w:val="en-US"/>
+        </w:rPr>
+        <w:t>The above code for example gave me the following error:</w:t>
+      </w:r>
+    </w:p>
+    <w:p>
+      <w:pPr>
+        <w:pStyle w:val="Default"/>
+        <w:spacing w:line="480" w:lineRule="auto"/>
+        <w:rPr>
+          <w:i w:val="0"/>
+          <w:iCs w:val="0"/>
+          <w:shd w:val="clear" w:color="auto" w:fill="ffffff"/>
+        </w:rPr>
+      </w:pPr>
+      <w:r>
+        <w:rPr>
+          <w:i w:val="0"/>
+          <w:iCs w:val="0"/>
+          <w:shd w:val="clear" w:color="auto" w:fill="ffffff"/>
+          <w:rtl w:val="0"/>
+          <w:lang w:val="en-US"/>
+        </w:rPr>
+        <w:t xml:space="preserve">TypeError: </w:t>
+      </w:r>
+      <w:r>
+        <w:rPr>
+          <w:i w:val="0"/>
+          <w:iCs w:val="0"/>
+          <w:shd w:val="clear" w:color="auto" w:fill="ffffff"/>
+          <w:rtl w:val="0"/>
+          <w:lang w:val="en-US"/>
+        </w:rPr>
+        <w:t>“</w:t>
+      </w:r>
+      <w:r>
+        <w:rPr>
+          <w:i w:val="0"/>
+          <w:iCs w:val="0"/>
+          <w:shd w:val="clear" w:color="auto" w:fill="ffffff"/>
+          <w:rtl w:val="0"/>
+          <w:lang w:val="en-US"/>
+        </w:rPr>
+        <w:t>Cannot read property map of undefined</w:t>
+      </w:r>
+      <w:r>
+        <w:rPr>
+          <w:i w:val="0"/>
+          <w:iCs w:val="0"/>
+          <w:shd w:val="clear" w:color="auto" w:fill="ffffff"/>
+          <w:rtl w:val="0"/>
+          <w:lang w:val="en-US"/>
+        </w:rPr>
+        <w:t>”</w:t>
+      </w:r>
+    </w:p>
+    <w:p>
+      <w:pPr>
+        <w:pStyle w:val="Default"/>
+        <w:spacing w:line="480" w:lineRule="auto"/>
+        <w:rPr>
+          <w:i w:val="0"/>
+          <w:iCs w:val="0"/>
+          <w:shd w:val="clear" w:color="auto" w:fill="ffffff"/>
+        </w:rPr>
+      </w:pPr>
+    </w:p>
+    <w:p>
+      <w:pPr>
+        <w:pStyle w:val="Default"/>
+        <w:spacing w:line="480" w:lineRule="auto"/>
+        <w:rPr>
+          <w:i w:val="0"/>
+          <w:iCs w:val="0"/>
+          <w:shd w:val="clear" w:color="auto" w:fill="ffffff"/>
+        </w:rPr>
+      </w:pPr>
+      <w:r>
+        <w:rPr>
+          <w:i w:val="0"/>
+          <w:iCs w:val="0"/>
+          <w:shd w:val="clear" w:color="auto" w:fill="ffffff"/>
+          <w:rtl w:val="0"/>
+          <w:lang w:val="en-US"/>
+        </w:rPr>
+        <w:t xml:space="preserve">23:29 </w:t>
+      </w:r>
+      <w:r>
+        <w:rPr>
+          <w:i w:val="0"/>
+          <w:iCs w:val="0"/>
+          <w:shd w:val="clear" w:color="auto" w:fill="ffffff"/>
+          <w:rtl w:val="0"/>
+          <w:lang w:val="en-US"/>
+        </w:rPr>
+        <w:t xml:space="preserve">— </w:t>
+      </w:r>
+      <w:r>
+        <w:rPr>
+          <w:i w:val="0"/>
+          <w:iCs w:val="0"/>
+          <w:shd w:val="clear" w:color="auto" w:fill="ffffff"/>
+          <w:rtl w:val="0"/>
+          <w:lang w:val="en-US"/>
+        </w:rPr>
+        <w:t>What is going wrong? As usual, I don</w:t>
+      </w:r>
+      <w:r>
+        <w:rPr>
+          <w:i w:val="0"/>
+          <w:iCs w:val="0"/>
+          <w:shd w:val="clear" w:color="auto" w:fill="ffffff"/>
+          <w:rtl w:val="0"/>
+          <w:lang w:val="en-US"/>
+        </w:rPr>
+        <w:t>’</w:t>
+      </w:r>
+      <w:r>
+        <w:rPr>
+          <w:i w:val="0"/>
+          <w:iCs w:val="0"/>
+          <w:shd w:val="clear" w:color="auto" w:fill="ffffff"/>
+          <w:rtl w:val="0"/>
+          <w:lang w:val="en-US"/>
+        </w:rPr>
+        <w:t>t have much of an idea to be honest. Mostly I just finagle things until something works and in that process I can usually internalize the concept for how things work.</w:t>
+      </w:r>
+    </w:p>
+    <w:p>
+      <w:pPr>
+        <w:pStyle w:val="Default"/>
+        <w:spacing w:line="480" w:lineRule="auto"/>
+        <w:rPr>
+          <w:i w:val="0"/>
+          <w:iCs w:val="0"/>
+          <w:shd w:val="clear" w:color="auto" w:fill="ffffff"/>
+        </w:rPr>
+      </w:pPr>
+    </w:p>
+    <w:p>
+      <w:pPr>
+        <w:pStyle w:val="Default"/>
+        <w:spacing w:line="480" w:lineRule="auto"/>
+        <w:rPr>
+          <w:i w:val="0"/>
+          <w:iCs w:val="0"/>
+          <w:shd w:val="clear" w:color="auto" w:fill="ffffff"/>
+        </w:rPr>
+      </w:pPr>
+      <w:r>
+        <w:rPr>
+          <w:i w:val="0"/>
+          <w:iCs w:val="0"/>
+          <w:shd w:val="clear" w:color="auto" w:fill="ffffff"/>
+          <w:rtl w:val="0"/>
+          <w:lang w:val="en-US"/>
+        </w:rPr>
+        <w:t xml:space="preserve">23:32 </w:t>
+      </w:r>
+      <w:r>
+        <w:rPr>
+          <w:i w:val="0"/>
+          <w:iCs w:val="0"/>
+          <w:shd w:val="clear" w:color="auto" w:fill="ffffff"/>
+          <w:rtl w:val="0"/>
+          <w:lang w:val="en-US"/>
+        </w:rPr>
+        <w:t xml:space="preserve">— </w:t>
+      </w:r>
+      <w:r>
+        <w:rPr>
+          <w:i w:val="0"/>
+          <w:iCs w:val="0"/>
+          <w:shd w:val="clear" w:color="auto" w:fill="ffffff"/>
+          <w:rtl w:val="0"/>
+          <w:lang w:val="en-US"/>
+        </w:rPr>
+        <w:t>Look at the following code:</w:t>
+      </w:r>
+    </w:p>
+    <w:p>
+      <w:pPr>
+        <w:pStyle w:val="Default"/>
+        <w:spacing w:line="360" w:lineRule="atLeast"/>
+        <w:jc w:val="left"/>
+        <w:rPr>
+          <w:rFonts w:ascii="Times" w:cs="Times" w:hAnsi="Times" w:eastAsia="Times"/>
+          <w:color w:val="d4d4d4"/>
+          <w:sz w:val="24"/>
+          <w:szCs w:val="24"/>
+          <w:shd w:val="clear" w:color="auto" w:fill="ffffff"/>
+        </w:rPr>
+      </w:pPr>
+      <w:r>
+        <w:rPr>
+          <w:rFonts w:ascii="Times" w:hAnsi="Times"/>
+          <w:color w:val="d4d4d4"/>
+          <w:sz w:val="24"/>
+          <w:szCs w:val="24"/>
+          <w:shd w:val="clear" w:color="auto" w:fill="282f33"/>
+          <w:rtl w:val="0"/>
+          <w:lang w:val="en-US"/>
+        </w:rPr>
+        <w:t xml:space="preserve"> handleChange(id) {</w:t>
+      </w:r>
+    </w:p>
+    <w:p>
+      <w:pPr>
+        <w:pStyle w:val="Default"/>
+        <w:spacing w:line="360" w:lineRule="atLeast"/>
+        <w:jc w:val="left"/>
+        <w:rPr>
+          <w:rFonts w:ascii="Times" w:cs="Times" w:hAnsi="Times" w:eastAsia="Times"/>
+          <w:color w:val="d4d4d4"/>
+          <w:sz w:val="24"/>
+          <w:szCs w:val="24"/>
+          <w:shd w:val="clear" w:color="auto" w:fill="ffffff"/>
+        </w:rPr>
+      </w:pPr>
+      <w:r>
+        <w:rPr>
+          <w:rFonts w:ascii="Times" w:hAnsi="Times"/>
+          <w:color w:val="d4d4d4"/>
+          <w:sz w:val="24"/>
+          <w:szCs w:val="24"/>
+          <w:shd w:val="clear" w:color="auto" w:fill="282f33"/>
+          <w:rtl w:val="0"/>
+          <w:lang w:val="en-US"/>
+        </w:rPr>
+        <w:t xml:space="preserve">        </w:t>
+      </w:r>
+    </w:p>
+    <w:p>
+      <w:pPr>
+        <w:pStyle w:val="Default"/>
+        <w:spacing w:line="360" w:lineRule="atLeast"/>
+        <w:jc w:val="left"/>
+        <w:rPr>
+          <w:rFonts w:ascii="Times" w:cs="Times" w:hAnsi="Times" w:eastAsia="Times"/>
+          <w:color w:val="d4d4d4"/>
+          <w:sz w:val="24"/>
+          <w:szCs w:val="24"/>
+          <w:shd w:val="clear" w:color="auto" w:fill="ffffff"/>
+        </w:rPr>
+      </w:pPr>
+      <w:r>
+        <w:rPr>
+          <w:rFonts w:ascii="Times" w:hAnsi="Times"/>
+          <w:color w:val="d4d4d4"/>
+          <w:sz w:val="24"/>
+          <w:szCs w:val="24"/>
+          <w:shd w:val="clear" w:color="auto" w:fill="282f33"/>
+          <w:rtl w:val="0"/>
+          <w:lang w:val="en-US"/>
+        </w:rPr>
+        <w:t xml:space="preserve">   </w:t>
+      </w:r>
+    </w:p>
+    <w:p>
+      <w:pPr>
+        <w:pStyle w:val="Default"/>
+        <w:spacing w:line="360" w:lineRule="atLeast"/>
+        <w:jc w:val="left"/>
+        <w:rPr>
+          <w:rFonts w:ascii="Times" w:cs="Times" w:hAnsi="Times" w:eastAsia="Times"/>
+          <w:color w:val="d4d4d4"/>
+          <w:sz w:val="24"/>
+          <w:szCs w:val="24"/>
+          <w:shd w:val="clear" w:color="auto" w:fill="ffffff"/>
+        </w:rPr>
+      </w:pPr>
+      <w:r>
+        <w:rPr>
+          <w:rFonts w:ascii="Times" w:hAnsi="Times"/>
+          <w:color w:val="d4d4d4"/>
+          <w:sz w:val="24"/>
+          <w:szCs w:val="24"/>
+          <w:shd w:val="clear" w:color="auto" w:fill="282f33"/>
+          <w:rtl w:val="0"/>
+          <w:lang w:val="en-US"/>
+        </w:rPr>
+        <w:t>console</w:t>
+      </w:r>
+      <w:r>
+        <w:rPr>
+          <w:rFonts w:ascii="Times" w:hAnsi="Times"/>
+          <w:color w:val="dcdcdc"/>
+          <w:sz w:val="24"/>
+          <w:szCs w:val="24"/>
+          <w:shd w:val="clear" w:color="auto" w:fill="282f33"/>
+          <w:rtl w:val="0"/>
+          <w:lang w:val="en-US"/>
+        </w:rPr>
+        <w:t>.</w:t>
+      </w:r>
+      <w:r>
+        <w:rPr>
+          <w:rFonts w:ascii="Times" w:hAnsi="Times"/>
+          <w:color w:val="d4d4d4"/>
+          <w:sz w:val="24"/>
+          <w:szCs w:val="24"/>
+          <w:shd w:val="clear" w:color="auto" w:fill="282f33"/>
+          <w:rtl w:val="0"/>
+          <w:lang w:val="en-US"/>
+        </w:rPr>
+        <w:t>log(</w:t>
+      </w:r>
+      <w:r>
+        <w:rPr>
+          <w:rFonts w:ascii="Times" w:hAnsi="Times"/>
+          <w:color w:val="ea9b80"/>
+          <w:sz w:val="24"/>
+          <w:szCs w:val="24"/>
+          <w:shd w:val="clear" w:color="auto" w:fill="282f33"/>
+          <w:rtl w:val="0"/>
+          <w:lang w:val="en-US"/>
+        </w:rPr>
+        <w:t>this</w:t>
+      </w:r>
+      <w:r>
+        <w:rPr>
+          <w:rFonts w:ascii="Times" w:hAnsi="Times"/>
+          <w:color w:val="dcdcdc"/>
+          <w:sz w:val="24"/>
+          <w:szCs w:val="24"/>
+          <w:shd w:val="clear" w:color="auto" w:fill="282f33"/>
+          <w:rtl w:val="0"/>
+          <w:lang w:val="en-US"/>
+        </w:rPr>
+        <w:t>.</w:t>
+      </w:r>
+      <w:r>
+        <w:rPr>
+          <w:rFonts w:ascii="Times" w:hAnsi="Times"/>
+          <w:color w:val="d4d4d4"/>
+          <w:sz w:val="24"/>
+          <w:szCs w:val="24"/>
+          <w:shd w:val="clear" w:color="auto" w:fill="282f33"/>
+          <w:rtl w:val="0"/>
+          <w:lang w:val="en-US"/>
+        </w:rPr>
+        <w:t>todoItems)</w:t>
+      </w:r>
+    </w:p>
+    <w:p>
+      <w:pPr>
+        <w:pStyle w:val="Default"/>
+        <w:spacing w:line="360" w:lineRule="atLeast"/>
+        <w:jc w:val="left"/>
+        <w:rPr>
+          <w:rFonts w:ascii="Times" w:cs="Times" w:hAnsi="Times" w:eastAsia="Times"/>
+          <w:color w:val="d4d4d4"/>
+          <w:sz w:val="24"/>
+          <w:szCs w:val="24"/>
+          <w:shd w:val="clear" w:color="auto" w:fill="ffffff"/>
+        </w:rPr>
+      </w:pPr>
+      <w:r>
+        <w:rPr>
+          <w:rFonts w:ascii="Times" w:hAnsi="Times"/>
+          <w:color w:val="d4d4d4"/>
+          <w:sz w:val="24"/>
+          <w:szCs w:val="24"/>
+          <w:shd w:val="clear" w:color="auto" w:fill="282f33"/>
+          <w:rtl w:val="0"/>
+          <w:lang w:val="en-US"/>
+        </w:rPr>
+        <w:t xml:space="preserve">    }</w:t>
+      </w:r>
+    </w:p>
+    <w:p>
+      <w:pPr>
+        <w:pStyle w:val="Default"/>
+        <w:spacing w:line="360" w:lineRule="atLeast"/>
+        <w:jc w:val="left"/>
+        <w:rPr>
+          <w:rFonts w:ascii="Times" w:cs="Times" w:hAnsi="Times" w:eastAsia="Times"/>
+          <w:color w:val="d4d4d4"/>
+          <w:sz w:val="24"/>
+          <w:szCs w:val="24"/>
+          <w:shd w:val="clear" w:color="auto" w:fill="ffffff"/>
+        </w:rPr>
+      </w:pPr>
+      <w:r>
+        <w:rPr>
+          <w:rFonts w:ascii="Times" w:hAnsi="Times"/>
+          <w:color w:val="d4d4d4"/>
+          <w:sz w:val="24"/>
+          <w:szCs w:val="24"/>
+          <w:shd w:val="clear" w:color="auto" w:fill="282f33"/>
+          <w:rtl w:val="0"/>
+          <w:lang w:val="en-US"/>
+        </w:rPr>
+        <w:t xml:space="preserve">    </w:t>
+      </w:r>
+    </w:p>
+    <w:p>
+      <w:pPr>
+        <w:pStyle w:val="Default"/>
+        <w:spacing w:line="360" w:lineRule="atLeast"/>
+        <w:jc w:val="left"/>
+        <w:rPr>
+          <w:rFonts w:ascii="Times" w:cs="Times" w:hAnsi="Times" w:eastAsia="Times"/>
+          <w:color w:val="d4d4d4"/>
+          <w:sz w:val="24"/>
+          <w:szCs w:val="24"/>
+          <w:shd w:val="clear" w:color="auto" w:fill="ffffff"/>
+        </w:rPr>
+      </w:pPr>
+      <w:r>
+        <w:rPr>
+          <w:rFonts w:ascii="Times" w:hAnsi="Times"/>
+          <w:color w:val="d4d4d4"/>
+          <w:sz w:val="24"/>
+          <w:szCs w:val="24"/>
+          <w:shd w:val="clear" w:color="auto" w:fill="282f33"/>
+          <w:rtl w:val="0"/>
+          <w:lang w:val="en-US"/>
+        </w:rPr>
+        <w:t xml:space="preserve">    render() {</w:t>
+      </w:r>
+    </w:p>
+    <w:p>
+      <w:pPr>
+        <w:pStyle w:val="Default"/>
+        <w:spacing w:line="360" w:lineRule="atLeast"/>
+        <w:jc w:val="left"/>
+        <w:rPr>
+          <w:rFonts w:ascii="Times" w:cs="Times" w:hAnsi="Times" w:eastAsia="Times"/>
+          <w:color w:val="d4d4d4"/>
+          <w:sz w:val="24"/>
+          <w:szCs w:val="24"/>
+          <w:shd w:val="clear" w:color="auto" w:fill="ffffff"/>
+        </w:rPr>
+      </w:pPr>
+      <w:r>
+        <w:rPr>
+          <w:rFonts w:ascii="Times" w:hAnsi="Times"/>
+          <w:color w:val="d4d4d4"/>
+          <w:sz w:val="24"/>
+          <w:szCs w:val="24"/>
+          <w:shd w:val="clear" w:color="auto" w:fill="282f33"/>
+          <w:rtl w:val="0"/>
+          <w:lang w:val="en-US"/>
+        </w:rPr>
+        <w:t xml:space="preserve">        </w:t>
+      </w:r>
+      <w:r>
+        <w:rPr>
+          <w:rFonts w:ascii="Times" w:hAnsi="Times"/>
+          <w:color w:val="ea9b80"/>
+          <w:sz w:val="24"/>
+          <w:szCs w:val="24"/>
+          <w:shd w:val="clear" w:color="auto" w:fill="282f33"/>
+          <w:rtl w:val="0"/>
+          <w:lang w:val="en-US"/>
+        </w:rPr>
+        <w:t>const</w:t>
+      </w:r>
+      <w:r>
+        <w:rPr>
+          <w:rFonts w:ascii="Times" w:hAnsi="Times"/>
+          <w:color w:val="d4d4d4"/>
+          <w:sz w:val="24"/>
+          <w:szCs w:val="24"/>
+          <w:shd w:val="clear" w:color="auto" w:fill="282f33"/>
+          <w:rtl w:val="0"/>
+          <w:lang w:val="en-US"/>
+        </w:rPr>
+        <w:t xml:space="preserve"> todoItems </w:t>
+      </w:r>
+      <w:r>
+        <w:rPr>
+          <w:rFonts w:ascii="Times" w:hAnsi="Times"/>
+          <w:color w:val="ea9b80"/>
+          <w:sz w:val="24"/>
+          <w:szCs w:val="24"/>
+          <w:shd w:val="clear" w:color="auto" w:fill="282f33"/>
+          <w:rtl w:val="0"/>
+          <w:lang w:val="en-US"/>
+        </w:rPr>
+        <w:t>=</w:t>
+      </w:r>
+      <w:r>
+        <w:rPr>
+          <w:rFonts w:ascii="Times" w:hAnsi="Times"/>
+          <w:color w:val="d4d4d4"/>
+          <w:sz w:val="24"/>
+          <w:szCs w:val="24"/>
+          <w:shd w:val="clear" w:color="auto" w:fill="282f33"/>
+          <w:rtl w:val="0"/>
+          <w:lang w:val="en-US"/>
+        </w:rPr>
+        <w:t xml:space="preserve"> </w:t>
+      </w:r>
+      <w:r>
+        <w:rPr>
+          <w:rFonts w:ascii="Times" w:hAnsi="Times"/>
+          <w:color w:val="ea9b80"/>
+          <w:sz w:val="24"/>
+          <w:szCs w:val="24"/>
+          <w:shd w:val="clear" w:color="auto" w:fill="282f33"/>
+          <w:rtl w:val="0"/>
+          <w:lang w:val="en-US"/>
+        </w:rPr>
+        <w:t>this</w:t>
+      </w:r>
+      <w:r>
+        <w:rPr>
+          <w:rFonts w:ascii="Times" w:hAnsi="Times"/>
+          <w:color w:val="dcdcdc"/>
+          <w:sz w:val="24"/>
+          <w:szCs w:val="24"/>
+          <w:shd w:val="clear" w:color="auto" w:fill="282f33"/>
+          <w:rtl w:val="0"/>
+          <w:lang w:val="en-US"/>
+        </w:rPr>
+        <w:t>.</w:t>
+      </w:r>
+      <w:r>
+        <w:rPr>
+          <w:rFonts w:ascii="Times" w:hAnsi="Times"/>
+          <w:color w:val="d4d4d4"/>
+          <w:sz w:val="24"/>
+          <w:szCs w:val="24"/>
+          <w:shd w:val="clear" w:color="auto" w:fill="282f33"/>
+          <w:rtl w:val="0"/>
+          <w:lang w:val="en-US"/>
+        </w:rPr>
+        <w:t>state</w:t>
+      </w:r>
+      <w:r>
+        <w:rPr>
+          <w:rFonts w:ascii="Times" w:hAnsi="Times"/>
+          <w:color w:val="dcdcdc"/>
+          <w:sz w:val="24"/>
+          <w:szCs w:val="24"/>
+          <w:shd w:val="clear" w:color="auto" w:fill="282f33"/>
+          <w:rtl w:val="0"/>
+          <w:lang w:val="en-US"/>
+        </w:rPr>
+        <w:t>.</w:t>
+      </w:r>
+      <w:r>
+        <w:rPr>
+          <w:rFonts w:ascii="Times" w:hAnsi="Times"/>
+          <w:color w:val="d4d4d4"/>
+          <w:sz w:val="24"/>
+          <w:szCs w:val="24"/>
+          <w:shd w:val="clear" w:color="auto" w:fill="282f33"/>
+          <w:rtl w:val="0"/>
+          <w:lang w:val="en-US"/>
+        </w:rPr>
+        <w:t>todos</w:t>
+      </w:r>
+      <w:r>
+        <w:rPr>
+          <w:rFonts w:ascii="Times" w:hAnsi="Times"/>
+          <w:color w:val="dcdcdc"/>
+          <w:sz w:val="24"/>
+          <w:szCs w:val="24"/>
+          <w:shd w:val="clear" w:color="auto" w:fill="282f33"/>
+          <w:rtl w:val="0"/>
+          <w:lang w:val="en-US"/>
+        </w:rPr>
+        <w:t>.</w:t>
+      </w:r>
+      <w:r>
+        <w:rPr>
+          <w:rFonts w:ascii="Times" w:hAnsi="Times"/>
+          <w:color w:val="d4d4d4"/>
+          <w:sz w:val="24"/>
+          <w:szCs w:val="24"/>
+          <w:shd w:val="clear" w:color="auto" w:fill="282f33"/>
+          <w:rtl w:val="0"/>
+          <w:lang w:val="en-US"/>
+        </w:rPr>
+        <w:t>map(item =&gt; &lt;</w:t>
+      </w:r>
+      <w:r>
+        <w:rPr>
+          <w:rFonts w:ascii="Times" w:hAnsi="Times"/>
+          <w:color w:val="d9bb73"/>
+          <w:sz w:val="24"/>
+          <w:szCs w:val="24"/>
+          <w:shd w:val="clear" w:color="auto" w:fill="282f33"/>
+          <w:rtl w:val="0"/>
+          <w:lang w:val="en-US"/>
+        </w:rPr>
+        <w:t>TodoItem</w:t>
+      </w:r>
+      <w:r>
+        <w:rPr>
+          <w:rFonts w:ascii="Times" w:hAnsi="Times"/>
+          <w:color w:val="d4d4d4"/>
+          <w:sz w:val="24"/>
+          <w:szCs w:val="24"/>
+          <w:shd w:val="clear" w:color="auto" w:fill="282f33"/>
+          <w:rtl w:val="0"/>
+          <w:lang w:val="en-US"/>
+        </w:rPr>
+        <w:t xml:space="preserve"> </w:t>
+      </w:r>
+      <w:r>
+        <w:rPr>
+          <w:rFonts w:ascii="Times" w:hAnsi="Times"/>
+          <w:color w:val="a7c9de"/>
+          <w:sz w:val="24"/>
+          <w:szCs w:val="24"/>
+          <w:shd w:val="clear" w:color="auto" w:fill="282f33"/>
+          <w:rtl w:val="0"/>
+          <w:lang w:val="en-US"/>
+        </w:rPr>
+        <w:t>key</w:t>
+      </w:r>
+      <w:r>
+        <w:rPr>
+          <w:rFonts w:ascii="Times" w:hAnsi="Times"/>
+          <w:color w:val="dcdcdc"/>
+          <w:sz w:val="24"/>
+          <w:szCs w:val="24"/>
+          <w:shd w:val="clear" w:color="auto" w:fill="282f33"/>
+          <w:rtl w:val="0"/>
+          <w:lang w:val="en-US"/>
+        </w:rPr>
+        <w:t>={</w:t>
+      </w:r>
+      <w:r>
+        <w:rPr>
+          <w:rFonts w:ascii="Times" w:hAnsi="Times"/>
+          <w:color w:val="d4d4d4"/>
+          <w:sz w:val="24"/>
+          <w:szCs w:val="24"/>
+          <w:shd w:val="clear" w:color="auto" w:fill="282f33"/>
+          <w:rtl w:val="0"/>
+          <w:lang w:val="en-US"/>
+        </w:rPr>
+        <w:t>item</w:t>
+      </w:r>
+      <w:r>
+        <w:rPr>
+          <w:rFonts w:ascii="Times" w:hAnsi="Times"/>
+          <w:color w:val="dcdcdc"/>
+          <w:sz w:val="24"/>
+          <w:szCs w:val="24"/>
+          <w:shd w:val="clear" w:color="auto" w:fill="282f33"/>
+          <w:rtl w:val="0"/>
+          <w:lang w:val="en-US"/>
+        </w:rPr>
+        <w:t>.</w:t>
+      </w:r>
+      <w:r>
+        <w:rPr>
+          <w:rFonts w:ascii="Times" w:hAnsi="Times"/>
+          <w:color w:val="d4d4d4"/>
+          <w:sz w:val="24"/>
+          <w:szCs w:val="24"/>
+          <w:shd w:val="clear" w:color="auto" w:fill="282f33"/>
+          <w:rtl w:val="0"/>
+          <w:lang w:val="en-US"/>
+        </w:rPr>
+        <w:t>id</w:t>
+      </w:r>
+      <w:r>
+        <w:rPr>
+          <w:rFonts w:ascii="Times" w:hAnsi="Times"/>
+          <w:color w:val="dcdcdc"/>
+          <w:sz w:val="24"/>
+          <w:szCs w:val="24"/>
+          <w:shd w:val="clear" w:color="auto" w:fill="282f33"/>
+          <w:rtl w:val="0"/>
+          <w:lang w:val="en-US"/>
+        </w:rPr>
+        <w:t>}</w:t>
+      </w:r>
+      <w:r>
+        <w:rPr>
+          <w:rFonts w:ascii="Times" w:hAnsi="Times"/>
+          <w:color w:val="d4d4d4"/>
+          <w:sz w:val="24"/>
+          <w:szCs w:val="24"/>
+          <w:shd w:val="clear" w:color="auto" w:fill="282f33"/>
+          <w:rtl w:val="0"/>
+          <w:lang w:val="en-US"/>
+        </w:rPr>
+        <w:t xml:space="preserve"> </w:t>
+      </w:r>
+      <w:r>
+        <w:rPr>
+          <w:rFonts w:ascii="Times" w:hAnsi="Times"/>
+          <w:color w:val="a7c9de"/>
+          <w:sz w:val="24"/>
+          <w:szCs w:val="24"/>
+          <w:shd w:val="clear" w:color="auto" w:fill="282f33"/>
+          <w:rtl w:val="0"/>
+          <w:lang w:val="en-US"/>
+        </w:rPr>
+        <w:t>item</w:t>
+      </w:r>
+      <w:r>
+        <w:rPr>
+          <w:rFonts w:ascii="Times" w:hAnsi="Times"/>
+          <w:color w:val="dcdcdc"/>
+          <w:sz w:val="24"/>
+          <w:szCs w:val="24"/>
+          <w:shd w:val="clear" w:color="auto" w:fill="282f33"/>
+          <w:rtl w:val="0"/>
+          <w:lang w:val="en-US"/>
+        </w:rPr>
+        <w:t>={</w:t>
+      </w:r>
+      <w:r>
+        <w:rPr>
+          <w:rFonts w:ascii="Times" w:hAnsi="Times"/>
+          <w:color w:val="d4d4d4"/>
+          <w:sz w:val="24"/>
+          <w:szCs w:val="24"/>
+          <w:shd w:val="clear" w:color="auto" w:fill="282f33"/>
+          <w:rtl w:val="0"/>
+          <w:lang w:val="en-US"/>
+        </w:rPr>
+        <w:t>item</w:t>
+      </w:r>
+      <w:r>
+        <w:rPr>
+          <w:rFonts w:ascii="Times" w:hAnsi="Times"/>
+          <w:color w:val="dcdcdc"/>
+          <w:sz w:val="24"/>
+          <w:szCs w:val="24"/>
+          <w:shd w:val="clear" w:color="auto" w:fill="282f33"/>
+          <w:rtl w:val="0"/>
+          <w:lang w:val="en-US"/>
+        </w:rPr>
+        <w:t>}</w:t>
+      </w:r>
+      <w:r>
+        <w:rPr>
+          <w:rFonts w:ascii="Times" w:hAnsi="Times"/>
+          <w:color w:val="d4d4d4"/>
+          <w:sz w:val="24"/>
+          <w:szCs w:val="24"/>
+          <w:shd w:val="clear" w:color="auto" w:fill="282f33"/>
+          <w:rtl w:val="0"/>
+          <w:lang w:val="en-US"/>
+        </w:rPr>
+        <w:t xml:space="preserve"> </w:t>
+      </w:r>
+      <w:r>
+        <w:rPr>
+          <w:rFonts w:ascii="Times" w:hAnsi="Times"/>
+          <w:color w:val="a7c9de"/>
+          <w:sz w:val="24"/>
+          <w:szCs w:val="24"/>
+          <w:shd w:val="clear" w:color="auto" w:fill="282f33"/>
+          <w:rtl w:val="0"/>
+          <w:lang w:val="en-US"/>
+        </w:rPr>
+        <w:t>handleChange</w:t>
+      </w:r>
+      <w:r>
+        <w:rPr>
+          <w:rFonts w:ascii="Times" w:hAnsi="Times"/>
+          <w:color w:val="dcdcdc"/>
+          <w:sz w:val="24"/>
+          <w:szCs w:val="24"/>
+          <w:shd w:val="clear" w:color="auto" w:fill="282f33"/>
+          <w:rtl w:val="0"/>
+          <w:lang w:val="en-US"/>
+        </w:rPr>
+        <w:t>={</w:t>
+      </w:r>
+      <w:r>
+        <w:rPr>
+          <w:rFonts w:ascii="Times" w:hAnsi="Times"/>
+          <w:color w:val="ea9b80"/>
+          <w:sz w:val="24"/>
+          <w:szCs w:val="24"/>
+          <w:shd w:val="clear" w:color="auto" w:fill="282f33"/>
+          <w:rtl w:val="0"/>
+          <w:lang w:val="en-US"/>
+        </w:rPr>
+        <w:t>this</w:t>
+      </w:r>
+      <w:r>
+        <w:rPr>
+          <w:rFonts w:ascii="Times" w:hAnsi="Times"/>
+          <w:color w:val="dcdcdc"/>
+          <w:sz w:val="24"/>
+          <w:szCs w:val="24"/>
+          <w:shd w:val="clear" w:color="auto" w:fill="282f33"/>
+          <w:rtl w:val="0"/>
+          <w:lang w:val="en-US"/>
+        </w:rPr>
+        <w:t>.</w:t>
+      </w:r>
+      <w:r>
+        <w:rPr>
+          <w:rFonts w:ascii="Times" w:hAnsi="Times"/>
+          <w:color w:val="d4d4d4"/>
+          <w:sz w:val="24"/>
+          <w:szCs w:val="24"/>
+          <w:shd w:val="clear" w:color="auto" w:fill="282f33"/>
+          <w:rtl w:val="0"/>
+          <w:lang w:val="en-US"/>
+        </w:rPr>
+        <w:t>handleChange</w:t>
+      </w:r>
+      <w:r>
+        <w:rPr>
+          <w:rFonts w:ascii="Times" w:hAnsi="Times"/>
+          <w:color w:val="dcdcdc"/>
+          <w:sz w:val="24"/>
+          <w:szCs w:val="24"/>
+          <w:shd w:val="clear" w:color="auto" w:fill="282f33"/>
+          <w:rtl w:val="0"/>
+          <w:lang w:val="en-US"/>
+        </w:rPr>
+        <w:t>}</w:t>
+      </w:r>
+      <w:r>
+        <w:rPr>
+          <w:rFonts w:ascii="Times" w:hAnsi="Times"/>
+          <w:color w:val="d4d4d4"/>
+          <w:sz w:val="24"/>
+          <w:szCs w:val="24"/>
+          <w:shd w:val="clear" w:color="auto" w:fill="282f33"/>
+          <w:rtl w:val="0"/>
+          <w:lang w:val="en-US"/>
+        </w:rPr>
+        <w:t xml:space="preserve"> </w:t>
+      </w:r>
+      <w:r>
+        <w:rPr>
+          <w:rFonts w:ascii="Times" w:hAnsi="Times"/>
+          <w:color w:val="dcdcdc"/>
+          <w:sz w:val="24"/>
+          <w:szCs w:val="24"/>
+          <w:shd w:val="clear" w:color="auto" w:fill="282f33"/>
+          <w:rtl w:val="0"/>
+          <w:lang w:val="en-US"/>
+        </w:rPr>
+        <w:t>/&gt;</w:t>
+      </w:r>
+      <w:r>
+        <w:rPr>
+          <w:rFonts w:ascii="Times" w:hAnsi="Times"/>
+          <w:color w:val="d4d4d4"/>
+          <w:sz w:val="24"/>
+          <w:szCs w:val="24"/>
+          <w:shd w:val="clear" w:color="auto" w:fill="282f33"/>
+          <w:rtl w:val="0"/>
+          <w:lang w:val="en-US"/>
+        </w:rPr>
+        <w:t>)</w:t>
+      </w:r>
+    </w:p>
+    <w:p>
+      <w:pPr>
+        <w:pStyle w:val="Default"/>
+        <w:spacing w:line="360" w:lineRule="atLeast"/>
+        <w:jc w:val="left"/>
+        <w:rPr>
+          <w:rFonts w:ascii="Times" w:cs="Times" w:hAnsi="Times" w:eastAsia="Times"/>
+          <w:color w:val="d4d4d4"/>
+          <w:sz w:val="24"/>
+          <w:szCs w:val="24"/>
+          <w:shd w:val="clear" w:color="auto" w:fill="ffffff"/>
+        </w:rPr>
+      </w:pPr>
+      <w:r>
+        <w:rPr>
+          <w:rFonts w:ascii="Times" w:hAnsi="Times"/>
+          <w:color w:val="d4d4d4"/>
+          <w:sz w:val="24"/>
+          <w:szCs w:val="24"/>
+          <w:shd w:val="clear" w:color="auto" w:fill="282f33"/>
+          <w:rtl w:val="0"/>
+          <w:lang w:val="en-US"/>
+        </w:rPr>
+        <w:t xml:space="preserve">        </w:t>
+      </w:r>
+    </w:p>
+    <w:p>
+      <w:pPr>
+        <w:pStyle w:val="Default"/>
+        <w:spacing w:line="360" w:lineRule="atLeast"/>
+        <w:jc w:val="left"/>
+        <w:rPr>
+          <w:rFonts w:ascii="Times" w:cs="Times" w:hAnsi="Times" w:eastAsia="Times"/>
+          <w:color w:val="d4d4d4"/>
+          <w:sz w:val="24"/>
+          <w:szCs w:val="24"/>
+          <w:shd w:val="clear" w:color="auto" w:fill="ffffff"/>
+        </w:rPr>
+      </w:pPr>
+    </w:p>
+    <w:p>
+      <w:pPr>
+        <w:pStyle w:val="Default"/>
+        <w:spacing w:line="480" w:lineRule="auto"/>
+        <w:rPr>
+          <w:i w:val="0"/>
+          <w:iCs w:val="0"/>
+          <w:shd w:val="clear" w:color="auto" w:fill="ffffff"/>
+        </w:rPr>
+      </w:pPr>
+      <w:r>
+        <w:rPr>
+          <w:i w:val="0"/>
+          <w:iCs w:val="0"/>
+          <w:shd w:val="clear" w:color="auto" w:fill="ffffff"/>
+          <w:rtl w:val="0"/>
+          <w:lang w:val="en-US"/>
+        </w:rPr>
+        <w:t>I</w:t>
+      </w:r>
+      <w:r>
+        <w:rPr>
+          <w:i w:val="0"/>
+          <w:iCs w:val="0"/>
+          <w:shd w:val="clear" w:color="auto" w:fill="ffffff"/>
+          <w:rtl w:val="0"/>
+          <w:lang w:val="en-US"/>
+        </w:rPr>
+        <w:t>’</w:t>
+      </w:r>
+      <w:r>
+        <w:rPr>
+          <w:i w:val="0"/>
+          <w:iCs w:val="0"/>
+          <w:shd w:val="clear" w:color="auto" w:fill="ffffff"/>
+          <w:rtl w:val="0"/>
+          <w:lang w:val="en-US"/>
+        </w:rPr>
+        <w:t>m not sure why this logs null instead of console.logging the entire todoItems component/array.</w:t>
+      </w:r>
+    </w:p>
+    <w:p>
+      <w:pPr>
+        <w:pStyle w:val="Default"/>
+        <w:spacing w:line="480" w:lineRule="auto"/>
+        <w:rPr>
+          <w:i w:val="0"/>
+          <w:iCs w:val="0"/>
+          <w:shd w:val="clear" w:color="auto" w:fill="ffffff"/>
+        </w:rPr>
+      </w:pPr>
+    </w:p>
+    <w:p>
+      <w:pPr>
+        <w:pStyle w:val="Default"/>
+        <w:spacing w:line="480" w:lineRule="auto"/>
+        <w:rPr>
+          <w:i w:val="0"/>
+          <w:iCs w:val="0"/>
+          <w:shd w:val="clear" w:color="auto" w:fill="ffffff"/>
+        </w:rPr>
+      </w:pPr>
+      <w:r>
+        <w:rPr>
+          <w:i w:val="0"/>
+          <w:iCs w:val="0"/>
+          <w:shd w:val="clear" w:color="auto" w:fill="ffffff"/>
+          <w:rtl w:val="0"/>
+          <w:lang w:val="en-US"/>
+        </w:rPr>
+        <w:t xml:space="preserve">23:35 </w:t>
+      </w:r>
+      <w:r>
+        <w:rPr>
+          <w:i w:val="0"/>
+          <w:iCs w:val="0"/>
+          <w:shd w:val="clear" w:color="auto" w:fill="ffffff"/>
+          <w:rtl w:val="0"/>
+          <w:lang w:val="en-US"/>
+        </w:rPr>
+        <w:t xml:space="preserve">— </w:t>
+      </w:r>
+      <w:r>
+        <w:rPr>
+          <w:i w:val="0"/>
+          <w:iCs w:val="0"/>
+          <w:shd w:val="clear" w:color="auto" w:fill="ffffff"/>
+          <w:rtl w:val="0"/>
+          <w:lang w:val="en-US"/>
+        </w:rPr>
+        <w:t>I</w:t>
+      </w:r>
+      <w:r>
+        <w:rPr>
+          <w:i w:val="0"/>
+          <w:iCs w:val="0"/>
+          <w:shd w:val="clear" w:color="auto" w:fill="ffffff"/>
+          <w:rtl w:val="0"/>
+          <w:lang w:val="en-US"/>
+        </w:rPr>
+        <w:t>’</w:t>
+      </w:r>
+      <w:r>
+        <w:rPr>
+          <w:i w:val="0"/>
+          <w:iCs w:val="0"/>
+          <w:shd w:val="clear" w:color="auto" w:fill="ffffff"/>
+          <w:rtl w:val="0"/>
+          <w:lang w:val="en-US"/>
+        </w:rPr>
+        <w:t>m going to watch the video a couple times to try to see where I was going wrong and then head to bed.</w:t>
+      </w:r>
+    </w:p>
+    <w:p>
+      <w:pPr>
+        <w:pStyle w:val="Default"/>
+        <w:spacing w:line="480" w:lineRule="auto"/>
+        <w:rPr>
+          <w:i w:val="0"/>
+          <w:iCs w:val="0"/>
+          <w:shd w:val="clear" w:color="auto" w:fill="ffffff"/>
+        </w:rPr>
+      </w:pPr>
+    </w:p>
+    <w:p>
+      <w:pPr>
+        <w:pStyle w:val="Default"/>
+        <w:spacing w:line="480" w:lineRule="auto"/>
+        <w:rPr>
+          <w:i w:val="0"/>
+          <w:iCs w:val="0"/>
+          <w:shd w:val="clear" w:color="auto" w:fill="ffffff"/>
+        </w:rPr>
+      </w:pPr>
+      <w:r>
+        <w:rPr>
+          <w:i w:val="0"/>
+          <w:iCs w:val="0"/>
+          <w:shd w:val="clear" w:color="auto" w:fill="ffffff"/>
+          <w:rtl w:val="0"/>
+          <w:lang w:val="en-US"/>
+        </w:rPr>
+        <w:t xml:space="preserve">23:39 </w:t>
+      </w:r>
+      <w:r>
+        <w:rPr>
+          <w:i w:val="0"/>
+          <w:iCs w:val="0"/>
+          <w:shd w:val="clear" w:color="auto" w:fill="ffffff"/>
+          <w:rtl w:val="0"/>
+          <w:lang w:val="en-US"/>
+        </w:rPr>
+        <w:t xml:space="preserve">— </w:t>
+      </w:r>
+      <w:r>
+        <w:rPr>
+          <w:i w:val="0"/>
+          <w:iCs w:val="0"/>
+          <w:shd w:val="clear" w:color="auto" w:fill="ffffff"/>
+          <w:rtl w:val="0"/>
+          <w:lang w:val="en-US"/>
+        </w:rPr>
+        <w:t>It looks like one problem with what I was trying appears to be that I may have been attempting to modify state directly.</w:t>
+      </w:r>
+    </w:p>
+    <w:p>
+      <w:pPr>
+        <w:pStyle w:val="Default"/>
+        <w:spacing w:line="480" w:lineRule="auto"/>
+        <w:rPr>
+          <w:i w:val="0"/>
+          <w:iCs w:val="0"/>
+          <w:shd w:val="clear" w:color="auto" w:fill="ffffff"/>
+        </w:rPr>
+      </w:pPr>
+    </w:p>
+    <w:p>
+      <w:pPr>
+        <w:pStyle w:val="Default"/>
+        <w:spacing w:line="480" w:lineRule="auto"/>
+        <w:rPr>
+          <w:i w:val="0"/>
+          <w:iCs w:val="0"/>
+          <w:shd w:val="clear" w:color="auto" w:fill="ffffff"/>
+        </w:rPr>
+      </w:pPr>
+      <w:r>
+        <w:rPr>
+          <w:i w:val="0"/>
+          <w:iCs w:val="0"/>
+          <w:shd w:val="clear" w:color="auto" w:fill="ffffff"/>
+          <w:rtl w:val="0"/>
+          <w:lang w:val="en-US"/>
+        </w:rPr>
+        <w:t xml:space="preserve">23:40 </w:t>
+      </w:r>
+      <w:r>
+        <w:rPr>
+          <w:i w:val="0"/>
+          <w:iCs w:val="0"/>
+          <w:shd w:val="clear" w:color="auto" w:fill="ffffff"/>
+          <w:rtl w:val="0"/>
+          <w:lang w:val="en-US"/>
+        </w:rPr>
+        <w:t xml:space="preserve">— </w:t>
+      </w:r>
+      <w:r>
+        <w:rPr>
+          <w:i w:val="0"/>
+          <w:iCs w:val="0"/>
+          <w:shd w:val="clear" w:color="auto" w:fill="ffffff"/>
+          <w:rtl w:val="0"/>
+          <w:lang w:val="en-US"/>
+        </w:rPr>
+        <w:t>On the other hand, I don</w:t>
+      </w:r>
+      <w:r>
+        <w:rPr>
+          <w:i w:val="0"/>
+          <w:iCs w:val="0"/>
+          <w:shd w:val="clear" w:color="auto" w:fill="ffffff"/>
+          <w:rtl w:val="0"/>
+          <w:lang w:val="en-US"/>
+        </w:rPr>
+        <w:t>’</w:t>
+      </w:r>
+      <w:r>
+        <w:rPr>
+          <w:i w:val="0"/>
+          <w:iCs w:val="0"/>
+          <w:shd w:val="clear" w:color="auto" w:fill="ffffff"/>
+          <w:rtl w:val="0"/>
+          <w:lang w:val="en-US"/>
+        </w:rPr>
+        <w:t>t see exactly how that is true given that I was trying to use the .map method to create a new array and modify the state of those array items.</w:t>
+      </w:r>
+    </w:p>
+    <w:p>
+      <w:pPr>
+        <w:pStyle w:val="Default"/>
+        <w:spacing w:line="480" w:lineRule="auto"/>
+        <w:rPr>
+          <w:i w:val="0"/>
+          <w:iCs w:val="0"/>
+          <w:shd w:val="clear" w:color="auto" w:fill="ffffff"/>
+        </w:rPr>
+      </w:pPr>
+    </w:p>
+    <w:p>
+      <w:pPr>
+        <w:pStyle w:val="Default"/>
+        <w:spacing w:line="480" w:lineRule="auto"/>
+        <w:rPr>
+          <w:i w:val="0"/>
+          <w:iCs w:val="0"/>
+          <w:shd w:val="clear" w:color="auto" w:fill="ffffff"/>
+        </w:rPr>
+      </w:pPr>
+      <w:r>
+        <w:rPr>
+          <w:i w:val="0"/>
+          <w:iCs w:val="0"/>
+          <w:shd w:val="clear" w:color="auto" w:fill="ffffff"/>
+          <w:rtl w:val="0"/>
+          <w:lang w:val="en-US"/>
+        </w:rPr>
+        <w:t xml:space="preserve">23:41 </w:t>
+      </w:r>
+      <w:r>
+        <w:rPr>
+          <w:i w:val="0"/>
+          <w:iCs w:val="0"/>
+          <w:shd w:val="clear" w:color="auto" w:fill="ffffff"/>
+          <w:rtl w:val="0"/>
+          <w:lang w:val="en-US"/>
+        </w:rPr>
+        <w:t xml:space="preserve">— </w:t>
+      </w:r>
+      <w:r>
+        <w:rPr>
+          <w:i w:val="0"/>
+          <w:iCs w:val="0"/>
+          <w:shd w:val="clear" w:color="auto" w:fill="ffffff"/>
+          <w:rtl w:val="0"/>
+          <w:lang w:val="en-US"/>
+        </w:rPr>
+        <w:t>In any case, the key point I appear to have missed has to do with state. See the following code:</w:t>
+      </w:r>
+    </w:p>
+    <w:p>
+      <w:pPr>
+        <w:pStyle w:val="Default"/>
+        <w:spacing w:line="360" w:lineRule="atLeast"/>
+        <w:jc w:val="left"/>
+        <w:rPr>
+          <w:rFonts w:ascii="Times" w:cs="Times" w:hAnsi="Times" w:eastAsia="Times"/>
+          <w:color w:val="d4d4d4"/>
+          <w:sz w:val="24"/>
+          <w:szCs w:val="24"/>
+          <w:shd w:val="clear" w:color="auto" w:fill="ffffff"/>
+        </w:rPr>
+      </w:pPr>
+      <w:r>
+        <w:rPr>
+          <w:rFonts w:ascii="Times" w:hAnsi="Times"/>
+          <w:color w:val="d4d4d4"/>
+          <w:sz w:val="24"/>
+          <w:szCs w:val="24"/>
+          <w:shd w:val="clear" w:color="auto" w:fill="282f33"/>
+          <w:rtl w:val="0"/>
+          <w:lang w:val="en-US"/>
+        </w:rPr>
+        <w:t xml:space="preserve"> </w:t>
+      </w:r>
+      <w:r>
+        <w:rPr>
+          <w:rFonts w:ascii="Times" w:hAnsi="Times"/>
+          <w:color w:val="ea9b80"/>
+          <w:sz w:val="24"/>
+          <w:szCs w:val="24"/>
+          <w:shd w:val="clear" w:color="auto" w:fill="282f33"/>
+          <w:rtl w:val="0"/>
+          <w:lang w:val="en-US"/>
+        </w:rPr>
+        <w:t>this</w:t>
+      </w:r>
+      <w:r>
+        <w:rPr>
+          <w:rFonts w:ascii="Times" w:hAnsi="Times"/>
+          <w:color w:val="dcdcdc"/>
+          <w:sz w:val="24"/>
+          <w:szCs w:val="24"/>
+          <w:shd w:val="clear" w:color="auto" w:fill="282f33"/>
+          <w:rtl w:val="0"/>
+          <w:lang w:val="en-US"/>
+        </w:rPr>
+        <w:t>.</w:t>
+      </w:r>
+      <w:r>
+        <w:rPr>
+          <w:rFonts w:ascii="Times" w:hAnsi="Times"/>
+          <w:color w:val="d4d4d4"/>
+          <w:sz w:val="24"/>
+          <w:szCs w:val="24"/>
+          <w:shd w:val="clear" w:color="auto" w:fill="282f33"/>
+          <w:rtl w:val="0"/>
+          <w:lang w:val="en-US"/>
+        </w:rPr>
+        <w:t xml:space="preserve">state </w:t>
+      </w:r>
+      <w:r>
+        <w:rPr>
+          <w:rFonts w:ascii="Times" w:hAnsi="Times"/>
+          <w:color w:val="ea9b80"/>
+          <w:sz w:val="24"/>
+          <w:szCs w:val="24"/>
+          <w:shd w:val="clear" w:color="auto" w:fill="282f33"/>
+          <w:rtl w:val="0"/>
+          <w:lang w:val="en-US"/>
+        </w:rPr>
+        <w:t>=</w:t>
+      </w:r>
+      <w:r>
+        <w:rPr>
+          <w:rFonts w:ascii="Times" w:hAnsi="Times"/>
+          <w:color w:val="d4d4d4"/>
+          <w:sz w:val="24"/>
+          <w:szCs w:val="24"/>
+          <w:shd w:val="clear" w:color="auto" w:fill="282f33"/>
+          <w:rtl w:val="0"/>
+          <w:lang w:val="en-US"/>
+        </w:rPr>
+        <w:t xml:space="preserve"> {</w:t>
+      </w:r>
+    </w:p>
+    <w:p>
+      <w:pPr>
+        <w:pStyle w:val="Default"/>
+        <w:spacing w:line="360" w:lineRule="atLeast"/>
+        <w:jc w:val="left"/>
+        <w:rPr>
+          <w:rFonts w:ascii="Times" w:cs="Times" w:hAnsi="Times" w:eastAsia="Times"/>
+          <w:color w:val="d4d4d4"/>
+          <w:sz w:val="24"/>
+          <w:szCs w:val="24"/>
+          <w:shd w:val="clear" w:color="auto" w:fill="ffffff"/>
+        </w:rPr>
+      </w:pPr>
+      <w:r>
+        <w:rPr>
+          <w:rFonts w:ascii="Times" w:hAnsi="Times"/>
+          <w:color w:val="d4d4d4"/>
+          <w:sz w:val="24"/>
+          <w:szCs w:val="24"/>
+          <w:shd w:val="clear" w:color="auto" w:fill="282f33"/>
+          <w:rtl w:val="0"/>
+          <w:lang w:val="en-US"/>
+        </w:rPr>
+        <w:t xml:space="preserve">            </w:t>
+      </w:r>
+      <w:r>
+        <w:rPr>
+          <w:rFonts w:ascii="Times" w:hAnsi="Times"/>
+          <w:color w:val="a7c9de"/>
+          <w:sz w:val="24"/>
+          <w:szCs w:val="24"/>
+          <w:shd w:val="clear" w:color="auto" w:fill="282f33"/>
+          <w:rtl w:val="0"/>
+          <w:lang w:val="en-US"/>
+        </w:rPr>
+        <w:t>todos</w:t>
+      </w:r>
+      <w:r>
+        <w:rPr>
+          <w:rFonts w:ascii="Times" w:hAnsi="Times"/>
+          <w:color w:val="dcdcdc"/>
+          <w:sz w:val="24"/>
+          <w:szCs w:val="24"/>
+          <w:shd w:val="clear" w:color="auto" w:fill="282f33"/>
+          <w:rtl w:val="0"/>
+          <w:lang w:val="en-US"/>
+        </w:rPr>
+        <w:t>:</w:t>
+      </w:r>
+      <w:r>
+        <w:rPr>
+          <w:rFonts w:ascii="Times" w:hAnsi="Times"/>
+          <w:color w:val="d4d4d4"/>
+          <w:sz w:val="24"/>
+          <w:szCs w:val="24"/>
+          <w:shd w:val="clear" w:color="auto" w:fill="282f33"/>
+          <w:rtl w:val="0"/>
+          <w:lang w:val="en-US"/>
+        </w:rPr>
+        <w:t xml:space="preserve"> todosData</w:t>
+      </w:r>
+    </w:p>
+    <w:p>
+      <w:pPr>
+        <w:pStyle w:val="Default"/>
+        <w:spacing w:line="360" w:lineRule="atLeast"/>
+        <w:jc w:val="left"/>
+        <w:rPr>
+          <w:rFonts w:ascii="Times" w:cs="Times" w:hAnsi="Times" w:eastAsia="Times"/>
+          <w:color w:val="d4d4d4"/>
+          <w:sz w:val="24"/>
+          <w:szCs w:val="24"/>
+          <w:shd w:val="clear" w:color="auto" w:fill="ffffff"/>
+        </w:rPr>
+      </w:pPr>
+      <w:r>
+        <w:rPr>
+          <w:rFonts w:ascii="Times" w:hAnsi="Times"/>
+          <w:color w:val="d4d4d4"/>
+          <w:sz w:val="24"/>
+          <w:szCs w:val="24"/>
+          <w:shd w:val="clear" w:color="auto" w:fill="282f33"/>
+          <w:rtl w:val="0"/>
+          <w:lang w:val="en-US"/>
+        </w:rPr>
+        <w:t xml:space="preserve">        }</w:t>
+      </w:r>
+    </w:p>
+    <w:p>
+      <w:pPr>
+        <w:pStyle w:val="Default"/>
+        <w:spacing w:line="360" w:lineRule="atLeast"/>
+        <w:jc w:val="left"/>
+        <w:rPr>
+          <w:rFonts w:ascii="Times" w:cs="Times" w:hAnsi="Times" w:eastAsia="Times"/>
+          <w:color w:val="d4d4d4"/>
+          <w:sz w:val="24"/>
+          <w:szCs w:val="24"/>
+          <w:shd w:val="clear" w:color="auto" w:fill="282f33"/>
+        </w:rPr>
+      </w:pPr>
+    </w:p>
+    <w:p>
+      <w:pPr>
+        <w:pStyle w:val="Default"/>
+        <w:spacing w:line="480" w:lineRule="auto"/>
+        <w:rPr>
+          <w:i w:val="0"/>
+          <w:iCs w:val="0"/>
+          <w:shd w:val="clear" w:color="auto" w:fill="ffffff"/>
+        </w:rPr>
+      </w:pPr>
+      <w:r>
+        <w:rPr>
+          <w:i w:val="0"/>
+          <w:iCs w:val="0"/>
+          <w:shd w:val="clear" w:color="auto" w:fill="ffffff"/>
+          <w:rtl w:val="0"/>
+          <w:lang w:val="en-US"/>
+        </w:rPr>
+        <w:t>I did not realize that all of the information for the todos was coming from the todoData.js file. I should have paid better attention to all of the things closely related to state giving that was something I was focusing on in this video.</w:t>
+      </w:r>
+    </w:p>
+    <w:p>
+      <w:pPr>
+        <w:pStyle w:val="Default"/>
+        <w:spacing w:line="480" w:lineRule="auto"/>
+        <w:rPr>
+          <w:i w:val="0"/>
+          <w:iCs w:val="0"/>
+          <w:shd w:val="clear" w:color="auto" w:fill="ffffff"/>
+        </w:rPr>
+      </w:pPr>
+    </w:p>
+    <w:p>
+      <w:pPr>
+        <w:pStyle w:val="Default"/>
+        <w:spacing w:line="480" w:lineRule="auto"/>
+        <w:rPr>
+          <w:i w:val="0"/>
+          <w:iCs w:val="0"/>
+          <w:shd w:val="clear" w:color="auto" w:fill="ffffff"/>
+        </w:rPr>
+      </w:pPr>
+      <w:r>
+        <w:rPr>
+          <w:i w:val="0"/>
+          <w:iCs w:val="0"/>
+          <w:shd w:val="clear" w:color="auto" w:fill="ffffff"/>
+          <w:rtl w:val="0"/>
+          <w:lang w:val="en-US"/>
+        </w:rPr>
+        <w:t xml:space="preserve">23:45 </w:t>
+      </w:r>
+      <w:r>
+        <w:rPr>
+          <w:i w:val="0"/>
+          <w:iCs w:val="0"/>
+          <w:shd w:val="clear" w:color="auto" w:fill="ffffff"/>
+          <w:rtl w:val="0"/>
+          <w:lang w:val="en-US"/>
+        </w:rPr>
+        <w:t xml:space="preserve">— </w:t>
+      </w:r>
+      <w:r>
+        <w:rPr>
+          <w:i w:val="0"/>
+          <w:iCs w:val="0"/>
+          <w:shd w:val="clear" w:color="auto" w:fill="ffffff"/>
+          <w:rtl w:val="0"/>
+          <w:lang w:val="en-US"/>
+        </w:rPr>
+        <w:t>I didn</w:t>
+      </w:r>
+      <w:r>
+        <w:rPr>
+          <w:i w:val="0"/>
+          <w:iCs w:val="0"/>
+          <w:shd w:val="clear" w:color="auto" w:fill="ffffff"/>
+          <w:rtl w:val="0"/>
+          <w:lang w:val="en-US"/>
+        </w:rPr>
+        <w:t>’</w:t>
+      </w:r>
+      <w:r>
+        <w:rPr>
+          <w:i w:val="0"/>
+          <w:iCs w:val="0"/>
+          <w:shd w:val="clear" w:color="auto" w:fill="ffffff"/>
+          <w:rtl w:val="0"/>
+          <w:lang w:val="en-US"/>
+        </w:rPr>
+        <w:t>t realize that my todoItem component was actually created by mapping from this.state.todos.map. Now it seems obvious, but earlier it wasn</w:t>
+      </w:r>
+      <w:r>
+        <w:rPr>
+          <w:i w:val="0"/>
+          <w:iCs w:val="0"/>
+          <w:shd w:val="clear" w:color="auto" w:fill="ffffff"/>
+          <w:rtl w:val="0"/>
+          <w:lang w:val="en-US"/>
+        </w:rPr>
+        <w:t>’</w:t>
+      </w:r>
+      <w:r>
+        <w:rPr>
+          <w:i w:val="0"/>
+          <w:iCs w:val="0"/>
+          <w:shd w:val="clear" w:color="auto" w:fill="ffffff"/>
+          <w:rtl w:val="0"/>
+          <w:lang w:val="en-US"/>
+        </w:rPr>
+        <w:t>t something I paid much attention to.</w:t>
+      </w:r>
+    </w:p>
+    <w:p>
+      <w:pPr>
+        <w:pStyle w:val="Default"/>
+        <w:spacing w:line="480" w:lineRule="auto"/>
+        <w:rPr>
+          <w:i w:val="0"/>
+          <w:iCs w:val="0"/>
+          <w:shd w:val="clear" w:color="auto" w:fill="ffffff"/>
+        </w:rPr>
+      </w:pPr>
+    </w:p>
+    <w:p>
+      <w:pPr>
+        <w:pStyle w:val="Default"/>
+        <w:spacing w:line="480" w:lineRule="auto"/>
+        <w:rPr>
           <w:i w:val="1"/>
           <w:iCs w:val="1"/>
           <w:u w:color="000000"/>
@@ -2710,7 +5098,7 @@
           <w:rtl w:val="0"/>
           <w:lang w:val="en-US"/>
         </w:rPr>
-        <w:t xml:space="preserve">18:11 </w:t>
+        <w:t xml:space="preserve">23:49 </w:t>
       </w:r>
       <w:r>
         <w:rPr>
@@ -2730,7 +5118,7 @@
           <w:rtl w:val="0"/>
           <w:lang w:val="en-US"/>
         </w:rPr>
-        <w:t>Anyway, I</w:t>
+        <w:t>Man I</w:t>
       </w:r>
       <w:r>
         <w:rPr>
@@ -2750,7 +5138,7 @@
           <w:rtl w:val="0"/>
           <w:lang w:val="en-US"/>
         </w:rPr>
-        <w:t>d call this a successful pomodoro session. I</w:t>
+        <w:t>m beat. I</w:t>
       </w:r>
       <w:r>
         <w:rPr>
@@ -2770,7 +5158,7 @@
           <w:rtl w:val="0"/>
           <w:lang w:val="en-US"/>
         </w:rPr>
-        <w:t>m going to go to the bathroom and go for a quick walk. Then I</w:t>
+        <w:t>m proud of myself for putting in this extra session after a long night out, but at this point pushing forward any further is unlikely to be productive. Fortunately, I think tomorrow may just be the day that I</w:t>
       </w:r>
       <w:r>
         <w:rPr>
@@ -2790,7 +5178,7 @@
           <w:rtl w:val="0"/>
           <w:lang w:val="en-US"/>
         </w:rPr>
-        <w:t>ll try to squeeze one more pomodoro session in before dinner.</w:t>
+        <w:t>m finally able to get through all of this exercise in one sitting.</w:t>
       </w:r>
     </w:p>
     <w:p>
@@ -2844,7 +5232,7 @@
           <w:rtl w:val="0"/>
           <w:lang w:val="en-US"/>
         </w:rPr>
-        <w:t>N/A</w:t>
+        <w:t>2 hours 8 minutes</w:t>
       </w:r>
     </w:p>
     <w:p>
@@ -2865,7 +5253,7 @@
           <w:rtl w:val="0"/>
           <w:lang w:val="en-US"/>
         </w:rPr>
-        <w:t xml:space="preserve">Total time spent coding thus far in May 2019: </w:t>
+        <w:t>Total time spent coding thus far in May 2019:</w:t>
       </w:r>
       <w:r>
         <w:rPr>
@@ -2875,7 +5263,7 @@
           <w:rtl w:val="0"/>
           <w:lang w:val="en-US"/>
         </w:rPr>
-        <w:t>N/A</w:t>
+        <w:t xml:space="preserve"> 23 hours 24 minutes</w:t>
       </w:r>
     </w:p>
     <w:p>
@@ -2901,7 +5289,7 @@
           <w:rtl w:val="0"/>
           <w:lang w:val="en-US"/>
         </w:rPr>
-        <w:t xml:space="preserve"> N/A</w:t>
+        <w:t xml:space="preserve"> 519 hours 18 minutes</w:t>
       </w:r>
     </w:p>
     <w:sectPr>

</xml_diff>